<commit_message>
updated frontend test scenarios
</commit_message>
<xml_diff>
--- a/doc/ScenariuszeTestoweFrontend.docx
+++ b/doc/ScenariuszeTestoweFrontend.docx
@@ -5036,6 +5036,4560 @@
       </w:tr>
     </w:tbl>
     <w:p/>
+    <w:p>
+      <w:pPr>
+        <w:pStyle w:val="Nagwek1"/>
+        <w:spacing w:before="480" w:after="0" w:line="276" w:lineRule="auto"/>
+        <w:rPr>
+          <w:rFonts w:ascii="Cambria" w:hAnsi="Cambria" w:eastAsia="Cambria" w:cs="Cambria"/>
+          <w:b w:val="1"/>
+          <w:bCs w:val="1"/>
+          <w:i w:val="0"/>
+          <w:iCs w:val="0"/>
+          <w:caps w:val="0"/>
+          <w:smallCaps w:val="0"/>
+          <w:noProof w:val="0"/>
+          <w:color w:val="365F91" w:themeColor="accent1" w:themeTint="FF" w:themeShade="BF"/>
+          <w:sz w:val="28"/>
+          <w:szCs w:val="28"/>
+          <w:lang w:val="en-US"/>
+        </w:rPr>
+      </w:pPr>
+      <w:r>
+        <w:rPr>
+          <w:rFonts w:ascii="Cambria" w:hAnsi="Cambria" w:eastAsia="Cambria" w:cs="Cambria"/>
+          <w:b w:val="1"/>
+          <w:bCs w:val="1"/>
+          <w:i w:val="0"/>
+          <w:iCs w:val="0"/>
+          <w:caps w:val="0"/>
+          <w:smallCaps w:val="0"/>
+          <w:noProof w:val="0"/>
+          <w:color w:val="365F91" w:themeColor="accent1" w:themeTint="FF" w:themeShade="BF"/>
+          <w:sz w:val="28"/>
+          <w:szCs w:val="28"/>
+          <w:lang w:val="pl-PL"/>
+        </w:rPr>
+        <w:t>Scenariusz testowy – operacje na konwersacjach/wiadomościach</w:t>
+      </w:r>
+    </w:p>
+    <w:p>
+      <w:pPr>
+        <w:spacing w:after="200" w:line="276" w:lineRule="auto"/>
+        <w:rPr>
+          <w:rFonts w:ascii="Calibri" w:hAnsi="Calibri" w:eastAsia="Calibri" w:cs="Calibri"/>
+          <w:b w:val="0"/>
+          <w:bCs w:val="0"/>
+          <w:i w:val="0"/>
+          <w:iCs w:val="0"/>
+          <w:caps w:val="0"/>
+          <w:smallCaps w:val="0"/>
+          <w:noProof w:val="0"/>
+          <w:color w:val="000000" w:themeColor="text1" w:themeTint="FF" w:themeShade="FF"/>
+          <w:sz w:val="22"/>
+          <w:szCs w:val="22"/>
+          <w:lang w:val="en-US"/>
+        </w:rPr>
+      </w:pPr>
+    </w:p>
+    <w:tbl>
+      <w:tblPr>
+        <w:tblStyle w:val="Tabela-Siatka"/>
+        <w:tblW w:w="0" w:type="auto"/>
+        <w:tblLayout w:type="fixed"/>
+        <w:tblLook w:val="04A0" w:firstRow="1" w:lastRow="0" w:firstColumn="1" w:lastColumn="0" w:noHBand="0" w:noVBand="1"/>
+      </w:tblPr>
+      <w:tblGrid>
+        <w:gridCol w:w="516"/>
+        <w:gridCol w:w="1666"/>
+        <w:gridCol w:w="2462"/>
+        <w:gridCol w:w="1150"/>
+        <w:gridCol w:w="2064"/>
+        <w:gridCol w:w="1548"/>
+      </w:tblGrid>
+      <w:tr>
+        <w:tc>
+          <w:tcPr>
+            <w:tcW w:w="516" w:type="dxa"/>
+            <w:tcMar/>
+            <w:vAlign w:val="top"/>
+          </w:tcPr>
+          <w:p>
+            <w:pPr>
+              <w:spacing w:after="200" w:line="276" w:lineRule="auto"/>
+              <w:jc w:val="center"/>
+              <w:rPr>
+                <w:rFonts w:ascii="Calibri" w:hAnsi="Calibri" w:eastAsia="Calibri" w:cs="Calibri"/>
+                <w:b w:val="0"/>
+                <w:bCs w:val="0"/>
+                <w:i w:val="0"/>
+                <w:iCs w:val="0"/>
+                <w:sz w:val="16"/>
+                <w:szCs w:val="16"/>
+              </w:rPr>
+            </w:pPr>
+            <w:r>
+              <w:rPr>
+                <w:rFonts w:ascii="Calibri" w:hAnsi="Calibri" w:eastAsia="Calibri" w:cs="Calibri"/>
+                <w:b w:val="0"/>
+                <w:bCs w:val="0"/>
+                <w:i w:val="0"/>
+                <w:iCs w:val="0"/>
+                <w:sz w:val="16"/>
+                <w:szCs w:val="16"/>
+                <w:lang w:val="en-US"/>
+              </w:rPr>
+              <w:t>Id</w:t>
+            </w:r>
+          </w:p>
+        </w:tc>
+        <w:tc>
+          <w:tcPr>
+            <w:tcW w:w="1666" w:type="dxa"/>
+            <w:tcMar/>
+            <w:vAlign w:val="top"/>
+          </w:tcPr>
+          <w:p>
+            <w:pPr>
+              <w:spacing w:after="200" w:line="276" w:lineRule="auto"/>
+              <w:jc w:val="center"/>
+              <w:rPr>
+                <w:rFonts w:ascii="Calibri" w:hAnsi="Calibri" w:eastAsia="Calibri" w:cs="Calibri"/>
+                <w:b w:val="0"/>
+                <w:bCs w:val="0"/>
+                <w:i w:val="0"/>
+                <w:iCs w:val="0"/>
+                <w:sz w:val="16"/>
+                <w:szCs w:val="16"/>
+              </w:rPr>
+            </w:pPr>
+            <w:r>
+              <w:rPr>
+                <w:rFonts w:ascii="Calibri" w:hAnsi="Calibri" w:eastAsia="Calibri" w:cs="Calibri"/>
+                <w:b w:val="0"/>
+                <w:bCs w:val="0"/>
+                <w:i w:val="0"/>
+                <w:iCs w:val="0"/>
+                <w:sz w:val="16"/>
+                <w:szCs w:val="16"/>
+                <w:lang w:val="en-US"/>
+              </w:rPr>
+              <w:t>Nazwa</w:t>
+            </w:r>
+          </w:p>
+        </w:tc>
+        <w:tc>
+          <w:tcPr>
+            <w:tcW w:w="2462" w:type="dxa"/>
+            <w:tcMar/>
+            <w:vAlign w:val="top"/>
+          </w:tcPr>
+          <w:p>
+            <w:pPr>
+              <w:spacing w:after="200" w:line="276" w:lineRule="auto"/>
+              <w:jc w:val="center"/>
+              <w:rPr>
+                <w:rFonts w:ascii="Calibri" w:hAnsi="Calibri" w:eastAsia="Calibri" w:cs="Calibri"/>
+                <w:b w:val="0"/>
+                <w:bCs w:val="0"/>
+                <w:i w:val="0"/>
+                <w:iCs w:val="0"/>
+                <w:sz w:val="16"/>
+                <w:szCs w:val="16"/>
+              </w:rPr>
+            </w:pPr>
+            <w:r>
+              <w:rPr>
+                <w:rFonts w:ascii="Calibri" w:hAnsi="Calibri" w:eastAsia="Calibri" w:cs="Calibri"/>
+                <w:b w:val="0"/>
+                <w:bCs w:val="0"/>
+                <w:i w:val="0"/>
+                <w:iCs w:val="0"/>
+                <w:sz w:val="16"/>
+                <w:szCs w:val="16"/>
+                <w:lang w:val="en-US"/>
+              </w:rPr>
+              <w:t>Opis</w:t>
+            </w:r>
+          </w:p>
+        </w:tc>
+        <w:tc>
+          <w:tcPr>
+            <w:tcW w:w="1150" w:type="dxa"/>
+            <w:tcMar/>
+            <w:vAlign w:val="top"/>
+          </w:tcPr>
+          <w:p>
+            <w:pPr>
+              <w:spacing w:after="200" w:line="276" w:lineRule="auto"/>
+              <w:jc w:val="center"/>
+              <w:rPr>
+                <w:rFonts w:ascii="Calibri" w:hAnsi="Calibri" w:eastAsia="Calibri" w:cs="Calibri"/>
+                <w:b w:val="0"/>
+                <w:bCs w:val="0"/>
+                <w:i w:val="0"/>
+                <w:iCs w:val="0"/>
+                <w:sz w:val="16"/>
+                <w:szCs w:val="16"/>
+              </w:rPr>
+            </w:pPr>
+            <w:r>
+              <w:rPr>
+                <w:rFonts w:ascii="Calibri" w:hAnsi="Calibri" w:eastAsia="Calibri" w:cs="Calibri"/>
+                <w:b w:val="0"/>
+                <w:bCs w:val="0"/>
+                <w:i w:val="0"/>
+                <w:iCs w:val="0"/>
+                <w:sz w:val="16"/>
+                <w:szCs w:val="16"/>
+                <w:lang w:val="en-US"/>
+              </w:rPr>
+              <w:t>Typ</w:t>
+            </w:r>
+          </w:p>
+        </w:tc>
+        <w:tc>
+          <w:tcPr>
+            <w:tcW w:w="2064" w:type="dxa"/>
+            <w:tcMar/>
+            <w:vAlign w:val="top"/>
+          </w:tcPr>
+          <w:p>
+            <w:pPr>
+              <w:spacing w:after="200" w:line="276" w:lineRule="auto"/>
+              <w:jc w:val="center"/>
+              <w:rPr>
+                <w:rFonts w:ascii="Calibri" w:hAnsi="Calibri" w:eastAsia="Calibri" w:cs="Calibri"/>
+                <w:b w:val="0"/>
+                <w:bCs w:val="0"/>
+                <w:i w:val="0"/>
+                <w:iCs w:val="0"/>
+                <w:sz w:val="16"/>
+                <w:szCs w:val="16"/>
+              </w:rPr>
+            </w:pPr>
+            <w:r>
+              <w:rPr>
+                <w:rFonts w:ascii="Calibri" w:hAnsi="Calibri" w:eastAsia="Calibri" w:cs="Calibri"/>
+                <w:b w:val="0"/>
+                <w:bCs w:val="0"/>
+                <w:i w:val="0"/>
+                <w:iCs w:val="0"/>
+                <w:sz w:val="16"/>
+                <w:szCs w:val="16"/>
+                <w:lang w:val="en-US"/>
+              </w:rPr>
+              <w:t>Czynności przygotowawcze</w:t>
+            </w:r>
+          </w:p>
+        </w:tc>
+        <w:tc>
+          <w:tcPr>
+            <w:tcW w:w="1548" w:type="dxa"/>
+            <w:tcMar/>
+            <w:vAlign w:val="top"/>
+          </w:tcPr>
+          <w:p>
+            <w:pPr>
+              <w:spacing w:after="200" w:line="276" w:lineRule="auto"/>
+              <w:jc w:val="center"/>
+              <w:rPr>
+                <w:rFonts w:ascii="Calibri" w:hAnsi="Calibri" w:eastAsia="Calibri" w:cs="Calibri"/>
+                <w:b w:val="0"/>
+                <w:bCs w:val="0"/>
+                <w:i w:val="0"/>
+                <w:iCs w:val="0"/>
+                <w:sz w:val="16"/>
+                <w:szCs w:val="16"/>
+              </w:rPr>
+            </w:pPr>
+            <w:r>
+              <w:rPr>
+                <w:rFonts w:ascii="Calibri" w:hAnsi="Calibri" w:eastAsia="Calibri" w:cs="Calibri"/>
+                <w:b w:val="0"/>
+                <w:bCs w:val="0"/>
+                <w:i w:val="0"/>
+                <w:iCs w:val="0"/>
+                <w:sz w:val="16"/>
+                <w:szCs w:val="16"/>
+                <w:lang w:val="en-US"/>
+              </w:rPr>
+              <w:t>Czynności końcowe</w:t>
+            </w:r>
+          </w:p>
+        </w:tc>
+      </w:tr>
+      <w:tr>
+        <w:tc>
+          <w:tcPr>
+            <w:tcW w:w="516" w:type="dxa"/>
+            <w:tcMar/>
+            <w:vAlign w:val="top"/>
+          </w:tcPr>
+          <w:p>
+            <w:pPr>
+              <w:spacing w:after="200" w:line="276" w:lineRule="auto"/>
+              <w:rPr>
+                <w:rFonts w:ascii="Calibri" w:hAnsi="Calibri" w:eastAsia="Calibri" w:cs="Calibri"/>
+                <w:b w:val="0"/>
+                <w:bCs w:val="0"/>
+                <w:i w:val="0"/>
+                <w:iCs w:val="0"/>
+                <w:sz w:val="16"/>
+                <w:szCs w:val="16"/>
+              </w:rPr>
+            </w:pPr>
+            <w:r>
+              <w:rPr>
+                <w:rFonts w:ascii="Calibri" w:hAnsi="Calibri" w:eastAsia="Calibri" w:cs="Calibri"/>
+                <w:b w:val="0"/>
+                <w:bCs w:val="0"/>
+                <w:i w:val="0"/>
+                <w:iCs w:val="0"/>
+                <w:sz w:val="16"/>
+                <w:szCs w:val="16"/>
+                <w:lang w:val="en-US"/>
+              </w:rPr>
+              <w:t>1</w:t>
+            </w:r>
+          </w:p>
+        </w:tc>
+        <w:tc>
+          <w:tcPr>
+            <w:tcW w:w="1666" w:type="dxa"/>
+            <w:tcMar/>
+            <w:vAlign w:val="top"/>
+          </w:tcPr>
+          <w:p>
+            <w:pPr>
+              <w:spacing w:after="200" w:line="276" w:lineRule="auto"/>
+              <w:rPr>
+                <w:rFonts w:ascii="Calibri" w:hAnsi="Calibri" w:eastAsia="Calibri" w:cs="Calibri"/>
+                <w:b w:val="0"/>
+                <w:bCs w:val="0"/>
+                <w:i w:val="0"/>
+                <w:iCs w:val="0"/>
+                <w:sz w:val="16"/>
+                <w:szCs w:val="16"/>
+              </w:rPr>
+            </w:pPr>
+            <w:r>
+              <w:rPr>
+                <w:rFonts w:ascii="Calibri" w:hAnsi="Calibri" w:eastAsia="Calibri" w:cs="Calibri"/>
+                <w:b w:val="0"/>
+                <w:bCs w:val="0"/>
+                <w:i w:val="0"/>
+                <w:iCs w:val="0"/>
+                <w:sz w:val="16"/>
+                <w:szCs w:val="16"/>
+                <w:lang w:val="pl-PL"/>
+              </w:rPr>
+              <w:t>Operacje na konwersacjach</w:t>
+            </w:r>
+          </w:p>
+        </w:tc>
+        <w:tc>
+          <w:tcPr>
+            <w:tcW w:w="2462" w:type="dxa"/>
+            <w:tcMar/>
+            <w:vAlign w:val="top"/>
+          </w:tcPr>
+          <w:p>
+            <w:pPr>
+              <w:spacing w:after="200" w:line="276" w:lineRule="auto"/>
+              <w:rPr>
+                <w:rFonts w:ascii="Calibri" w:hAnsi="Calibri" w:eastAsia="Calibri" w:cs="Calibri"/>
+                <w:b w:val="0"/>
+                <w:bCs w:val="0"/>
+                <w:i w:val="0"/>
+                <w:iCs w:val="0"/>
+                <w:sz w:val="16"/>
+                <w:szCs w:val="16"/>
+              </w:rPr>
+            </w:pPr>
+            <w:r>
+              <w:rPr>
+                <w:rFonts w:ascii="Calibri" w:hAnsi="Calibri" w:eastAsia="Calibri" w:cs="Calibri"/>
+                <w:b w:val="0"/>
+                <w:bCs w:val="0"/>
+                <w:i w:val="0"/>
+                <w:iCs w:val="0"/>
+                <w:sz w:val="16"/>
+                <w:szCs w:val="16"/>
+                <w:lang w:val="pl-PL"/>
+              </w:rPr>
+              <w:t>Sprawdzenie poprawności działania endpointów do operacji na konwersacjach / wiadomościach</w:t>
+            </w:r>
+          </w:p>
+        </w:tc>
+        <w:tc>
+          <w:tcPr>
+            <w:tcW w:w="1150" w:type="dxa"/>
+            <w:tcMar/>
+            <w:vAlign w:val="top"/>
+          </w:tcPr>
+          <w:p>
+            <w:pPr>
+              <w:spacing w:after="200" w:line="276" w:lineRule="auto"/>
+              <w:rPr>
+                <w:rFonts w:ascii="Calibri" w:hAnsi="Calibri" w:eastAsia="Calibri" w:cs="Calibri"/>
+                <w:b w:val="0"/>
+                <w:bCs w:val="0"/>
+                <w:i w:val="0"/>
+                <w:iCs w:val="0"/>
+                <w:sz w:val="16"/>
+                <w:szCs w:val="16"/>
+              </w:rPr>
+            </w:pPr>
+            <w:r>
+              <w:rPr>
+                <w:rFonts w:ascii="Calibri" w:hAnsi="Calibri" w:eastAsia="Calibri" w:cs="Calibri"/>
+                <w:b w:val="0"/>
+                <w:bCs w:val="0"/>
+                <w:i w:val="0"/>
+                <w:iCs w:val="0"/>
+                <w:sz w:val="16"/>
+                <w:szCs w:val="16"/>
+                <w:lang w:val="pl-PL"/>
+              </w:rPr>
+              <w:t>Testy funkcjonalne</w:t>
+            </w:r>
+          </w:p>
+        </w:tc>
+        <w:tc>
+          <w:tcPr>
+            <w:tcW w:w="2064" w:type="dxa"/>
+            <w:tcMar/>
+            <w:vAlign w:val="top"/>
+          </w:tcPr>
+          <w:p>
+            <w:pPr>
+              <w:pStyle w:val="Akapitzlist"/>
+              <w:numPr>
+                <w:ilvl w:val="0"/>
+                <w:numId w:val="13"/>
+              </w:numPr>
+              <w:spacing w:after="200" w:line="276" w:lineRule="auto"/>
+              <w:rPr>
+                <w:rFonts w:ascii="Calibri" w:hAnsi="Calibri" w:eastAsia="Calibri" w:cs="Calibri" w:asciiTheme="minorAscii" w:hAnsiTheme="minorAscii" w:eastAsiaTheme="minorAscii" w:cstheme="minorAscii"/>
+                <w:b w:val="0"/>
+                <w:bCs w:val="0"/>
+                <w:i w:val="0"/>
+                <w:iCs w:val="0"/>
+                <w:sz w:val="16"/>
+                <w:szCs w:val="16"/>
+              </w:rPr>
+            </w:pPr>
+            <w:r>
+              <w:rPr>
+                <w:rFonts w:ascii="Calibri" w:hAnsi="Calibri" w:eastAsia="Calibri" w:cs="Calibri"/>
+                <w:b w:val="0"/>
+                <w:bCs w:val="0"/>
+                <w:i w:val="0"/>
+                <w:iCs w:val="0"/>
+                <w:sz w:val="16"/>
+                <w:szCs w:val="16"/>
+                <w:lang w:val="pl-PL"/>
+              </w:rPr>
+              <w:t>Uruchomić lokalnie frontend</w:t>
+            </w:r>
+          </w:p>
+          <w:p>
+            <w:pPr>
+              <w:pStyle w:val="Akapitzlist"/>
+              <w:numPr>
+                <w:ilvl w:val="0"/>
+                <w:numId w:val="13"/>
+              </w:numPr>
+              <w:spacing w:after="200" w:line="276" w:lineRule="auto"/>
+              <w:rPr>
+                <w:rFonts w:ascii="Calibri" w:hAnsi="Calibri" w:eastAsia="Calibri" w:cs="Calibri" w:asciiTheme="minorAscii" w:hAnsiTheme="minorAscii" w:eastAsiaTheme="minorAscii" w:cstheme="minorAscii"/>
+                <w:b w:val="0"/>
+                <w:bCs w:val="0"/>
+                <w:i w:val="0"/>
+                <w:iCs w:val="0"/>
+                <w:sz w:val="16"/>
+                <w:szCs w:val="16"/>
+              </w:rPr>
+            </w:pPr>
+            <w:r>
+              <w:rPr>
+                <w:rFonts w:ascii="Calibri" w:hAnsi="Calibri" w:eastAsia="Calibri" w:cs="Calibri"/>
+                <w:b w:val="0"/>
+                <w:bCs w:val="0"/>
+                <w:i w:val="0"/>
+                <w:iCs w:val="0"/>
+                <w:sz w:val="16"/>
+                <w:szCs w:val="16"/>
+                <w:lang w:val="pl-PL"/>
+              </w:rPr>
+              <w:t>Uruchomić przeglądarkę</w:t>
+            </w:r>
+          </w:p>
+        </w:tc>
+        <w:tc>
+          <w:tcPr>
+            <w:tcW w:w="1548" w:type="dxa"/>
+            <w:tcMar/>
+            <w:vAlign w:val="top"/>
+          </w:tcPr>
+          <w:p>
+            <w:pPr>
+              <w:spacing w:after="200" w:line="276" w:lineRule="auto"/>
+              <w:rPr>
+                <w:rFonts w:ascii="Calibri" w:hAnsi="Calibri" w:eastAsia="Calibri" w:cs="Calibri"/>
+                <w:b w:val="0"/>
+                <w:bCs w:val="0"/>
+                <w:i w:val="0"/>
+                <w:iCs w:val="0"/>
+                <w:sz w:val="16"/>
+                <w:szCs w:val="16"/>
+              </w:rPr>
+            </w:pPr>
+            <w:r>
+              <w:rPr>
+                <w:rFonts w:ascii="Calibri" w:hAnsi="Calibri" w:eastAsia="Calibri" w:cs="Calibri"/>
+                <w:b w:val="0"/>
+                <w:bCs w:val="0"/>
+                <w:i w:val="0"/>
+                <w:iCs w:val="0"/>
+                <w:sz w:val="16"/>
+                <w:szCs w:val="16"/>
+                <w:lang w:val="pl-PL"/>
+              </w:rPr>
+              <w:t>-</w:t>
+            </w:r>
+          </w:p>
+        </w:tc>
+      </w:tr>
+    </w:tbl>
+    <w:p>
+      <w:pPr>
+        <w:spacing w:after="200" w:line="276" w:lineRule="auto"/>
+        <w:rPr>
+          <w:rFonts w:ascii="Calibri" w:hAnsi="Calibri" w:eastAsia="Calibri" w:cs="Calibri"/>
+          <w:b w:val="0"/>
+          <w:bCs w:val="0"/>
+          <w:i w:val="0"/>
+          <w:iCs w:val="0"/>
+          <w:caps w:val="0"/>
+          <w:smallCaps w:val="0"/>
+          <w:noProof w:val="0"/>
+          <w:color w:val="000000" w:themeColor="text1" w:themeTint="FF" w:themeShade="FF"/>
+          <w:sz w:val="22"/>
+          <w:szCs w:val="22"/>
+          <w:lang w:val="en-US"/>
+        </w:rPr>
+      </w:pPr>
+    </w:p>
+    <w:p>
+      <w:pPr>
+        <w:pStyle w:val="Nagwek2"/>
+        <w:spacing w:before="200" w:after="0" w:line="276" w:lineRule="auto"/>
+        <w:rPr>
+          <w:rFonts w:ascii="Cambria" w:hAnsi="Cambria" w:eastAsia="Cambria" w:cs="Cambria"/>
+          <w:b w:val="1"/>
+          <w:bCs w:val="1"/>
+          <w:i w:val="0"/>
+          <w:iCs w:val="0"/>
+          <w:caps w:val="0"/>
+          <w:smallCaps w:val="0"/>
+          <w:noProof w:val="0"/>
+          <w:color w:val="4F81BD" w:themeColor="accent1" w:themeTint="FF" w:themeShade="FF"/>
+          <w:sz w:val="26"/>
+          <w:szCs w:val="26"/>
+          <w:lang w:val="en-US"/>
+        </w:rPr>
+      </w:pPr>
+      <w:r>
+        <w:rPr>
+          <w:rFonts w:ascii="Cambria" w:hAnsi="Cambria" w:eastAsia="Cambria" w:cs="Cambria"/>
+          <w:b w:val="1"/>
+          <w:bCs w:val="1"/>
+          <w:i w:val="0"/>
+          <w:iCs w:val="0"/>
+          <w:caps w:val="0"/>
+          <w:smallCaps w:val="0"/>
+          <w:noProof w:val="0"/>
+          <w:color w:val="4F81BD" w:themeColor="accent1" w:themeTint="FF" w:themeShade="FF"/>
+          <w:sz w:val="26"/>
+          <w:szCs w:val="26"/>
+          <w:lang w:val="pl-PL"/>
+        </w:rPr>
+        <w:t>Przypadki testowe – operacje na konwersacjach/wiadomościach</w:t>
+      </w:r>
+    </w:p>
+    <w:p>
+      <w:pPr>
+        <w:spacing w:after="200" w:line="276" w:lineRule="auto"/>
+        <w:rPr>
+          <w:rFonts w:ascii="Calibri" w:hAnsi="Calibri" w:eastAsia="Calibri" w:cs="Calibri"/>
+          <w:b w:val="0"/>
+          <w:bCs w:val="0"/>
+          <w:i w:val="0"/>
+          <w:iCs w:val="0"/>
+          <w:caps w:val="0"/>
+          <w:smallCaps w:val="0"/>
+          <w:noProof w:val="0"/>
+          <w:color w:val="000000" w:themeColor="text1" w:themeTint="FF" w:themeShade="FF"/>
+          <w:sz w:val="22"/>
+          <w:szCs w:val="22"/>
+          <w:lang w:val="en-US"/>
+        </w:rPr>
+      </w:pPr>
+    </w:p>
+    <w:tbl>
+      <w:tblPr>
+        <w:tblStyle w:val="Tabela-Siatka"/>
+        <w:tblW w:w="0" w:type="auto"/>
+        <w:tblLayout w:type="fixed"/>
+        <w:tblLook w:val="04A0" w:firstRow="1" w:lastRow="0" w:firstColumn="1" w:lastColumn="0" w:noHBand="0" w:noVBand="1"/>
+      </w:tblPr>
+      <w:tblGrid>
+        <w:gridCol w:w="383"/>
+        <w:gridCol w:w="1386"/>
+        <w:gridCol w:w="1798"/>
+        <w:gridCol w:w="2639"/>
+        <w:gridCol w:w="3199"/>
+      </w:tblGrid>
+      <w:tr>
+        <w:tc>
+          <w:tcPr>
+            <w:tcW w:w="383" w:type="dxa"/>
+            <w:tcMar/>
+            <w:vAlign w:val="top"/>
+          </w:tcPr>
+          <w:p>
+            <w:pPr>
+              <w:spacing w:after="200" w:line="276" w:lineRule="auto"/>
+              <w:jc w:val="center"/>
+              <w:rPr>
+                <w:rFonts w:ascii="Calibri" w:hAnsi="Calibri" w:eastAsia="Calibri" w:cs="Calibri"/>
+                <w:b w:val="0"/>
+                <w:bCs w:val="0"/>
+                <w:i w:val="0"/>
+                <w:iCs w:val="0"/>
+                <w:sz w:val="18"/>
+                <w:szCs w:val="18"/>
+              </w:rPr>
+            </w:pPr>
+            <w:r>
+              <w:rPr>
+                <w:rFonts w:ascii="Calibri" w:hAnsi="Calibri" w:eastAsia="Calibri" w:cs="Calibri"/>
+                <w:b w:val="0"/>
+                <w:bCs w:val="0"/>
+                <w:i w:val="0"/>
+                <w:iCs w:val="0"/>
+                <w:sz w:val="18"/>
+                <w:szCs w:val="18"/>
+                <w:lang w:val="en-US"/>
+              </w:rPr>
+              <w:t>Nr</w:t>
+            </w:r>
+          </w:p>
+        </w:tc>
+        <w:tc>
+          <w:tcPr>
+            <w:tcW w:w="1386" w:type="dxa"/>
+            <w:tcMar/>
+            <w:vAlign w:val="top"/>
+          </w:tcPr>
+          <w:p>
+            <w:pPr>
+              <w:spacing w:after="200" w:line="276" w:lineRule="auto"/>
+              <w:jc w:val="center"/>
+              <w:rPr>
+                <w:rFonts w:ascii="Calibri" w:hAnsi="Calibri" w:eastAsia="Calibri" w:cs="Calibri"/>
+                <w:b w:val="0"/>
+                <w:bCs w:val="0"/>
+                <w:i w:val="0"/>
+                <w:iCs w:val="0"/>
+                <w:sz w:val="18"/>
+                <w:szCs w:val="18"/>
+              </w:rPr>
+            </w:pPr>
+            <w:r>
+              <w:rPr>
+                <w:rFonts w:ascii="Calibri" w:hAnsi="Calibri" w:eastAsia="Calibri" w:cs="Calibri"/>
+                <w:b w:val="0"/>
+                <w:bCs w:val="0"/>
+                <w:i w:val="0"/>
+                <w:iCs w:val="0"/>
+                <w:sz w:val="18"/>
+                <w:szCs w:val="18"/>
+                <w:lang w:val="en-US"/>
+              </w:rPr>
+              <w:t>Nazwa</w:t>
+            </w:r>
+          </w:p>
+        </w:tc>
+        <w:tc>
+          <w:tcPr>
+            <w:tcW w:w="1798" w:type="dxa"/>
+            <w:tcMar/>
+            <w:vAlign w:val="top"/>
+          </w:tcPr>
+          <w:p>
+            <w:pPr>
+              <w:spacing w:after="200" w:line="276" w:lineRule="auto"/>
+              <w:jc w:val="center"/>
+              <w:rPr>
+                <w:rFonts w:ascii="Calibri" w:hAnsi="Calibri" w:eastAsia="Calibri" w:cs="Calibri"/>
+                <w:b w:val="0"/>
+                <w:bCs w:val="0"/>
+                <w:i w:val="0"/>
+                <w:iCs w:val="0"/>
+                <w:sz w:val="18"/>
+                <w:szCs w:val="18"/>
+              </w:rPr>
+            </w:pPr>
+            <w:r>
+              <w:rPr>
+                <w:rFonts w:ascii="Calibri" w:hAnsi="Calibri" w:eastAsia="Calibri" w:cs="Calibri"/>
+                <w:b w:val="0"/>
+                <w:bCs w:val="0"/>
+                <w:i w:val="0"/>
+                <w:iCs w:val="0"/>
+                <w:sz w:val="18"/>
+                <w:szCs w:val="18"/>
+                <w:lang w:val="en-US"/>
+              </w:rPr>
+              <w:t>Warunki wstępne</w:t>
+            </w:r>
+          </w:p>
+        </w:tc>
+        <w:tc>
+          <w:tcPr>
+            <w:tcW w:w="2639" w:type="dxa"/>
+            <w:tcMar/>
+            <w:vAlign w:val="top"/>
+          </w:tcPr>
+          <w:p>
+            <w:pPr>
+              <w:spacing w:after="200" w:line="276" w:lineRule="auto"/>
+              <w:jc w:val="center"/>
+              <w:rPr>
+                <w:rFonts w:ascii="Calibri" w:hAnsi="Calibri" w:eastAsia="Calibri" w:cs="Calibri"/>
+                <w:b w:val="0"/>
+                <w:bCs w:val="0"/>
+                <w:i w:val="0"/>
+                <w:iCs w:val="0"/>
+                <w:sz w:val="18"/>
+                <w:szCs w:val="18"/>
+              </w:rPr>
+            </w:pPr>
+            <w:r>
+              <w:rPr>
+                <w:rFonts w:ascii="Calibri" w:hAnsi="Calibri" w:eastAsia="Calibri" w:cs="Calibri"/>
+                <w:b w:val="0"/>
+                <w:bCs w:val="0"/>
+                <w:i w:val="0"/>
+                <w:iCs w:val="0"/>
+                <w:sz w:val="18"/>
+                <w:szCs w:val="18"/>
+                <w:lang w:val="en-US"/>
+              </w:rPr>
+              <w:t>Kroki wykonania</w:t>
+            </w:r>
+          </w:p>
+        </w:tc>
+        <w:tc>
+          <w:tcPr>
+            <w:tcW w:w="3199" w:type="dxa"/>
+            <w:tcMar/>
+            <w:vAlign w:val="top"/>
+          </w:tcPr>
+          <w:p>
+            <w:pPr>
+              <w:spacing w:after="200" w:line="276" w:lineRule="auto"/>
+              <w:jc w:val="center"/>
+              <w:rPr>
+                <w:rFonts w:ascii="Calibri" w:hAnsi="Calibri" w:eastAsia="Calibri" w:cs="Calibri"/>
+                <w:b w:val="0"/>
+                <w:bCs w:val="0"/>
+                <w:i w:val="0"/>
+                <w:iCs w:val="0"/>
+                <w:sz w:val="18"/>
+                <w:szCs w:val="18"/>
+              </w:rPr>
+            </w:pPr>
+            <w:r>
+              <w:rPr>
+                <w:rFonts w:ascii="Calibri" w:hAnsi="Calibri" w:eastAsia="Calibri" w:cs="Calibri"/>
+                <w:b w:val="0"/>
+                <w:bCs w:val="0"/>
+                <w:i w:val="0"/>
+                <w:iCs w:val="0"/>
+                <w:sz w:val="18"/>
+                <w:szCs w:val="18"/>
+                <w:lang w:val="en-US"/>
+              </w:rPr>
+              <w:t>Oczekiwany rezultat</w:t>
+            </w:r>
+          </w:p>
+        </w:tc>
+      </w:tr>
+      <w:tr>
+        <w:tc>
+          <w:tcPr>
+            <w:tcW w:w="383" w:type="dxa"/>
+            <w:tcMar/>
+            <w:vAlign w:val="top"/>
+          </w:tcPr>
+          <w:p>
+            <w:pPr>
+              <w:spacing w:after="200" w:line="276" w:lineRule="auto"/>
+              <w:rPr>
+                <w:rFonts w:ascii="Calibri" w:hAnsi="Calibri" w:eastAsia="Calibri" w:cs="Calibri"/>
+                <w:b w:val="0"/>
+                <w:bCs w:val="0"/>
+                <w:i w:val="0"/>
+                <w:iCs w:val="0"/>
+                <w:sz w:val="16"/>
+                <w:szCs w:val="16"/>
+              </w:rPr>
+            </w:pPr>
+            <w:r>
+              <w:rPr>
+                <w:rFonts w:ascii="Calibri" w:hAnsi="Calibri" w:eastAsia="Calibri" w:cs="Calibri"/>
+                <w:b w:val="0"/>
+                <w:bCs w:val="0"/>
+                <w:i w:val="0"/>
+                <w:iCs w:val="0"/>
+                <w:sz w:val="16"/>
+                <w:szCs w:val="16"/>
+                <w:lang w:val="en-US"/>
+              </w:rPr>
+              <w:t>1</w:t>
+            </w:r>
+          </w:p>
+        </w:tc>
+        <w:tc>
+          <w:tcPr>
+            <w:tcW w:w="1386" w:type="dxa"/>
+            <w:tcMar/>
+            <w:vAlign w:val="top"/>
+          </w:tcPr>
+          <w:p>
+            <w:pPr>
+              <w:spacing w:after="200" w:line="276" w:lineRule="auto"/>
+              <w:rPr>
+                <w:rFonts w:ascii="Calibri" w:hAnsi="Calibri" w:eastAsia="Calibri" w:cs="Calibri"/>
+                <w:b w:val="0"/>
+                <w:bCs w:val="0"/>
+                <w:i w:val="0"/>
+                <w:iCs w:val="0"/>
+                <w:sz w:val="16"/>
+                <w:szCs w:val="16"/>
+              </w:rPr>
+            </w:pPr>
+            <w:r>
+              <w:rPr>
+                <w:rFonts w:ascii="Calibri" w:hAnsi="Calibri" w:eastAsia="Calibri" w:cs="Calibri"/>
+                <w:b w:val="0"/>
+                <w:bCs w:val="0"/>
+                <w:i w:val="0"/>
+                <w:iCs w:val="0"/>
+                <w:sz w:val="16"/>
+                <w:szCs w:val="16"/>
+                <w:lang w:val="pl-PL"/>
+              </w:rPr>
+              <w:t>Dodanie wiadomości</w:t>
+            </w:r>
+          </w:p>
+        </w:tc>
+        <w:tc>
+          <w:tcPr>
+            <w:tcW w:w="1798" w:type="dxa"/>
+            <w:tcMar/>
+            <w:vAlign w:val="top"/>
+          </w:tcPr>
+          <w:p>
+            <w:pPr>
+              <w:pStyle w:val="Akapitzlist"/>
+              <w:numPr>
+                <w:ilvl w:val="0"/>
+                <w:numId w:val="14"/>
+              </w:numPr>
+              <w:spacing w:after="200" w:line="276" w:lineRule="auto"/>
+              <w:rPr>
+                <w:rFonts w:ascii="Calibri" w:hAnsi="Calibri" w:eastAsia="Calibri" w:cs="Calibri" w:asciiTheme="minorAscii" w:hAnsiTheme="minorAscii" w:eastAsiaTheme="minorAscii" w:cstheme="minorAscii"/>
+                <w:b w:val="0"/>
+                <w:bCs w:val="0"/>
+                <w:i w:val="0"/>
+                <w:iCs w:val="0"/>
+                <w:sz w:val="16"/>
+                <w:szCs w:val="16"/>
+              </w:rPr>
+            </w:pPr>
+            <w:r>
+              <w:rPr>
+                <w:rFonts w:ascii="Calibri" w:hAnsi="Calibri" w:eastAsia="Calibri" w:cs="Calibri"/>
+                <w:b w:val="0"/>
+                <w:bCs w:val="0"/>
+                <w:i w:val="0"/>
+                <w:iCs w:val="0"/>
+                <w:sz w:val="16"/>
+                <w:szCs w:val="16"/>
+                <w:lang w:val="pl-PL"/>
+              </w:rPr>
+              <w:t>Zautoryzowano użytkownika</w:t>
+            </w:r>
+          </w:p>
+          <w:p>
+            <w:pPr>
+              <w:pStyle w:val="Akapitzlist"/>
+              <w:numPr>
+                <w:ilvl w:val="0"/>
+                <w:numId w:val="14"/>
+              </w:numPr>
+              <w:spacing w:after="200" w:line="276" w:lineRule="auto"/>
+              <w:rPr>
+                <w:rFonts w:ascii="Calibri" w:hAnsi="Calibri" w:eastAsia="Calibri" w:cs="Calibri" w:asciiTheme="minorAscii" w:hAnsiTheme="minorAscii" w:eastAsiaTheme="minorAscii" w:cstheme="minorAscii"/>
+                <w:b w:val="0"/>
+                <w:bCs w:val="0"/>
+                <w:i w:val="0"/>
+                <w:iCs w:val="0"/>
+                <w:sz w:val="16"/>
+                <w:szCs w:val="16"/>
+              </w:rPr>
+            </w:pPr>
+            <w:r>
+              <w:rPr>
+                <w:rFonts w:ascii="Calibri" w:hAnsi="Calibri" w:eastAsia="Calibri" w:cs="Calibri"/>
+                <w:b w:val="0"/>
+                <w:bCs w:val="0"/>
+                <w:i w:val="0"/>
+                <w:iCs w:val="0"/>
+                <w:sz w:val="16"/>
+                <w:szCs w:val="16"/>
+                <w:lang w:val="pl-PL"/>
+              </w:rPr>
+              <w:t>Istnieje konwersacja, do której dodać wiadomość</w:t>
+            </w:r>
+          </w:p>
+        </w:tc>
+        <w:tc>
+          <w:tcPr>
+            <w:tcW w:w="2639" w:type="dxa"/>
+            <w:tcMar/>
+            <w:vAlign w:val="top"/>
+          </w:tcPr>
+          <w:p>
+            <w:pPr>
+              <w:pStyle w:val="Akapitzlist"/>
+              <w:numPr>
+                <w:ilvl w:val="0"/>
+                <w:numId w:val="13"/>
+              </w:numPr>
+              <w:spacing w:after="200" w:line="276" w:lineRule="auto"/>
+              <w:rPr>
+                <w:rFonts w:ascii="Calibri" w:hAnsi="Calibri" w:eastAsia="Calibri" w:cs="Calibri" w:asciiTheme="minorAscii" w:hAnsiTheme="minorAscii" w:eastAsiaTheme="minorAscii" w:cstheme="minorAscii"/>
+                <w:b w:val="0"/>
+                <w:bCs w:val="0"/>
+                <w:i w:val="0"/>
+                <w:iCs w:val="0"/>
+                <w:sz w:val="16"/>
+                <w:szCs w:val="16"/>
+              </w:rPr>
+            </w:pPr>
+            <w:r>
+              <w:rPr>
+                <w:rFonts w:ascii="Calibri" w:hAnsi="Calibri" w:eastAsia="Calibri" w:cs="Calibri"/>
+                <w:b w:val="0"/>
+                <w:bCs w:val="0"/>
+                <w:i w:val="0"/>
+                <w:iCs w:val="0"/>
+                <w:sz w:val="16"/>
+                <w:szCs w:val="16"/>
+                <w:lang w:val="pl-PL"/>
+              </w:rPr>
+              <w:t>Uzupełnić dane potrzebne do stworzenia wiadomości</w:t>
+            </w:r>
+          </w:p>
+          <w:p>
+            <w:pPr>
+              <w:pStyle w:val="Akapitzlist"/>
+              <w:numPr>
+                <w:ilvl w:val="0"/>
+                <w:numId w:val="13"/>
+              </w:numPr>
+              <w:spacing w:after="200" w:line="276" w:lineRule="auto"/>
+              <w:rPr>
+                <w:rFonts w:ascii="Calibri" w:hAnsi="Calibri" w:eastAsia="Calibri" w:cs="Calibri" w:asciiTheme="minorAscii" w:hAnsiTheme="minorAscii" w:eastAsiaTheme="minorAscii" w:cstheme="minorAscii"/>
+                <w:b w:val="0"/>
+                <w:bCs w:val="0"/>
+                <w:i w:val="0"/>
+                <w:iCs w:val="0"/>
+                <w:sz w:val="16"/>
+                <w:szCs w:val="16"/>
+              </w:rPr>
+            </w:pPr>
+            <w:r>
+              <w:rPr>
+                <w:rFonts w:ascii="Calibri" w:hAnsi="Calibri" w:eastAsia="Calibri" w:cs="Calibri"/>
+                <w:b w:val="0"/>
+                <w:bCs w:val="0"/>
+                <w:i w:val="0"/>
+                <w:iCs w:val="0"/>
+                <w:sz w:val="16"/>
+                <w:szCs w:val="16"/>
+                <w:lang w:val="pl-PL"/>
+              </w:rPr>
+              <w:t>Kliknąć przycisk „Wyślij”</w:t>
+            </w:r>
+          </w:p>
+        </w:tc>
+        <w:tc>
+          <w:tcPr>
+            <w:tcW w:w="3199" w:type="dxa"/>
+            <w:tcMar/>
+            <w:vAlign w:val="top"/>
+          </w:tcPr>
+          <w:p>
+            <w:pPr>
+              <w:spacing w:after="200" w:line="276" w:lineRule="auto"/>
+              <w:rPr>
+                <w:rFonts w:ascii="Calibri" w:hAnsi="Calibri" w:eastAsia="Calibri" w:cs="Calibri"/>
+                <w:b w:val="0"/>
+                <w:bCs w:val="0"/>
+                <w:i w:val="0"/>
+                <w:iCs w:val="0"/>
+                <w:sz w:val="16"/>
+                <w:szCs w:val="16"/>
+              </w:rPr>
+            </w:pPr>
+            <w:r>
+              <w:rPr>
+                <w:rFonts w:ascii="Calibri" w:hAnsi="Calibri" w:eastAsia="Calibri" w:cs="Calibri"/>
+                <w:b w:val="0"/>
+                <w:bCs w:val="0"/>
+                <w:i w:val="0"/>
+                <w:iCs w:val="0"/>
+                <w:sz w:val="16"/>
+                <w:szCs w:val="16"/>
+                <w:lang w:val="pl-PL"/>
+              </w:rPr>
+              <w:t>Wiadomość została wyświetlona w konwersacji.</w:t>
+            </w:r>
+          </w:p>
+        </w:tc>
+      </w:tr>
+      <w:tr>
+        <w:tc>
+          <w:tcPr>
+            <w:tcW w:w="383" w:type="dxa"/>
+            <w:tcMar/>
+            <w:vAlign w:val="top"/>
+          </w:tcPr>
+          <w:p>
+            <w:pPr>
+              <w:spacing w:after="200" w:line="276" w:lineRule="auto"/>
+              <w:rPr>
+                <w:rFonts w:ascii="Calibri" w:hAnsi="Calibri" w:eastAsia="Calibri" w:cs="Calibri"/>
+                <w:b w:val="0"/>
+                <w:bCs w:val="0"/>
+                <w:i w:val="0"/>
+                <w:iCs w:val="0"/>
+                <w:sz w:val="16"/>
+                <w:szCs w:val="16"/>
+              </w:rPr>
+            </w:pPr>
+            <w:r>
+              <w:rPr>
+                <w:rFonts w:ascii="Calibri" w:hAnsi="Calibri" w:eastAsia="Calibri" w:cs="Calibri"/>
+                <w:b w:val="0"/>
+                <w:bCs w:val="0"/>
+                <w:i w:val="0"/>
+                <w:iCs w:val="0"/>
+                <w:sz w:val="16"/>
+                <w:szCs w:val="16"/>
+                <w:lang w:val="en-US"/>
+              </w:rPr>
+              <w:t>2</w:t>
+            </w:r>
+          </w:p>
+        </w:tc>
+        <w:tc>
+          <w:tcPr>
+            <w:tcW w:w="1386" w:type="dxa"/>
+            <w:tcMar/>
+            <w:vAlign w:val="top"/>
+          </w:tcPr>
+          <w:p>
+            <w:pPr>
+              <w:spacing w:after="200" w:line="276" w:lineRule="auto"/>
+              <w:rPr>
+                <w:rFonts w:ascii="Calibri" w:hAnsi="Calibri" w:eastAsia="Calibri" w:cs="Calibri"/>
+                <w:b w:val="0"/>
+                <w:bCs w:val="0"/>
+                <w:i w:val="0"/>
+                <w:iCs w:val="0"/>
+                <w:sz w:val="16"/>
+                <w:szCs w:val="16"/>
+              </w:rPr>
+            </w:pPr>
+            <w:r>
+              <w:rPr>
+                <w:rFonts w:ascii="Calibri" w:hAnsi="Calibri" w:eastAsia="Calibri" w:cs="Calibri"/>
+                <w:b w:val="0"/>
+                <w:bCs w:val="0"/>
+                <w:i w:val="0"/>
+                <w:iCs w:val="0"/>
+                <w:sz w:val="16"/>
+                <w:szCs w:val="16"/>
+                <w:lang w:val="pl-PL"/>
+              </w:rPr>
+              <w:t>Usunięcie wiadomości</w:t>
+            </w:r>
+          </w:p>
+        </w:tc>
+        <w:tc>
+          <w:tcPr>
+            <w:tcW w:w="1798" w:type="dxa"/>
+            <w:tcMar/>
+            <w:vAlign w:val="top"/>
+          </w:tcPr>
+          <w:p>
+            <w:pPr>
+              <w:pStyle w:val="Akapitzlist"/>
+              <w:numPr>
+                <w:ilvl w:val="0"/>
+                <w:numId w:val="14"/>
+              </w:numPr>
+              <w:spacing w:after="200" w:line="276" w:lineRule="auto"/>
+              <w:rPr>
+                <w:rFonts w:ascii="Calibri" w:hAnsi="Calibri" w:eastAsia="Calibri" w:cs="Calibri" w:asciiTheme="minorAscii" w:hAnsiTheme="minorAscii" w:eastAsiaTheme="minorAscii" w:cstheme="minorAscii"/>
+                <w:b w:val="0"/>
+                <w:bCs w:val="0"/>
+                <w:i w:val="0"/>
+                <w:iCs w:val="0"/>
+                <w:sz w:val="16"/>
+                <w:szCs w:val="16"/>
+              </w:rPr>
+            </w:pPr>
+            <w:r>
+              <w:rPr>
+                <w:rFonts w:ascii="Calibri" w:hAnsi="Calibri" w:eastAsia="Calibri" w:cs="Calibri"/>
+                <w:b w:val="0"/>
+                <w:bCs w:val="0"/>
+                <w:i w:val="0"/>
+                <w:iCs w:val="0"/>
+                <w:sz w:val="16"/>
+                <w:szCs w:val="16"/>
+                <w:lang w:val="pl-PL"/>
+              </w:rPr>
+              <w:t>Zautoryzowano użytkownika</w:t>
+            </w:r>
+          </w:p>
+          <w:p>
+            <w:pPr>
+              <w:pStyle w:val="Akapitzlist"/>
+              <w:numPr>
+                <w:ilvl w:val="0"/>
+                <w:numId w:val="14"/>
+              </w:numPr>
+              <w:spacing w:after="200" w:line="276" w:lineRule="auto"/>
+              <w:rPr>
+                <w:rFonts w:ascii="Calibri" w:hAnsi="Calibri" w:eastAsia="Calibri" w:cs="Calibri" w:asciiTheme="minorAscii" w:hAnsiTheme="minorAscii" w:eastAsiaTheme="minorAscii" w:cstheme="minorAscii"/>
+                <w:b w:val="0"/>
+                <w:bCs w:val="0"/>
+                <w:i w:val="0"/>
+                <w:iCs w:val="0"/>
+                <w:sz w:val="16"/>
+                <w:szCs w:val="16"/>
+              </w:rPr>
+            </w:pPr>
+            <w:r>
+              <w:rPr>
+                <w:rFonts w:ascii="Calibri" w:hAnsi="Calibri" w:eastAsia="Calibri" w:cs="Calibri"/>
+                <w:b w:val="0"/>
+                <w:bCs w:val="0"/>
+                <w:i w:val="0"/>
+                <w:iCs w:val="0"/>
+                <w:sz w:val="16"/>
+                <w:szCs w:val="16"/>
+                <w:lang w:val="pl-PL"/>
+              </w:rPr>
+              <w:t xml:space="preserve">Istnieje konwersacja z wiadomościami </w:t>
+            </w:r>
+          </w:p>
+        </w:tc>
+        <w:tc>
+          <w:tcPr>
+            <w:tcW w:w="2639" w:type="dxa"/>
+            <w:tcMar/>
+            <w:vAlign w:val="top"/>
+          </w:tcPr>
+          <w:p>
+            <w:pPr>
+              <w:pStyle w:val="Akapitzlist"/>
+              <w:numPr>
+                <w:ilvl w:val="0"/>
+                <w:numId w:val="13"/>
+              </w:numPr>
+              <w:spacing w:after="200" w:line="276" w:lineRule="auto"/>
+              <w:rPr>
+                <w:rFonts w:ascii="Calibri" w:hAnsi="Calibri" w:eastAsia="Calibri" w:cs="Calibri" w:asciiTheme="minorAscii" w:hAnsiTheme="minorAscii" w:eastAsiaTheme="minorAscii" w:cstheme="minorAscii"/>
+                <w:b w:val="0"/>
+                <w:bCs w:val="0"/>
+                <w:i w:val="0"/>
+                <w:iCs w:val="0"/>
+                <w:sz w:val="16"/>
+                <w:szCs w:val="16"/>
+              </w:rPr>
+            </w:pPr>
+            <w:r>
+              <w:rPr>
+                <w:rFonts w:ascii="Calibri" w:hAnsi="Calibri" w:eastAsia="Calibri" w:cs="Calibri"/>
+                <w:b w:val="0"/>
+                <w:bCs w:val="0"/>
+                <w:i w:val="0"/>
+                <w:iCs w:val="0"/>
+                <w:sz w:val="16"/>
+                <w:szCs w:val="16"/>
+                <w:lang w:val="pl-PL"/>
+              </w:rPr>
+              <w:t xml:space="preserve">Kliknąć przycisk „Dodatkowe opcje konwersacji” </w:t>
+            </w:r>
+          </w:p>
+          <w:p>
+            <w:pPr>
+              <w:pStyle w:val="Akapitzlist"/>
+              <w:numPr>
+                <w:ilvl w:val="0"/>
+                <w:numId w:val="13"/>
+              </w:numPr>
+              <w:spacing w:after="200" w:line="276" w:lineRule="auto"/>
+              <w:rPr>
+                <w:rFonts w:ascii="Calibri" w:hAnsi="Calibri" w:eastAsia="Calibri" w:cs="Calibri" w:asciiTheme="minorAscii" w:hAnsiTheme="minorAscii" w:eastAsiaTheme="minorAscii" w:cstheme="minorAscii"/>
+                <w:b w:val="0"/>
+                <w:bCs w:val="0"/>
+                <w:i w:val="0"/>
+                <w:iCs w:val="0"/>
+                <w:sz w:val="16"/>
+                <w:szCs w:val="16"/>
+              </w:rPr>
+            </w:pPr>
+            <w:r>
+              <w:rPr>
+                <w:rFonts w:ascii="Calibri" w:hAnsi="Calibri" w:eastAsia="Calibri" w:cs="Calibri"/>
+                <w:b w:val="0"/>
+                <w:bCs w:val="0"/>
+                <w:i w:val="0"/>
+                <w:iCs w:val="0"/>
+                <w:sz w:val="16"/>
+                <w:szCs w:val="16"/>
+                <w:lang w:val="pl-PL"/>
+              </w:rPr>
+              <w:t xml:space="preserve">Wybrać wiadomość </w:t>
+            </w:r>
+          </w:p>
+          <w:p>
+            <w:pPr>
+              <w:pStyle w:val="Akapitzlist"/>
+              <w:numPr>
+                <w:ilvl w:val="0"/>
+                <w:numId w:val="13"/>
+              </w:numPr>
+              <w:spacing w:after="200" w:line="276" w:lineRule="auto"/>
+              <w:rPr>
+                <w:rFonts w:ascii="Calibri" w:hAnsi="Calibri" w:eastAsia="Calibri" w:cs="Calibri" w:asciiTheme="minorAscii" w:hAnsiTheme="minorAscii" w:eastAsiaTheme="minorAscii" w:cstheme="minorAscii"/>
+                <w:b w:val="0"/>
+                <w:bCs w:val="0"/>
+                <w:i w:val="0"/>
+                <w:iCs w:val="0"/>
+                <w:sz w:val="16"/>
+                <w:szCs w:val="16"/>
+              </w:rPr>
+            </w:pPr>
+            <w:r>
+              <w:rPr>
+                <w:rFonts w:ascii="Calibri" w:hAnsi="Calibri" w:eastAsia="Calibri" w:cs="Calibri"/>
+                <w:b w:val="0"/>
+                <w:bCs w:val="0"/>
+                <w:i w:val="0"/>
+                <w:iCs w:val="0"/>
+                <w:sz w:val="16"/>
+                <w:szCs w:val="16"/>
+                <w:lang w:val="pl-PL"/>
+              </w:rPr>
+              <w:t xml:space="preserve">Kliknąć przycisk „Usuń” </w:t>
+            </w:r>
+          </w:p>
+        </w:tc>
+        <w:tc>
+          <w:tcPr>
+            <w:tcW w:w="3199" w:type="dxa"/>
+            <w:tcMar/>
+            <w:vAlign w:val="top"/>
+          </w:tcPr>
+          <w:p>
+            <w:pPr>
+              <w:spacing w:after="200" w:line="276" w:lineRule="auto"/>
+              <w:rPr>
+                <w:rFonts w:ascii="Calibri" w:hAnsi="Calibri" w:eastAsia="Calibri" w:cs="Calibri"/>
+                <w:b w:val="0"/>
+                <w:bCs w:val="0"/>
+                <w:i w:val="0"/>
+                <w:iCs w:val="0"/>
+                <w:sz w:val="16"/>
+                <w:szCs w:val="16"/>
+              </w:rPr>
+            </w:pPr>
+            <w:r>
+              <w:rPr>
+                <w:rFonts w:ascii="Calibri" w:hAnsi="Calibri" w:eastAsia="Calibri" w:cs="Calibri"/>
+                <w:b w:val="0"/>
+                <w:bCs w:val="0"/>
+                <w:i w:val="0"/>
+                <w:iCs w:val="0"/>
+                <w:sz w:val="16"/>
+                <w:szCs w:val="16"/>
+                <w:lang w:val="pl-PL"/>
+              </w:rPr>
+              <w:t>Wiadomość została usunięta z konwersacji.</w:t>
+            </w:r>
+          </w:p>
+        </w:tc>
+      </w:tr>
+      <w:tr>
+        <w:trPr>
+          <w:trHeight w:val="1440"/>
+        </w:trPr>
+        <w:tc>
+          <w:tcPr>
+            <w:tcW w:w="383" w:type="dxa"/>
+            <w:tcMar/>
+            <w:vAlign w:val="top"/>
+          </w:tcPr>
+          <w:p>
+            <w:pPr>
+              <w:spacing w:after="200" w:line="276" w:lineRule="auto"/>
+              <w:rPr>
+                <w:rFonts w:ascii="Calibri" w:hAnsi="Calibri" w:eastAsia="Calibri" w:cs="Calibri"/>
+                <w:b w:val="0"/>
+                <w:bCs w:val="0"/>
+                <w:i w:val="0"/>
+                <w:iCs w:val="0"/>
+                <w:sz w:val="16"/>
+                <w:szCs w:val="16"/>
+              </w:rPr>
+            </w:pPr>
+            <w:r>
+              <w:rPr>
+                <w:rFonts w:ascii="Calibri" w:hAnsi="Calibri" w:eastAsia="Calibri" w:cs="Calibri"/>
+                <w:b w:val="0"/>
+                <w:bCs w:val="0"/>
+                <w:i w:val="0"/>
+                <w:iCs w:val="0"/>
+                <w:sz w:val="16"/>
+                <w:szCs w:val="16"/>
+                <w:lang w:val="en-US"/>
+              </w:rPr>
+              <w:t>3</w:t>
+            </w:r>
+          </w:p>
+        </w:tc>
+        <w:tc>
+          <w:tcPr>
+            <w:tcW w:w="1386" w:type="dxa"/>
+            <w:tcMar/>
+            <w:vAlign w:val="top"/>
+          </w:tcPr>
+          <w:p>
+            <w:pPr>
+              <w:spacing w:after="200" w:line="276" w:lineRule="auto"/>
+              <w:rPr>
+                <w:rFonts w:ascii="Calibri" w:hAnsi="Calibri" w:eastAsia="Calibri" w:cs="Calibri"/>
+                <w:b w:val="0"/>
+                <w:bCs w:val="0"/>
+                <w:i w:val="0"/>
+                <w:iCs w:val="0"/>
+                <w:sz w:val="16"/>
+                <w:szCs w:val="16"/>
+              </w:rPr>
+            </w:pPr>
+            <w:r>
+              <w:rPr>
+                <w:rFonts w:ascii="Calibri" w:hAnsi="Calibri" w:eastAsia="Calibri" w:cs="Calibri"/>
+                <w:b w:val="0"/>
+                <w:bCs w:val="0"/>
+                <w:i w:val="0"/>
+                <w:iCs w:val="0"/>
+                <w:sz w:val="16"/>
+                <w:szCs w:val="16"/>
+                <w:lang w:val="pl-PL"/>
+              </w:rPr>
+              <w:t>Modyfikacja wiadomości</w:t>
+            </w:r>
+          </w:p>
+        </w:tc>
+        <w:tc>
+          <w:tcPr>
+            <w:tcW w:w="1798" w:type="dxa"/>
+            <w:tcMar/>
+            <w:vAlign w:val="top"/>
+          </w:tcPr>
+          <w:p>
+            <w:pPr>
+              <w:pStyle w:val="Akapitzlist"/>
+              <w:numPr>
+                <w:ilvl w:val="0"/>
+                <w:numId w:val="14"/>
+              </w:numPr>
+              <w:spacing w:after="200" w:line="276" w:lineRule="auto"/>
+              <w:rPr>
+                <w:rFonts w:ascii="Calibri" w:hAnsi="Calibri" w:eastAsia="Calibri" w:cs="Calibri" w:asciiTheme="minorAscii" w:hAnsiTheme="minorAscii" w:eastAsiaTheme="minorAscii" w:cstheme="minorAscii"/>
+                <w:b w:val="0"/>
+                <w:bCs w:val="0"/>
+                <w:i w:val="0"/>
+                <w:iCs w:val="0"/>
+                <w:sz w:val="16"/>
+                <w:szCs w:val="16"/>
+              </w:rPr>
+            </w:pPr>
+            <w:r>
+              <w:rPr>
+                <w:rFonts w:ascii="Calibri" w:hAnsi="Calibri" w:eastAsia="Calibri" w:cs="Calibri"/>
+                <w:b w:val="0"/>
+                <w:bCs w:val="0"/>
+                <w:i w:val="0"/>
+                <w:iCs w:val="0"/>
+                <w:sz w:val="16"/>
+                <w:szCs w:val="16"/>
+                <w:lang w:val="pl-PL"/>
+              </w:rPr>
+              <w:t>Zautoryzowano użytkownika</w:t>
+            </w:r>
+          </w:p>
+          <w:p>
+            <w:pPr>
+              <w:pStyle w:val="Akapitzlist"/>
+              <w:numPr>
+                <w:ilvl w:val="0"/>
+                <w:numId w:val="14"/>
+              </w:numPr>
+              <w:spacing w:after="200" w:line="276" w:lineRule="auto"/>
+              <w:rPr>
+                <w:rFonts w:ascii="Calibri" w:hAnsi="Calibri" w:eastAsia="Calibri" w:cs="Calibri" w:asciiTheme="minorAscii" w:hAnsiTheme="minorAscii" w:eastAsiaTheme="minorAscii" w:cstheme="minorAscii"/>
+                <w:b w:val="0"/>
+                <w:bCs w:val="0"/>
+                <w:i w:val="0"/>
+                <w:iCs w:val="0"/>
+                <w:sz w:val="16"/>
+                <w:szCs w:val="16"/>
+              </w:rPr>
+            </w:pPr>
+            <w:r>
+              <w:rPr>
+                <w:rFonts w:ascii="Calibri" w:hAnsi="Calibri" w:eastAsia="Calibri" w:cs="Calibri"/>
+                <w:b w:val="0"/>
+                <w:bCs w:val="0"/>
+                <w:i w:val="0"/>
+                <w:iCs w:val="0"/>
+                <w:sz w:val="16"/>
+                <w:szCs w:val="16"/>
+                <w:lang w:val="pl-PL"/>
+              </w:rPr>
+              <w:t>Istnieje wiadomość którą możemy zmodyfikować</w:t>
+            </w:r>
+          </w:p>
+        </w:tc>
+        <w:tc>
+          <w:tcPr>
+            <w:tcW w:w="2639" w:type="dxa"/>
+            <w:tcMar/>
+            <w:vAlign w:val="top"/>
+          </w:tcPr>
+          <w:p>
+            <w:pPr>
+              <w:pStyle w:val="Akapitzlist"/>
+              <w:numPr>
+                <w:ilvl w:val="0"/>
+                <w:numId w:val="13"/>
+              </w:numPr>
+              <w:spacing w:after="200" w:line="276" w:lineRule="auto"/>
+              <w:rPr>
+                <w:rFonts w:ascii="Calibri" w:hAnsi="Calibri" w:eastAsia="Calibri" w:cs="Calibri" w:asciiTheme="minorAscii" w:hAnsiTheme="minorAscii" w:eastAsiaTheme="minorAscii" w:cstheme="minorAscii"/>
+                <w:b w:val="0"/>
+                <w:bCs w:val="0"/>
+                <w:i w:val="0"/>
+                <w:iCs w:val="0"/>
+                <w:sz w:val="16"/>
+                <w:szCs w:val="16"/>
+              </w:rPr>
+            </w:pPr>
+            <w:r>
+              <w:rPr>
+                <w:rFonts w:ascii="Calibri" w:hAnsi="Calibri" w:eastAsia="Calibri" w:cs="Calibri"/>
+                <w:b w:val="0"/>
+                <w:bCs w:val="0"/>
+                <w:i w:val="0"/>
+                <w:iCs w:val="0"/>
+                <w:sz w:val="16"/>
+                <w:szCs w:val="16"/>
+                <w:lang w:val="pl-PL"/>
+              </w:rPr>
+              <w:t xml:space="preserve">Kliknąć przycisk „Dodatkowe opcje konwersacji” </w:t>
+            </w:r>
+          </w:p>
+          <w:p>
+            <w:pPr>
+              <w:pStyle w:val="Akapitzlist"/>
+              <w:numPr>
+                <w:ilvl w:val="0"/>
+                <w:numId w:val="13"/>
+              </w:numPr>
+              <w:spacing w:after="200" w:line="276" w:lineRule="auto"/>
+              <w:rPr>
+                <w:rFonts w:ascii="Calibri" w:hAnsi="Calibri" w:eastAsia="Calibri" w:cs="Calibri" w:asciiTheme="minorAscii" w:hAnsiTheme="minorAscii" w:eastAsiaTheme="minorAscii" w:cstheme="minorAscii"/>
+                <w:b w:val="0"/>
+                <w:bCs w:val="0"/>
+                <w:i w:val="0"/>
+                <w:iCs w:val="0"/>
+                <w:sz w:val="16"/>
+                <w:szCs w:val="16"/>
+              </w:rPr>
+            </w:pPr>
+            <w:r>
+              <w:rPr>
+                <w:rFonts w:ascii="Calibri" w:hAnsi="Calibri" w:eastAsia="Calibri" w:cs="Calibri"/>
+                <w:b w:val="0"/>
+                <w:bCs w:val="0"/>
+                <w:i w:val="0"/>
+                <w:iCs w:val="0"/>
+                <w:sz w:val="16"/>
+                <w:szCs w:val="16"/>
+                <w:lang w:val="pl-PL"/>
+              </w:rPr>
+              <w:t xml:space="preserve">Wybrać wiadomość </w:t>
+            </w:r>
+          </w:p>
+          <w:p>
+            <w:pPr>
+              <w:pStyle w:val="Akapitzlist"/>
+              <w:numPr>
+                <w:ilvl w:val="0"/>
+                <w:numId w:val="13"/>
+              </w:numPr>
+              <w:spacing w:after="200" w:line="276" w:lineRule="auto"/>
+              <w:rPr>
+                <w:rFonts w:ascii="Calibri" w:hAnsi="Calibri" w:eastAsia="Calibri" w:cs="Calibri" w:asciiTheme="minorAscii" w:hAnsiTheme="minorAscii" w:eastAsiaTheme="minorAscii" w:cstheme="minorAscii"/>
+                <w:b w:val="0"/>
+                <w:bCs w:val="0"/>
+                <w:i w:val="0"/>
+                <w:iCs w:val="0"/>
+                <w:sz w:val="16"/>
+                <w:szCs w:val="16"/>
+              </w:rPr>
+            </w:pPr>
+            <w:r>
+              <w:rPr>
+                <w:rFonts w:ascii="Calibri" w:hAnsi="Calibri" w:eastAsia="Calibri" w:cs="Calibri"/>
+                <w:b w:val="0"/>
+                <w:bCs w:val="0"/>
+                <w:i w:val="0"/>
+                <w:iCs w:val="0"/>
+                <w:sz w:val="16"/>
+                <w:szCs w:val="16"/>
+                <w:lang w:val="pl-PL"/>
+              </w:rPr>
+              <w:t>Kliknąć przycisk „Edytuj”</w:t>
+            </w:r>
+          </w:p>
+          <w:p>
+            <w:pPr>
+              <w:pStyle w:val="Akapitzlist"/>
+              <w:numPr>
+                <w:ilvl w:val="0"/>
+                <w:numId w:val="13"/>
+              </w:numPr>
+              <w:spacing w:after="200" w:line="276" w:lineRule="auto"/>
+              <w:rPr>
+                <w:rFonts w:ascii="Calibri" w:hAnsi="Calibri" w:eastAsia="Calibri" w:cs="Calibri" w:asciiTheme="minorAscii" w:hAnsiTheme="minorAscii" w:eastAsiaTheme="minorAscii" w:cstheme="minorAscii"/>
+                <w:b w:val="0"/>
+                <w:bCs w:val="0"/>
+                <w:i w:val="0"/>
+                <w:iCs w:val="0"/>
+                <w:sz w:val="16"/>
+                <w:szCs w:val="16"/>
+              </w:rPr>
+            </w:pPr>
+            <w:r>
+              <w:rPr>
+                <w:rFonts w:ascii="Calibri" w:hAnsi="Calibri" w:eastAsia="Calibri" w:cs="Calibri"/>
+                <w:b w:val="0"/>
+                <w:bCs w:val="0"/>
+                <w:i w:val="0"/>
+                <w:iCs w:val="0"/>
+                <w:sz w:val="16"/>
+                <w:szCs w:val="16"/>
+                <w:lang w:val="pl-PL"/>
+              </w:rPr>
+              <w:t xml:space="preserve">Uzupełnić dane potrzebne do modyfikacji wiadomości </w:t>
+            </w:r>
+          </w:p>
+          <w:p>
+            <w:pPr>
+              <w:pStyle w:val="Akapitzlist"/>
+              <w:numPr>
+                <w:ilvl w:val="0"/>
+                <w:numId w:val="13"/>
+              </w:numPr>
+              <w:spacing w:after="200" w:line="276" w:lineRule="auto"/>
+              <w:rPr>
+                <w:rFonts w:ascii="Calibri" w:hAnsi="Calibri" w:eastAsia="Calibri" w:cs="Calibri" w:asciiTheme="minorAscii" w:hAnsiTheme="minorAscii" w:eastAsiaTheme="minorAscii" w:cstheme="minorAscii"/>
+                <w:b w:val="0"/>
+                <w:bCs w:val="0"/>
+                <w:i w:val="0"/>
+                <w:iCs w:val="0"/>
+                <w:sz w:val="16"/>
+                <w:szCs w:val="16"/>
+              </w:rPr>
+            </w:pPr>
+            <w:r>
+              <w:rPr>
+                <w:rFonts w:ascii="Calibri" w:hAnsi="Calibri" w:eastAsia="Calibri" w:cs="Calibri"/>
+                <w:b w:val="0"/>
+                <w:bCs w:val="0"/>
+                <w:i w:val="0"/>
+                <w:iCs w:val="0"/>
+                <w:sz w:val="16"/>
+                <w:szCs w:val="16"/>
+                <w:lang w:val="pl-PL"/>
+              </w:rPr>
+              <w:t>Kliknąć przycisk „Wyślij”</w:t>
+            </w:r>
+          </w:p>
+        </w:tc>
+        <w:tc>
+          <w:tcPr>
+            <w:tcW w:w="3199" w:type="dxa"/>
+            <w:tcMar/>
+            <w:vAlign w:val="top"/>
+          </w:tcPr>
+          <w:p>
+            <w:pPr>
+              <w:spacing w:after="200" w:line="276" w:lineRule="auto"/>
+              <w:rPr>
+                <w:rFonts w:ascii="Calibri" w:hAnsi="Calibri" w:eastAsia="Calibri" w:cs="Calibri"/>
+                <w:b w:val="0"/>
+                <w:bCs w:val="0"/>
+                <w:i w:val="0"/>
+                <w:iCs w:val="0"/>
+                <w:sz w:val="16"/>
+                <w:szCs w:val="16"/>
+              </w:rPr>
+            </w:pPr>
+            <w:r>
+              <w:rPr>
+                <w:rFonts w:ascii="Calibri" w:hAnsi="Calibri" w:eastAsia="Calibri" w:cs="Calibri"/>
+                <w:b w:val="0"/>
+                <w:bCs w:val="0"/>
+                <w:i w:val="0"/>
+                <w:iCs w:val="0"/>
+                <w:sz w:val="16"/>
+                <w:szCs w:val="16"/>
+                <w:lang w:val="pl-PL"/>
+              </w:rPr>
+              <w:t>Wiadomość został pomyślnie zmodyfikowana, zmiany zostały wyświetlone w konwersacji.</w:t>
+            </w:r>
+          </w:p>
+        </w:tc>
+      </w:tr>
+      <w:tr>
+        <w:tc>
+          <w:tcPr>
+            <w:tcW w:w="383" w:type="dxa"/>
+            <w:tcMar/>
+            <w:vAlign w:val="top"/>
+          </w:tcPr>
+          <w:p>
+            <w:pPr>
+              <w:spacing w:after="200" w:line="276" w:lineRule="auto"/>
+              <w:rPr>
+                <w:rFonts w:ascii="Calibri" w:hAnsi="Calibri" w:eastAsia="Calibri" w:cs="Calibri"/>
+                <w:b w:val="0"/>
+                <w:bCs w:val="0"/>
+                <w:i w:val="0"/>
+                <w:iCs w:val="0"/>
+                <w:sz w:val="16"/>
+                <w:szCs w:val="16"/>
+              </w:rPr>
+            </w:pPr>
+            <w:r>
+              <w:rPr>
+                <w:rFonts w:ascii="Calibri" w:hAnsi="Calibri" w:eastAsia="Calibri" w:cs="Calibri"/>
+                <w:b w:val="0"/>
+                <w:bCs w:val="0"/>
+                <w:i w:val="0"/>
+                <w:iCs w:val="0"/>
+                <w:sz w:val="16"/>
+                <w:szCs w:val="16"/>
+                <w:lang w:val="en-US"/>
+              </w:rPr>
+              <w:t>4</w:t>
+            </w:r>
+          </w:p>
+        </w:tc>
+        <w:tc>
+          <w:tcPr>
+            <w:tcW w:w="1386" w:type="dxa"/>
+            <w:tcMar/>
+            <w:vAlign w:val="top"/>
+          </w:tcPr>
+          <w:p>
+            <w:pPr>
+              <w:spacing w:after="200" w:line="276" w:lineRule="auto"/>
+              <w:rPr>
+                <w:rFonts w:ascii="Calibri" w:hAnsi="Calibri" w:eastAsia="Calibri" w:cs="Calibri"/>
+                <w:b w:val="0"/>
+                <w:bCs w:val="0"/>
+                <w:i w:val="0"/>
+                <w:iCs w:val="0"/>
+                <w:sz w:val="16"/>
+                <w:szCs w:val="16"/>
+              </w:rPr>
+            </w:pPr>
+            <w:r>
+              <w:rPr>
+                <w:rFonts w:ascii="Calibri" w:hAnsi="Calibri" w:eastAsia="Calibri" w:cs="Calibri"/>
+                <w:b w:val="0"/>
+                <w:bCs w:val="0"/>
+                <w:i w:val="0"/>
+                <w:iCs w:val="0"/>
+                <w:sz w:val="16"/>
+                <w:szCs w:val="16"/>
+                <w:lang w:val="pl-PL"/>
+              </w:rPr>
+              <w:t>Zwrócenie wiadomości</w:t>
+            </w:r>
+          </w:p>
+        </w:tc>
+        <w:tc>
+          <w:tcPr>
+            <w:tcW w:w="1798" w:type="dxa"/>
+            <w:tcMar/>
+            <w:vAlign w:val="top"/>
+          </w:tcPr>
+          <w:p>
+            <w:pPr>
+              <w:pStyle w:val="Akapitzlist"/>
+              <w:numPr>
+                <w:ilvl w:val="0"/>
+                <w:numId w:val="14"/>
+              </w:numPr>
+              <w:spacing w:after="200" w:line="276" w:lineRule="auto"/>
+              <w:rPr>
+                <w:rFonts w:ascii="Calibri" w:hAnsi="Calibri" w:eastAsia="Calibri" w:cs="Calibri" w:asciiTheme="minorAscii" w:hAnsiTheme="minorAscii" w:eastAsiaTheme="minorAscii" w:cstheme="minorAscii"/>
+                <w:b w:val="0"/>
+                <w:bCs w:val="0"/>
+                <w:i w:val="0"/>
+                <w:iCs w:val="0"/>
+                <w:sz w:val="16"/>
+                <w:szCs w:val="16"/>
+              </w:rPr>
+            </w:pPr>
+            <w:r>
+              <w:rPr>
+                <w:rFonts w:ascii="Calibri" w:hAnsi="Calibri" w:eastAsia="Calibri" w:cs="Calibri"/>
+                <w:b w:val="0"/>
+                <w:bCs w:val="0"/>
+                <w:i w:val="0"/>
+                <w:iCs w:val="0"/>
+                <w:sz w:val="16"/>
+                <w:szCs w:val="16"/>
+                <w:lang w:val="pl-PL"/>
+              </w:rPr>
+              <w:t>Zautoryzowano użytkownika</w:t>
+            </w:r>
+          </w:p>
+          <w:p>
+            <w:pPr>
+              <w:pStyle w:val="Akapitzlist"/>
+              <w:numPr>
+                <w:ilvl w:val="0"/>
+                <w:numId w:val="14"/>
+              </w:numPr>
+              <w:spacing w:after="200" w:line="276" w:lineRule="auto"/>
+              <w:rPr>
+                <w:rFonts w:ascii="Calibri" w:hAnsi="Calibri" w:eastAsia="Calibri" w:cs="Calibri" w:asciiTheme="minorAscii" w:hAnsiTheme="minorAscii" w:eastAsiaTheme="minorAscii" w:cstheme="minorAscii"/>
+                <w:b w:val="0"/>
+                <w:bCs w:val="0"/>
+                <w:i w:val="0"/>
+                <w:iCs w:val="0"/>
+                <w:sz w:val="16"/>
+                <w:szCs w:val="16"/>
+              </w:rPr>
+            </w:pPr>
+            <w:r>
+              <w:rPr>
+                <w:rFonts w:ascii="Calibri" w:hAnsi="Calibri" w:eastAsia="Calibri" w:cs="Calibri"/>
+                <w:b w:val="0"/>
+                <w:bCs w:val="0"/>
+                <w:i w:val="0"/>
+                <w:iCs w:val="0"/>
+                <w:sz w:val="16"/>
+                <w:szCs w:val="16"/>
+                <w:lang w:val="pl-PL"/>
+              </w:rPr>
+              <w:t>Istnieje wiadomość którą możemy zmodyfikować</w:t>
+            </w:r>
+          </w:p>
+        </w:tc>
+        <w:tc>
+          <w:tcPr>
+            <w:tcW w:w="2639" w:type="dxa"/>
+            <w:tcMar/>
+            <w:vAlign w:val="top"/>
+          </w:tcPr>
+          <w:p>
+            <w:pPr>
+              <w:pStyle w:val="Akapitzlist"/>
+              <w:numPr>
+                <w:ilvl w:val="0"/>
+                <w:numId w:val="13"/>
+              </w:numPr>
+              <w:spacing w:after="200" w:line="276" w:lineRule="auto"/>
+              <w:rPr>
+                <w:rFonts w:ascii="Calibri" w:hAnsi="Calibri" w:eastAsia="Calibri" w:cs="Calibri" w:asciiTheme="minorAscii" w:hAnsiTheme="minorAscii" w:eastAsiaTheme="minorAscii" w:cstheme="minorAscii"/>
+                <w:b w:val="0"/>
+                <w:bCs w:val="0"/>
+                <w:i w:val="0"/>
+                <w:iCs w:val="0"/>
+                <w:sz w:val="16"/>
+                <w:szCs w:val="16"/>
+              </w:rPr>
+            </w:pPr>
+            <w:r>
+              <w:rPr>
+                <w:rFonts w:ascii="Calibri" w:hAnsi="Calibri" w:eastAsia="Calibri" w:cs="Calibri"/>
+                <w:b w:val="0"/>
+                <w:bCs w:val="0"/>
+                <w:i w:val="0"/>
+                <w:iCs w:val="0"/>
+                <w:sz w:val="16"/>
+                <w:szCs w:val="16"/>
+                <w:lang w:val="pl-PL"/>
+              </w:rPr>
+              <w:t xml:space="preserve">Kliknąć przycisk „Dodatkowe opcje konwersacji” </w:t>
+            </w:r>
+          </w:p>
+          <w:p>
+            <w:pPr>
+              <w:pStyle w:val="Akapitzlist"/>
+              <w:numPr>
+                <w:ilvl w:val="0"/>
+                <w:numId w:val="13"/>
+              </w:numPr>
+              <w:spacing w:after="200" w:line="276" w:lineRule="auto"/>
+              <w:rPr>
+                <w:rFonts w:ascii="Calibri" w:hAnsi="Calibri" w:eastAsia="Calibri" w:cs="Calibri" w:asciiTheme="minorAscii" w:hAnsiTheme="minorAscii" w:eastAsiaTheme="minorAscii" w:cstheme="minorAscii"/>
+                <w:b w:val="0"/>
+                <w:bCs w:val="0"/>
+                <w:i w:val="0"/>
+                <w:iCs w:val="0"/>
+                <w:sz w:val="16"/>
+                <w:szCs w:val="16"/>
+              </w:rPr>
+            </w:pPr>
+            <w:r>
+              <w:rPr>
+                <w:rFonts w:ascii="Calibri" w:hAnsi="Calibri" w:eastAsia="Calibri" w:cs="Calibri"/>
+                <w:b w:val="0"/>
+                <w:bCs w:val="0"/>
+                <w:i w:val="0"/>
+                <w:iCs w:val="0"/>
+                <w:sz w:val="16"/>
+                <w:szCs w:val="16"/>
+                <w:lang w:val="pl-PL"/>
+              </w:rPr>
+              <w:t xml:space="preserve">Wybrać wiadomość </w:t>
+            </w:r>
+          </w:p>
+          <w:p>
+            <w:pPr>
+              <w:pStyle w:val="Akapitzlist"/>
+              <w:numPr>
+                <w:ilvl w:val="0"/>
+                <w:numId w:val="13"/>
+              </w:numPr>
+              <w:spacing w:after="200" w:line="276" w:lineRule="auto"/>
+              <w:rPr>
+                <w:rFonts w:ascii="Calibri" w:hAnsi="Calibri" w:eastAsia="Calibri" w:cs="Calibri" w:asciiTheme="minorAscii" w:hAnsiTheme="minorAscii" w:eastAsiaTheme="minorAscii" w:cstheme="minorAscii"/>
+                <w:b w:val="0"/>
+                <w:bCs w:val="0"/>
+                <w:i w:val="0"/>
+                <w:iCs w:val="0"/>
+                <w:sz w:val="16"/>
+                <w:szCs w:val="16"/>
+              </w:rPr>
+            </w:pPr>
+            <w:r>
+              <w:rPr>
+                <w:rFonts w:ascii="Calibri" w:hAnsi="Calibri" w:eastAsia="Calibri" w:cs="Calibri"/>
+                <w:b w:val="0"/>
+                <w:bCs w:val="0"/>
+                <w:i w:val="0"/>
+                <w:iCs w:val="0"/>
+                <w:sz w:val="16"/>
+                <w:szCs w:val="16"/>
+                <w:lang w:val="pl-PL"/>
+              </w:rPr>
+              <w:t>Kliknąć przycisk „Zwróć”</w:t>
+            </w:r>
+          </w:p>
+          <w:p>
+            <w:pPr>
+              <w:spacing w:after="200" w:line="276" w:lineRule="auto"/>
+              <w:ind w:left="360"/>
+              <w:rPr>
+                <w:rFonts w:ascii="Calibri" w:hAnsi="Calibri" w:eastAsia="Calibri" w:cs="Calibri"/>
+                <w:b w:val="0"/>
+                <w:bCs w:val="0"/>
+                <w:i w:val="0"/>
+                <w:iCs w:val="0"/>
+                <w:sz w:val="16"/>
+                <w:szCs w:val="16"/>
+              </w:rPr>
+            </w:pPr>
+          </w:p>
+        </w:tc>
+        <w:tc>
+          <w:tcPr>
+            <w:tcW w:w="3199" w:type="dxa"/>
+            <w:tcMar/>
+            <w:vAlign w:val="top"/>
+          </w:tcPr>
+          <w:p>
+            <w:pPr>
+              <w:spacing w:after="200" w:line="276" w:lineRule="auto"/>
+              <w:rPr>
+                <w:rFonts w:ascii="Calibri" w:hAnsi="Calibri" w:eastAsia="Calibri" w:cs="Calibri"/>
+                <w:b w:val="0"/>
+                <w:bCs w:val="0"/>
+                <w:i w:val="0"/>
+                <w:iCs w:val="0"/>
+                <w:sz w:val="16"/>
+                <w:szCs w:val="16"/>
+              </w:rPr>
+            </w:pPr>
+            <w:r>
+              <w:rPr>
+                <w:rFonts w:ascii="Calibri" w:hAnsi="Calibri" w:eastAsia="Calibri" w:cs="Calibri"/>
+                <w:b w:val="0"/>
+                <w:bCs w:val="0"/>
+                <w:i w:val="0"/>
+                <w:iCs w:val="0"/>
+                <w:sz w:val="16"/>
+                <w:szCs w:val="16"/>
+                <w:lang w:val="pl-PL"/>
+              </w:rPr>
+              <w:t>Wiadomość została pomyślnie zwrócona.</w:t>
+            </w:r>
+          </w:p>
+        </w:tc>
+      </w:tr>
+      <w:tr>
+        <w:tc>
+          <w:tcPr>
+            <w:tcW w:w="383" w:type="dxa"/>
+            <w:tcMar/>
+            <w:vAlign w:val="top"/>
+          </w:tcPr>
+          <w:p>
+            <w:pPr>
+              <w:spacing w:after="200" w:line="276" w:lineRule="auto"/>
+              <w:rPr>
+                <w:rFonts w:ascii="Calibri" w:hAnsi="Calibri" w:eastAsia="Calibri" w:cs="Calibri"/>
+                <w:b w:val="0"/>
+                <w:bCs w:val="0"/>
+                <w:i w:val="0"/>
+                <w:iCs w:val="0"/>
+                <w:sz w:val="16"/>
+                <w:szCs w:val="16"/>
+              </w:rPr>
+            </w:pPr>
+            <w:r>
+              <w:rPr>
+                <w:rFonts w:ascii="Calibri" w:hAnsi="Calibri" w:eastAsia="Calibri" w:cs="Calibri"/>
+                <w:b w:val="0"/>
+                <w:bCs w:val="0"/>
+                <w:i w:val="0"/>
+                <w:iCs w:val="0"/>
+                <w:sz w:val="16"/>
+                <w:szCs w:val="16"/>
+                <w:lang w:val="en-US"/>
+              </w:rPr>
+              <w:t>5</w:t>
+            </w:r>
+          </w:p>
+        </w:tc>
+        <w:tc>
+          <w:tcPr>
+            <w:tcW w:w="1386" w:type="dxa"/>
+            <w:tcMar/>
+            <w:vAlign w:val="top"/>
+          </w:tcPr>
+          <w:p>
+            <w:pPr>
+              <w:spacing w:after="200" w:line="276" w:lineRule="auto"/>
+              <w:rPr>
+                <w:rFonts w:ascii="Calibri" w:hAnsi="Calibri" w:eastAsia="Calibri" w:cs="Calibri"/>
+                <w:b w:val="0"/>
+                <w:bCs w:val="0"/>
+                <w:i w:val="0"/>
+                <w:iCs w:val="0"/>
+                <w:sz w:val="16"/>
+                <w:szCs w:val="16"/>
+              </w:rPr>
+            </w:pPr>
+            <w:r>
+              <w:rPr>
+                <w:rFonts w:ascii="Calibri" w:hAnsi="Calibri" w:eastAsia="Calibri" w:cs="Calibri"/>
+                <w:b w:val="0"/>
+                <w:bCs w:val="0"/>
+                <w:i w:val="0"/>
+                <w:iCs w:val="0"/>
+                <w:sz w:val="16"/>
+                <w:szCs w:val="16"/>
+                <w:lang w:val="pl-PL"/>
+              </w:rPr>
+              <w:t>Próba dodania wiadomości bez treści</w:t>
+            </w:r>
+          </w:p>
+        </w:tc>
+        <w:tc>
+          <w:tcPr>
+            <w:tcW w:w="1798" w:type="dxa"/>
+            <w:tcMar/>
+            <w:vAlign w:val="top"/>
+          </w:tcPr>
+          <w:p>
+            <w:pPr>
+              <w:pStyle w:val="Akapitzlist"/>
+              <w:numPr>
+                <w:ilvl w:val="0"/>
+                <w:numId w:val="14"/>
+              </w:numPr>
+              <w:spacing w:after="200" w:line="276" w:lineRule="auto"/>
+              <w:rPr>
+                <w:rFonts w:ascii="Calibri" w:hAnsi="Calibri" w:eastAsia="Calibri" w:cs="Calibri" w:asciiTheme="minorAscii" w:hAnsiTheme="minorAscii" w:eastAsiaTheme="minorAscii" w:cstheme="minorAscii"/>
+                <w:b w:val="0"/>
+                <w:bCs w:val="0"/>
+                <w:i w:val="0"/>
+                <w:iCs w:val="0"/>
+                <w:sz w:val="16"/>
+                <w:szCs w:val="16"/>
+              </w:rPr>
+            </w:pPr>
+            <w:r>
+              <w:rPr>
+                <w:rFonts w:ascii="Calibri" w:hAnsi="Calibri" w:eastAsia="Calibri" w:cs="Calibri"/>
+                <w:b w:val="0"/>
+                <w:bCs w:val="0"/>
+                <w:i w:val="0"/>
+                <w:iCs w:val="0"/>
+                <w:sz w:val="16"/>
+                <w:szCs w:val="16"/>
+                <w:lang w:val="pl-PL"/>
+              </w:rPr>
+              <w:t>Zautoryzowano użytkownika</w:t>
+            </w:r>
+          </w:p>
+          <w:p>
+            <w:pPr>
+              <w:pStyle w:val="Akapitzlist"/>
+              <w:numPr>
+                <w:ilvl w:val="0"/>
+                <w:numId w:val="14"/>
+              </w:numPr>
+              <w:spacing w:after="200" w:line="276" w:lineRule="auto"/>
+              <w:rPr>
+                <w:rFonts w:ascii="Calibri" w:hAnsi="Calibri" w:eastAsia="Calibri" w:cs="Calibri" w:asciiTheme="minorAscii" w:hAnsiTheme="minorAscii" w:eastAsiaTheme="minorAscii" w:cstheme="minorAscii"/>
+                <w:b w:val="0"/>
+                <w:bCs w:val="0"/>
+                <w:i w:val="0"/>
+                <w:iCs w:val="0"/>
+                <w:sz w:val="16"/>
+                <w:szCs w:val="16"/>
+              </w:rPr>
+            </w:pPr>
+            <w:r>
+              <w:rPr>
+                <w:rFonts w:ascii="Calibri" w:hAnsi="Calibri" w:eastAsia="Calibri" w:cs="Calibri"/>
+                <w:b w:val="0"/>
+                <w:bCs w:val="0"/>
+                <w:i w:val="0"/>
+                <w:iCs w:val="0"/>
+                <w:sz w:val="16"/>
+                <w:szCs w:val="16"/>
+                <w:lang w:val="pl-PL"/>
+              </w:rPr>
+              <w:t>Istnieje konwersacja, do której dodać wiadomość</w:t>
+            </w:r>
+          </w:p>
+        </w:tc>
+        <w:tc>
+          <w:tcPr>
+            <w:tcW w:w="2639" w:type="dxa"/>
+            <w:tcMar/>
+            <w:vAlign w:val="top"/>
+          </w:tcPr>
+          <w:p>
+            <w:pPr>
+              <w:pStyle w:val="Akapitzlist"/>
+              <w:numPr>
+                <w:ilvl w:val="0"/>
+                <w:numId w:val="13"/>
+              </w:numPr>
+              <w:spacing w:after="200" w:line="276" w:lineRule="auto"/>
+              <w:rPr>
+                <w:rFonts w:ascii="Calibri" w:hAnsi="Calibri" w:eastAsia="Calibri" w:cs="Calibri" w:asciiTheme="minorAscii" w:hAnsiTheme="minorAscii" w:eastAsiaTheme="minorAscii" w:cstheme="minorAscii"/>
+                <w:b w:val="0"/>
+                <w:bCs w:val="0"/>
+                <w:i w:val="0"/>
+                <w:iCs w:val="0"/>
+                <w:sz w:val="16"/>
+                <w:szCs w:val="16"/>
+              </w:rPr>
+            </w:pPr>
+            <w:r>
+              <w:rPr>
+                <w:rFonts w:ascii="Calibri" w:hAnsi="Calibri" w:eastAsia="Calibri" w:cs="Calibri"/>
+                <w:b w:val="0"/>
+                <w:bCs w:val="0"/>
+                <w:i w:val="0"/>
+                <w:iCs w:val="0"/>
+                <w:sz w:val="16"/>
+                <w:szCs w:val="16"/>
+                <w:lang w:val="pl-PL"/>
+              </w:rPr>
+              <w:t>Uzupełnić dane potrzebne do stworzenia wiadomości, pomijając treść wiadomości</w:t>
+            </w:r>
+          </w:p>
+          <w:p>
+            <w:pPr>
+              <w:pStyle w:val="Akapitzlist"/>
+              <w:numPr>
+                <w:ilvl w:val="0"/>
+                <w:numId w:val="13"/>
+              </w:numPr>
+              <w:spacing w:after="200" w:line="276" w:lineRule="auto"/>
+              <w:rPr>
+                <w:rFonts w:ascii="Calibri" w:hAnsi="Calibri" w:eastAsia="Calibri" w:cs="Calibri" w:asciiTheme="minorAscii" w:hAnsiTheme="minorAscii" w:eastAsiaTheme="minorAscii" w:cstheme="minorAscii"/>
+                <w:b w:val="0"/>
+                <w:bCs w:val="0"/>
+                <w:i w:val="0"/>
+                <w:iCs w:val="0"/>
+                <w:sz w:val="16"/>
+                <w:szCs w:val="16"/>
+              </w:rPr>
+            </w:pPr>
+            <w:r>
+              <w:rPr>
+                <w:rFonts w:ascii="Calibri" w:hAnsi="Calibri" w:eastAsia="Calibri" w:cs="Calibri"/>
+                <w:b w:val="0"/>
+                <w:bCs w:val="0"/>
+                <w:i w:val="0"/>
+                <w:iCs w:val="0"/>
+                <w:sz w:val="16"/>
+                <w:szCs w:val="16"/>
+                <w:lang w:val="pl-PL"/>
+              </w:rPr>
+              <w:t>Kliknąć przycisk „Wyślij”</w:t>
+            </w:r>
+          </w:p>
+        </w:tc>
+        <w:tc>
+          <w:tcPr>
+            <w:tcW w:w="3199" w:type="dxa"/>
+            <w:tcMar/>
+            <w:vAlign w:val="top"/>
+          </w:tcPr>
+          <w:p>
+            <w:pPr>
+              <w:spacing w:after="200" w:line="276" w:lineRule="auto"/>
+              <w:rPr>
+                <w:rFonts w:ascii="Calibri" w:hAnsi="Calibri" w:eastAsia="Calibri" w:cs="Calibri"/>
+                <w:b w:val="0"/>
+                <w:bCs w:val="0"/>
+                <w:i w:val="0"/>
+                <w:iCs w:val="0"/>
+                <w:sz w:val="16"/>
+                <w:szCs w:val="16"/>
+              </w:rPr>
+            </w:pPr>
+            <w:r>
+              <w:rPr>
+                <w:rFonts w:ascii="Calibri" w:hAnsi="Calibri" w:eastAsia="Calibri" w:cs="Calibri"/>
+                <w:b w:val="0"/>
+                <w:bCs w:val="0"/>
+                <w:i w:val="0"/>
+                <w:iCs w:val="0"/>
+                <w:sz w:val="16"/>
+                <w:szCs w:val="16"/>
+                <w:lang w:val="pl-PL"/>
+              </w:rPr>
+              <w:t>Wiadomość nie zostanie wysłana do konwersacji.</w:t>
+            </w:r>
+          </w:p>
+        </w:tc>
+      </w:tr>
+      <w:tr>
+        <w:tc>
+          <w:tcPr>
+            <w:tcW w:w="383" w:type="dxa"/>
+            <w:tcMar/>
+            <w:vAlign w:val="top"/>
+          </w:tcPr>
+          <w:p>
+            <w:pPr>
+              <w:spacing w:after="200" w:line="276" w:lineRule="auto"/>
+              <w:rPr>
+                <w:rFonts w:ascii="Calibri" w:hAnsi="Calibri" w:eastAsia="Calibri" w:cs="Calibri"/>
+                <w:b w:val="0"/>
+                <w:bCs w:val="0"/>
+                <w:i w:val="0"/>
+                <w:iCs w:val="0"/>
+                <w:sz w:val="16"/>
+                <w:szCs w:val="16"/>
+              </w:rPr>
+            </w:pPr>
+            <w:r>
+              <w:rPr>
+                <w:rFonts w:ascii="Calibri" w:hAnsi="Calibri" w:eastAsia="Calibri" w:cs="Calibri"/>
+                <w:b w:val="0"/>
+                <w:bCs w:val="0"/>
+                <w:i w:val="0"/>
+                <w:iCs w:val="0"/>
+                <w:sz w:val="16"/>
+                <w:szCs w:val="16"/>
+                <w:lang w:val="en-US"/>
+              </w:rPr>
+              <w:t>6</w:t>
+            </w:r>
+          </w:p>
+        </w:tc>
+        <w:tc>
+          <w:tcPr>
+            <w:tcW w:w="1386" w:type="dxa"/>
+            <w:tcMar/>
+            <w:vAlign w:val="top"/>
+          </w:tcPr>
+          <w:p>
+            <w:pPr>
+              <w:spacing w:after="200" w:line="276" w:lineRule="auto"/>
+              <w:rPr>
+                <w:rFonts w:ascii="Calibri" w:hAnsi="Calibri" w:eastAsia="Calibri" w:cs="Calibri"/>
+                <w:b w:val="0"/>
+                <w:bCs w:val="0"/>
+                <w:i w:val="0"/>
+                <w:iCs w:val="0"/>
+                <w:sz w:val="16"/>
+                <w:szCs w:val="16"/>
+              </w:rPr>
+            </w:pPr>
+            <w:r>
+              <w:rPr>
+                <w:rFonts w:ascii="Calibri" w:hAnsi="Calibri" w:eastAsia="Calibri" w:cs="Calibri"/>
+                <w:b w:val="0"/>
+                <w:bCs w:val="0"/>
+                <w:i w:val="0"/>
+                <w:iCs w:val="0"/>
+                <w:sz w:val="16"/>
+                <w:szCs w:val="16"/>
+                <w:lang w:val="pl-PL"/>
+              </w:rPr>
+              <w:t>Próba modyfikacji wiadomości bez podania treści</w:t>
+            </w:r>
+          </w:p>
+        </w:tc>
+        <w:tc>
+          <w:tcPr>
+            <w:tcW w:w="1798" w:type="dxa"/>
+            <w:tcMar/>
+            <w:vAlign w:val="top"/>
+          </w:tcPr>
+          <w:p>
+            <w:pPr>
+              <w:pStyle w:val="Akapitzlist"/>
+              <w:numPr>
+                <w:ilvl w:val="0"/>
+                <w:numId w:val="14"/>
+              </w:numPr>
+              <w:spacing w:after="200" w:line="276" w:lineRule="auto"/>
+              <w:rPr>
+                <w:rFonts w:ascii="Calibri" w:hAnsi="Calibri" w:eastAsia="Calibri" w:cs="Calibri" w:asciiTheme="minorAscii" w:hAnsiTheme="minorAscii" w:eastAsiaTheme="minorAscii" w:cstheme="minorAscii"/>
+                <w:b w:val="0"/>
+                <w:bCs w:val="0"/>
+                <w:i w:val="0"/>
+                <w:iCs w:val="0"/>
+                <w:sz w:val="16"/>
+                <w:szCs w:val="16"/>
+              </w:rPr>
+            </w:pPr>
+            <w:r>
+              <w:rPr>
+                <w:rFonts w:ascii="Calibri" w:hAnsi="Calibri" w:eastAsia="Calibri" w:cs="Calibri"/>
+                <w:b w:val="0"/>
+                <w:bCs w:val="0"/>
+                <w:i w:val="0"/>
+                <w:iCs w:val="0"/>
+                <w:sz w:val="16"/>
+                <w:szCs w:val="16"/>
+                <w:lang w:val="pl-PL"/>
+              </w:rPr>
+              <w:t>Zautoryzowano użytkownika</w:t>
+            </w:r>
+          </w:p>
+          <w:p>
+            <w:pPr>
+              <w:pStyle w:val="Akapitzlist"/>
+              <w:numPr>
+                <w:ilvl w:val="0"/>
+                <w:numId w:val="14"/>
+              </w:numPr>
+              <w:spacing w:after="200" w:line="276" w:lineRule="auto"/>
+              <w:rPr>
+                <w:rFonts w:ascii="Calibri" w:hAnsi="Calibri" w:eastAsia="Calibri" w:cs="Calibri" w:asciiTheme="minorAscii" w:hAnsiTheme="minorAscii" w:eastAsiaTheme="minorAscii" w:cstheme="minorAscii"/>
+                <w:b w:val="0"/>
+                <w:bCs w:val="0"/>
+                <w:i w:val="0"/>
+                <w:iCs w:val="0"/>
+                <w:sz w:val="16"/>
+                <w:szCs w:val="16"/>
+              </w:rPr>
+            </w:pPr>
+            <w:r>
+              <w:rPr>
+                <w:rFonts w:ascii="Calibri" w:hAnsi="Calibri" w:eastAsia="Calibri" w:cs="Calibri"/>
+                <w:b w:val="0"/>
+                <w:bCs w:val="0"/>
+                <w:i w:val="0"/>
+                <w:iCs w:val="0"/>
+                <w:sz w:val="16"/>
+                <w:szCs w:val="16"/>
+                <w:lang w:val="pl-PL"/>
+              </w:rPr>
+              <w:t>Istnieje wiadomość którą możemy zmodyfikować</w:t>
+            </w:r>
+          </w:p>
+        </w:tc>
+        <w:tc>
+          <w:tcPr>
+            <w:tcW w:w="2639" w:type="dxa"/>
+            <w:tcMar/>
+            <w:vAlign w:val="top"/>
+          </w:tcPr>
+          <w:p>
+            <w:pPr>
+              <w:pStyle w:val="Akapitzlist"/>
+              <w:numPr>
+                <w:ilvl w:val="0"/>
+                <w:numId w:val="13"/>
+              </w:numPr>
+              <w:spacing w:after="200" w:line="276" w:lineRule="auto"/>
+              <w:rPr>
+                <w:rFonts w:ascii="Calibri" w:hAnsi="Calibri" w:eastAsia="Calibri" w:cs="Calibri" w:asciiTheme="minorAscii" w:hAnsiTheme="minorAscii" w:eastAsiaTheme="minorAscii" w:cstheme="minorAscii"/>
+                <w:b w:val="0"/>
+                <w:bCs w:val="0"/>
+                <w:i w:val="0"/>
+                <w:iCs w:val="0"/>
+                <w:sz w:val="16"/>
+                <w:szCs w:val="16"/>
+              </w:rPr>
+            </w:pPr>
+            <w:r>
+              <w:rPr>
+                <w:rFonts w:ascii="Calibri" w:hAnsi="Calibri" w:eastAsia="Calibri" w:cs="Calibri"/>
+                <w:b w:val="0"/>
+                <w:bCs w:val="0"/>
+                <w:i w:val="0"/>
+                <w:iCs w:val="0"/>
+                <w:sz w:val="16"/>
+                <w:szCs w:val="16"/>
+                <w:lang w:val="pl-PL"/>
+              </w:rPr>
+              <w:t xml:space="preserve">Kliknąć przycisk „Dodatkowe opcje konwersacji” </w:t>
+            </w:r>
+          </w:p>
+          <w:p>
+            <w:pPr>
+              <w:pStyle w:val="Akapitzlist"/>
+              <w:numPr>
+                <w:ilvl w:val="0"/>
+                <w:numId w:val="13"/>
+              </w:numPr>
+              <w:spacing w:after="200" w:line="276" w:lineRule="auto"/>
+              <w:rPr>
+                <w:rFonts w:ascii="Calibri" w:hAnsi="Calibri" w:eastAsia="Calibri" w:cs="Calibri" w:asciiTheme="minorAscii" w:hAnsiTheme="minorAscii" w:eastAsiaTheme="minorAscii" w:cstheme="minorAscii"/>
+                <w:b w:val="0"/>
+                <w:bCs w:val="0"/>
+                <w:i w:val="0"/>
+                <w:iCs w:val="0"/>
+                <w:sz w:val="16"/>
+                <w:szCs w:val="16"/>
+              </w:rPr>
+            </w:pPr>
+            <w:r>
+              <w:rPr>
+                <w:rFonts w:ascii="Calibri" w:hAnsi="Calibri" w:eastAsia="Calibri" w:cs="Calibri"/>
+                <w:b w:val="0"/>
+                <w:bCs w:val="0"/>
+                <w:i w:val="0"/>
+                <w:iCs w:val="0"/>
+                <w:sz w:val="16"/>
+                <w:szCs w:val="16"/>
+                <w:lang w:val="pl-PL"/>
+              </w:rPr>
+              <w:t xml:space="preserve">Wybrać wiadomość </w:t>
+            </w:r>
+          </w:p>
+          <w:p>
+            <w:pPr>
+              <w:pStyle w:val="Akapitzlist"/>
+              <w:numPr>
+                <w:ilvl w:val="0"/>
+                <w:numId w:val="13"/>
+              </w:numPr>
+              <w:spacing w:after="200" w:line="276" w:lineRule="auto"/>
+              <w:rPr>
+                <w:rFonts w:ascii="Calibri" w:hAnsi="Calibri" w:eastAsia="Calibri" w:cs="Calibri" w:asciiTheme="minorAscii" w:hAnsiTheme="minorAscii" w:eastAsiaTheme="minorAscii" w:cstheme="minorAscii"/>
+                <w:b w:val="0"/>
+                <w:bCs w:val="0"/>
+                <w:i w:val="0"/>
+                <w:iCs w:val="0"/>
+                <w:sz w:val="16"/>
+                <w:szCs w:val="16"/>
+              </w:rPr>
+            </w:pPr>
+            <w:r>
+              <w:rPr>
+                <w:rFonts w:ascii="Calibri" w:hAnsi="Calibri" w:eastAsia="Calibri" w:cs="Calibri"/>
+                <w:b w:val="0"/>
+                <w:bCs w:val="0"/>
+                <w:i w:val="0"/>
+                <w:iCs w:val="0"/>
+                <w:sz w:val="16"/>
+                <w:szCs w:val="16"/>
+                <w:lang w:val="pl-PL"/>
+              </w:rPr>
+              <w:t>Kliknąć przycisk „Edytuj”</w:t>
+            </w:r>
+          </w:p>
+          <w:p>
+            <w:pPr>
+              <w:pStyle w:val="Akapitzlist"/>
+              <w:numPr>
+                <w:ilvl w:val="0"/>
+                <w:numId w:val="13"/>
+              </w:numPr>
+              <w:spacing w:after="200" w:line="276" w:lineRule="auto"/>
+              <w:rPr>
+                <w:rFonts w:ascii="Calibri" w:hAnsi="Calibri" w:eastAsia="Calibri" w:cs="Calibri" w:asciiTheme="minorAscii" w:hAnsiTheme="minorAscii" w:eastAsiaTheme="minorAscii" w:cstheme="minorAscii"/>
+                <w:b w:val="0"/>
+                <w:bCs w:val="0"/>
+                <w:i w:val="0"/>
+                <w:iCs w:val="0"/>
+                <w:sz w:val="16"/>
+                <w:szCs w:val="16"/>
+              </w:rPr>
+            </w:pPr>
+            <w:r>
+              <w:rPr>
+                <w:rFonts w:ascii="Calibri" w:hAnsi="Calibri" w:eastAsia="Calibri" w:cs="Calibri"/>
+                <w:b w:val="0"/>
+                <w:bCs w:val="0"/>
+                <w:i w:val="0"/>
+                <w:iCs w:val="0"/>
+                <w:sz w:val="16"/>
+                <w:szCs w:val="16"/>
+                <w:lang w:val="pl-PL"/>
+              </w:rPr>
+              <w:t>Kliknąć przycisk „Wyślij”</w:t>
+            </w:r>
+          </w:p>
+        </w:tc>
+        <w:tc>
+          <w:tcPr>
+            <w:tcW w:w="3199" w:type="dxa"/>
+            <w:tcMar/>
+            <w:vAlign w:val="top"/>
+          </w:tcPr>
+          <w:p>
+            <w:pPr>
+              <w:spacing w:after="200" w:line="276" w:lineRule="auto"/>
+              <w:rPr>
+                <w:rFonts w:ascii="Calibri" w:hAnsi="Calibri" w:eastAsia="Calibri" w:cs="Calibri"/>
+                <w:b w:val="0"/>
+                <w:bCs w:val="0"/>
+                <w:i w:val="0"/>
+                <w:iCs w:val="0"/>
+                <w:sz w:val="16"/>
+                <w:szCs w:val="16"/>
+              </w:rPr>
+            </w:pPr>
+            <w:r>
+              <w:rPr>
+                <w:rFonts w:ascii="Calibri" w:hAnsi="Calibri" w:eastAsia="Calibri" w:cs="Calibri"/>
+                <w:b w:val="0"/>
+                <w:bCs w:val="0"/>
+                <w:i w:val="0"/>
+                <w:iCs w:val="0"/>
+                <w:sz w:val="16"/>
+                <w:szCs w:val="16"/>
+                <w:lang w:val="pl-PL"/>
+              </w:rPr>
+              <w:t>Wiadomość nie zostanie zmodyfikowana.</w:t>
+            </w:r>
+          </w:p>
+        </w:tc>
+      </w:tr>
+      <w:tr>
+        <w:tc>
+          <w:tcPr>
+            <w:tcW w:w="383" w:type="dxa"/>
+            <w:tcMar/>
+            <w:vAlign w:val="top"/>
+          </w:tcPr>
+          <w:p>
+            <w:pPr>
+              <w:spacing w:after="200" w:line="276" w:lineRule="auto"/>
+              <w:rPr>
+                <w:rFonts w:ascii="Calibri" w:hAnsi="Calibri" w:eastAsia="Calibri" w:cs="Calibri"/>
+                <w:b w:val="0"/>
+                <w:bCs w:val="0"/>
+                <w:i w:val="0"/>
+                <w:iCs w:val="0"/>
+                <w:sz w:val="16"/>
+                <w:szCs w:val="16"/>
+              </w:rPr>
+            </w:pPr>
+            <w:r>
+              <w:rPr>
+                <w:rFonts w:ascii="Calibri" w:hAnsi="Calibri" w:eastAsia="Calibri" w:cs="Calibri"/>
+                <w:b w:val="0"/>
+                <w:bCs w:val="0"/>
+                <w:i w:val="0"/>
+                <w:iCs w:val="0"/>
+                <w:sz w:val="16"/>
+                <w:szCs w:val="16"/>
+                <w:lang w:val="en-US"/>
+              </w:rPr>
+              <w:t>8</w:t>
+            </w:r>
+          </w:p>
+        </w:tc>
+        <w:tc>
+          <w:tcPr>
+            <w:tcW w:w="1386" w:type="dxa"/>
+            <w:tcMar/>
+            <w:vAlign w:val="top"/>
+          </w:tcPr>
+          <w:p>
+            <w:pPr>
+              <w:spacing w:after="200" w:line="276" w:lineRule="auto"/>
+              <w:rPr>
+                <w:rFonts w:ascii="Calibri" w:hAnsi="Calibri" w:eastAsia="Calibri" w:cs="Calibri"/>
+                <w:b w:val="0"/>
+                <w:bCs w:val="0"/>
+                <w:i w:val="0"/>
+                <w:iCs w:val="0"/>
+                <w:sz w:val="16"/>
+                <w:szCs w:val="16"/>
+              </w:rPr>
+            </w:pPr>
+            <w:r>
+              <w:rPr>
+                <w:rFonts w:ascii="Calibri" w:hAnsi="Calibri" w:eastAsia="Calibri" w:cs="Calibri"/>
+                <w:b w:val="0"/>
+                <w:bCs w:val="0"/>
+                <w:i w:val="0"/>
+                <w:iCs w:val="0"/>
+                <w:sz w:val="16"/>
+                <w:szCs w:val="16"/>
+                <w:lang w:val="pl-PL"/>
+              </w:rPr>
+              <w:t>Próba dodania wiadomości nie będąc autoryzowanym</w:t>
+            </w:r>
+          </w:p>
+        </w:tc>
+        <w:tc>
+          <w:tcPr>
+            <w:tcW w:w="1798" w:type="dxa"/>
+            <w:tcMar/>
+            <w:vAlign w:val="top"/>
+          </w:tcPr>
+          <w:p>
+            <w:pPr>
+              <w:spacing w:after="200" w:line="276" w:lineRule="auto"/>
+              <w:jc w:val="center"/>
+              <w:rPr>
+                <w:rFonts w:ascii="Calibri" w:hAnsi="Calibri" w:eastAsia="Calibri" w:cs="Calibri"/>
+                <w:b w:val="0"/>
+                <w:bCs w:val="0"/>
+                <w:i w:val="0"/>
+                <w:iCs w:val="0"/>
+                <w:sz w:val="36"/>
+                <w:szCs w:val="36"/>
+              </w:rPr>
+            </w:pPr>
+            <w:r>
+              <w:rPr>
+                <w:rFonts w:ascii="Calibri" w:hAnsi="Calibri" w:eastAsia="Calibri" w:cs="Calibri"/>
+                <w:b w:val="0"/>
+                <w:bCs w:val="0"/>
+                <w:i w:val="0"/>
+                <w:iCs w:val="0"/>
+                <w:sz w:val="36"/>
+                <w:szCs w:val="36"/>
+                <w:lang w:val="pl-PL"/>
+              </w:rPr>
+              <w:t>-</w:t>
+            </w:r>
+          </w:p>
+        </w:tc>
+        <w:tc>
+          <w:tcPr>
+            <w:tcW w:w="2639" w:type="dxa"/>
+            <w:tcMar/>
+            <w:vAlign w:val="top"/>
+          </w:tcPr>
+          <w:p>
+            <w:pPr>
+              <w:pStyle w:val="Akapitzlist"/>
+              <w:numPr>
+                <w:ilvl w:val="0"/>
+                <w:numId w:val="13"/>
+              </w:numPr>
+              <w:spacing w:after="200" w:line="276" w:lineRule="auto"/>
+              <w:rPr>
+                <w:rFonts w:ascii="Calibri" w:hAnsi="Calibri" w:eastAsia="Calibri" w:cs="Calibri" w:asciiTheme="minorAscii" w:hAnsiTheme="minorAscii" w:eastAsiaTheme="minorAscii" w:cstheme="minorAscii"/>
+                <w:b w:val="0"/>
+                <w:bCs w:val="0"/>
+                <w:i w:val="0"/>
+                <w:iCs w:val="0"/>
+                <w:sz w:val="16"/>
+                <w:szCs w:val="16"/>
+              </w:rPr>
+            </w:pPr>
+            <w:r>
+              <w:rPr>
+                <w:rFonts w:ascii="Calibri" w:hAnsi="Calibri" w:eastAsia="Calibri" w:cs="Calibri"/>
+                <w:b w:val="0"/>
+                <w:bCs w:val="0"/>
+                <w:i w:val="0"/>
+                <w:iCs w:val="0"/>
+                <w:sz w:val="16"/>
+                <w:szCs w:val="16"/>
+                <w:lang w:val="pl-PL"/>
+              </w:rPr>
+              <w:t>Uzupełnić dane potrzebne do stworzenia wiadomości</w:t>
+            </w:r>
+          </w:p>
+          <w:p>
+            <w:pPr>
+              <w:pStyle w:val="Akapitzlist"/>
+              <w:numPr>
+                <w:ilvl w:val="0"/>
+                <w:numId w:val="13"/>
+              </w:numPr>
+              <w:spacing w:after="200" w:line="276" w:lineRule="auto"/>
+              <w:rPr>
+                <w:rFonts w:ascii="Calibri" w:hAnsi="Calibri" w:eastAsia="Calibri" w:cs="Calibri" w:asciiTheme="minorAscii" w:hAnsiTheme="minorAscii" w:eastAsiaTheme="minorAscii" w:cstheme="minorAscii"/>
+                <w:b w:val="0"/>
+                <w:bCs w:val="0"/>
+                <w:i w:val="0"/>
+                <w:iCs w:val="0"/>
+                <w:sz w:val="16"/>
+                <w:szCs w:val="16"/>
+              </w:rPr>
+            </w:pPr>
+            <w:r>
+              <w:rPr>
+                <w:rFonts w:ascii="Calibri" w:hAnsi="Calibri" w:eastAsia="Calibri" w:cs="Calibri"/>
+                <w:b w:val="0"/>
+                <w:bCs w:val="0"/>
+                <w:i w:val="0"/>
+                <w:iCs w:val="0"/>
+                <w:sz w:val="16"/>
+                <w:szCs w:val="16"/>
+                <w:lang w:val="pl-PL"/>
+              </w:rPr>
+              <w:t>Kliknąć przycisk „Wyślij”</w:t>
+            </w:r>
+          </w:p>
+          <w:p>
+            <w:pPr>
+              <w:spacing w:after="200" w:line="276" w:lineRule="auto"/>
+              <w:rPr>
+                <w:rFonts w:ascii="Calibri" w:hAnsi="Calibri" w:eastAsia="Calibri" w:cs="Calibri"/>
+                <w:b w:val="0"/>
+                <w:bCs w:val="0"/>
+                <w:i w:val="0"/>
+                <w:iCs w:val="0"/>
+                <w:sz w:val="16"/>
+                <w:szCs w:val="16"/>
+              </w:rPr>
+            </w:pPr>
+          </w:p>
+          <w:p>
+            <w:pPr>
+              <w:spacing w:after="200" w:line="276" w:lineRule="auto"/>
+              <w:rPr>
+                <w:rFonts w:ascii="Calibri" w:hAnsi="Calibri" w:eastAsia="Calibri" w:cs="Calibri"/>
+                <w:b w:val="0"/>
+                <w:bCs w:val="0"/>
+                <w:i w:val="0"/>
+                <w:iCs w:val="0"/>
+                <w:sz w:val="16"/>
+                <w:szCs w:val="16"/>
+              </w:rPr>
+            </w:pPr>
+          </w:p>
+          <w:p>
+            <w:pPr>
+              <w:spacing w:after="200" w:line="276" w:lineRule="auto"/>
+              <w:rPr>
+                <w:rFonts w:ascii="Calibri" w:hAnsi="Calibri" w:eastAsia="Calibri" w:cs="Calibri"/>
+                <w:b w:val="0"/>
+                <w:bCs w:val="0"/>
+                <w:i w:val="0"/>
+                <w:iCs w:val="0"/>
+                <w:sz w:val="16"/>
+                <w:szCs w:val="16"/>
+              </w:rPr>
+            </w:pPr>
+          </w:p>
+        </w:tc>
+        <w:tc>
+          <w:tcPr>
+            <w:tcW w:w="3199" w:type="dxa"/>
+            <w:tcMar/>
+            <w:vAlign w:val="top"/>
+          </w:tcPr>
+          <w:p>
+            <w:pPr>
+              <w:spacing w:after="200" w:line="276" w:lineRule="auto"/>
+              <w:rPr>
+                <w:rFonts w:ascii="Calibri" w:hAnsi="Calibri" w:eastAsia="Calibri" w:cs="Calibri"/>
+                <w:b w:val="0"/>
+                <w:bCs w:val="0"/>
+                <w:i w:val="0"/>
+                <w:iCs w:val="0"/>
+                <w:sz w:val="16"/>
+                <w:szCs w:val="16"/>
+              </w:rPr>
+            </w:pPr>
+            <w:r>
+              <w:rPr>
+                <w:rFonts w:ascii="Calibri" w:hAnsi="Calibri" w:eastAsia="Calibri" w:cs="Calibri"/>
+                <w:b w:val="0"/>
+                <w:bCs w:val="0"/>
+                <w:i w:val="0"/>
+                <w:iCs w:val="0"/>
+                <w:sz w:val="16"/>
+                <w:szCs w:val="16"/>
+                <w:lang w:val="pl-PL"/>
+              </w:rPr>
+              <w:t xml:space="preserve">Wiadomość nie zostanie wysłana do konwersacji. </w:t>
+            </w:r>
+            <w:r>
+              <w:rPr>
+                <w:rFonts w:ascii="Calibri" w:hAnsi="Calibri" w:eastAsia="Calibri" w:cs="Calibri"/>
+                <w:b w:val="0"/>
+                <w:bCs w:val="0"/>
+                <w:i w:val="0"/>
+                <w:iCs w:val="0"/>
+                <w:sz w:val="16"/>
+                <w:szCs w:val="16"/>
+                <w:lang w:val="en-US"/>
+              </w:rPr>
+              <w:t>Wyświetli się odpowiedni komunikat.</w:t>
+            </w:r>
+          </w:p>
+        </w:tc>
+      </w:tr>
+      <w:tr>
+        <w:tc>
+          <w:tcPr>
+            <w:tcW w:w="383" w:type="dxa"/>
+            <w:tcMar/>
+            <w:vAlign w:val="top"/>
+          </w:tcPr>
+          <w:p>
+            <w:pPr>
+              <w:spacing w:after="200" w:line="276" w:lineRule="auto"/>
+              <w:rPr>
+                <w:rFonts w:ascii="Calibri" w:hAnsi="Calibri" w:eastAsia="Calibri" w:cs="Calibri"/>
+                <w:b w:val="0"/>
+                <w:bCs w:val="0"/>
+                <w:i w:val="0"/>
+                <w:iCs w:val="0"/>
+                <w:sz w:val="16"/>
+                <w:szCs w:val="16"/>
+              </w:rPr>
+            </w:pPr>
+            <w:r>
+              <w:rPr>
+                <w:rFonts w:ascii="Calibri" w:hAnsi="Calibri" w:eastAsia="Calibri" w:cs="Calibri"/>
+                <w:b w:val="0"/>
+                <w:bCs w:val="0"/>
+                <w:i w:val="0"/>
+                <w:iCs w:val="0"/>
+                <w:sz w:val="16"/>
+                <w:szCs w:val="16"/>
+                <w:lang w:val="en-US"/>
+              </w:rPr>
+              <w:t>9</w:t>
+            </w:r>
+          </w:p>
+        </w:tc>
+        <w:tc>
+          <w:tcPr>
+            <w:tcW w:w="1386" w:type="dxa"/>
+            <w:tcMar/>
+            <w:vAlign w:val="top"/>
+          </w:tcPr>
+          <w:p>
+            <w:pPr>
+              <w:spacing w:after="200" w:line="276" w:lineRule="auto"/>
+              <w:rPr>
+                <w:rFonts w:ascii="Calibri" w:hAnsi="Calibri" w:eastAsia="Calibri" w:cs="Calibri"/>
+                <w:b w:val="0"/>
+                <w:bCs w:val="0"/>
+                <w:i w:val="0"/>
+                <w:iCs w:val="0"/>
+                <w:sz w:val="16"/>
+                <w:szCs w:val="16"/>
+              </w:rPr>
+            </w:pPr>
+            <w:r>
+              <w:rPr>
+                <w:rFonts w:ascii="Calibri" w:hAnsi="Calibri" w:eastAsia="Calibri" w:cs="Calibri"/>
+                <w:b w:val="0"/>
+                <w:bCs w:val="0"/>
+                <w:i w:val="0"/>
+                <w:iCs w:val="0"/>
+                <w:sz w:val="16"/>
+                <w:szCs w:val="16"/>
+                <w:lang w:val="pl-PL"/>
+              </w:rPr>
+              <w:t>Próba usunięcia wiadomości nie będąc autoryzowanym</w:t>
+            </w:r>
+          </w:p>
+        </w:tc>
+        <w:tc>
+          <w:tcPr>
+            <w:tcW w:w="1798" w:type="dxa"/>
+            <w:tcMar/>
+            <w:vAlign w:val="top"/>
+          </w:tcPr>
+          <w:p>
+            <w:pPr>
+              <w:spacing w:after="200" w:line="276" w:lineRule="auto"/>
+              <w:jc w:val="center"/>
+              <w:rPr>
+                <w:rFonts w:ascii="Calibri" w:hAnsi="Calibri" w:eastAsia="Calibri" w:cs="Calibri"/>
+                <w:b w:val="0"/>
+                <w:bCs w:val="0"/>
+                <w:i w:val="0"/>
+                <w:iCs w:val="0"/>
+                <w:sz w:val="36"/>
+                <w:szCs w:val="36"/>
+              </w:rPr>
+            </w:pPr>
+            <w:r>
+              <w:rPr>
+                <w:rFonts w:ascii="Calibri" w:hAnsi="Calibri" w:eastAsia="Calibri" w:cs="Calibri"/>
+                <w:b w:val="0"/>
+                <w:bCs w:val="0"/>
+                <w:i w:val="0"/>
+                <w:iCs w:val="0"/>
+                <w:sz w:val="36"/>
+                <w:szCs w:val="36"/>
+                <w:lang w:val="pl-PL"/>
+              </w:rPr>
+              <w:t>-</w:t>
+            </w:r>
+          </w:p>
+        </w:tc>
+        <w:tc>
+          <w:tcPr>
+            <w:tcW w:w="2639" w:type="dxa"/>
+            <w:tcMar/>
+            <w:vAlign w:val="top"/>
+          </w:tcPr>
+          <w:p>
+            <w:pPr>
+              <w:pStyle w:val="Akapitzlist"/>
+              <w:numPr>
+                <w:ilvl w:val="0"/>
+                <w:numId w:val="15"/>
+              </w:numPr>
+              <w:spacing w:after="200" w:line="276" w:lineRule="auto"/>
+              <w:rPr>
+                <w:rFonts w:ascii="Calibri" w:hAnsi="Calibri" w:eastAsia="Calibri" w:cs="Calibri" w:asciiTheme="minorAscii" w:hAnsiTheme="minorAscii" w:eastAsiaTheme="minorAscii" w:cstheme="minorAscii"/>
+                <w:b w:val="0"/>
+                <w:bCs w:val="0"/>
+                <w:i w:val="0"/>
+                <w:iCs w:val="0"/>
+                <w:sz w:val="16"/>
+                <w:szCs w:val="16"/>
+              </w:rPr>
+            </w:pPr>
+            <w:r>
+              <w:rPr>
+                <w:rFonts w:ascii="Calibri" w:hAnsi="Calibri" w:eastAsia="Calibri" w:cs="Calibri"/>
+                <w:b w:val="0"/>
+                <w:bCs w:val="0"/>
+                <w:i w:val="0"/>
+                <w:iCs w:val="0"/>
+                <w:sz w:val="16"/>
+                <w:szCs w:val="16"/>
+                <w:lang w:val="pl-PL"/>
+              </w:rPr>
+              <w:t xml:space="preserve">Kliknąć przycisk „Dodatkowe opcje konwersacji” </w:t>
+            </w:r>
+          </w:p>
+          <w:p>
+            <w:pPr>
+              <w:pStyle w:val="Akapitzlist"/>
+              <w:numPr>
+                <w:ilvl w:val="0"/>
+                <w:numId w:val="15"/>
+              </w:numPr>
+              <w:spacing w:after="200" w:line="276" w:lineRule="auto"/>
+              <w:rPr>
+                <w:rFonts w:ascii="Calibri" w:hAnsi="Calibri" w:eastAsia="Calibri" w:cs="Calibri" w:asciiTheme="minorAscii" w:hAnsiTheme="minorAscii" w:eastAsiaTheme="minorAscii" w:cstheme="minorAscii"/>
+                <w:b w:val="0"/>
+                <w:bCs w:val="0"/>
+                <w:i w:val="0"/>
+                <w:iCs w:val="0"/>
+                <w:sz w:val="16"/>
+                <w:szCs w:val="16"/>
+              </w:rPr>
+            </w:pPr>
+            <w:r>
+              <w:rPr>
+                <w:rFonts w:ascii="Calibri" w:hAnsi="Calibri" w:eastAsia="Calibri" w:cs="Calibri"/>
+                <w:b w:val="0"/>
+                <w:bCs w:val="0"/>
+                <w:i w:val="0"/>
+                <w:iCs w:val="0"/>
+                <w:sz w:val="16"/>
+                <w:szCs w:val="16"/>
+                <w:lang w:val="pl-PL"/>
+              </w:rPr>
+              <w:t xml:space="preserve">Wybrać wiadomość </w:t>
+            </w:r>
+          </w:p>
+          <w:p>
+            <w:pPr>
+              <w:pStyle w:val="Akapitzlist"/>
+              <w:numPr>
+                <w:ilvl w:val="0"/>
+                <w:numId w:val="15"/>
+              </w:numPr>
+              <w:spacing w:after="200" w:line="276" w:lineRule="auto"/>
+              <w:rPr>
+                <w:rFonts w:ascii="Calibri" w:hAnsi="Calibri" w:eastAsia="Calibri" w:cs="Calibri" w:asciiTheme="minorAscii" w:hAnsiTheme="minorAscii" w:eastAsiaTheme="minorAscii" w:cstheme="minorAscii"/>
+                <w:b w:val="0"/>
+                <w:bCs w:val="0"/>
+                <w:i w:val="0"/>
+                <w:iCs w:val="0"/>
+                <w:sz w:val="16"/>
+                <w:szCs w:val="16"/>
+              </w:rPr>
+            </w:pPr>
+            <w:r>
+              <w:rPr>
+                <w:rFonts w:ascii="Calibri" w:hAnsi="Calibri" w:eastAsia="Calibri" w:cs="Calibri"/>
+                <w:b w:val="0"/>
+                <w:bCs w:val="0"/>
+                <w:i w:val="0"/>
+                <w:iCs w:val="0"/>
+                <w:sz w:val="16"/>
+                <w:szCs w:val="16"/>
+                <w:lang w:val="pl-PL"/>
+              </w:rPr>
+              <w:t>Kliknąć przycisk „Usuń”</w:t>
+            </w:r>
+          </w:p>
+        </w:tc>
+        <w:tc>
+          <w:tcPr>
+            <w:tcW w:w="3199" w:type="dxa"/>
+            <w:tcMar/>
+            <w:vAlign w:val="top"/>
+          </w:tcPr>
+          <w:p>
+            <w:pPr>
+              <w:spacing w:after="200" w:line="276" w:lineRule="auto"/>
+              <w:rPr>
+                <w:rFonts w:ascii="Calibri" w:hAnsi="Calibri" w:eastAsia="Calibri" w:cs="Calibri"/>
+                <w:b w:val="0"/>
+                <w:bCs w:val="0"/>
+                <w:i w:val="0"/>
+                <w:iCs w:val="0"/>
+                <w:sz w:val="16"/>
+                <w:szCs w:val="16"/>
+              </w:rPr>
+            </w:pPr>
+            <w:r>
+              <w:rPr>
+                <w:rFonts w:ascii="Calibri" w:hAnsi="Calibri" w:eastAsia="Calibri" w:cs="Calibri"/>
+                <w:b w:val="0"/>
+                <w:bCs w:val="0"/>
+                <w:i w:val="0"/>
+                <w:iCs w:val="0"/>
+                <w:sz w:val="16"/>
+                <w:szCs w:val="16"/>
+                <w:lang w:val="pl-PL"/>
+              </w:rPr>
+              <w:t xml:space="preserve">Wiadomość nie zostanie usunięta z konwersacji. </w:t>
+            </w:r>
+            <w:r>
+              <w:rPr>
+                <w:rFonts w:ascii="Calibri" w:hAnsi="Calibri" w:eastAsia="Calibri" w:cs="Calibri"/>
+                <w:b w:val="0"/>
+                <w:bCs w:val="0"/>
+                <w:i w:val="0"/>
+                <w:iCs w:val="0"/>
+                <w:sz w:val="16"/>
+                <w:szCs w:val="16"/>
+                <w:lang w:val="en-US"/>
+              </w:rPr>
+              <w:t>Wyświetli się odpowiedni komunikat.</w:t>
+            </w:r>
+          </w:p>
+        </w:tc>
+      </w:tr>
+      <w:tr>
+        <w:tc>
+          <w:tcPr>
+            <w:tcW w:w="383" w:type="dxa"/>
+            <w:tcMar/>
+            <w:vAlign w:val="top"/>
+          </w:tcPr>
+          <w:p>
+            <w:pPr>
+              <w:spacing w:after="200" w:line="276" w:lineRule="auto"/>
+              <w:rPr>
+                <w:rFonts w:ascii="Calibri" w:hAnsi="Calibri" w:eastAsia="Calibri" w:cs="Calibri"/>
+                <w:b w:val="0"/>
+                <w:bCs w:val="0"/>
+                <w:i w:val="0"/>
+                <w:iCs w:val="0"/>
+                <w:sz w:val="16"/>
+                <w:szCs w:val="16"/>
+              </w:rPr>
+            </w:pPr>
+            <w:r>
+              <w:rPr>
+                <w:rFonts w:ascii="Calibri" w:hAnsi="Calibri" w:eastAsia="Calibri" w:cs="Calibri"/>
+                <w:b w:val="0"/>
+                <w:bCs w:val="0"/>
+                <w:i w:val="0"/>
+                <w:iCs w:val="0"/>
+                <w:sz w:val="16"/>
+                <w:szCs w:val="16"/>
+                <w:lang w:val="en-US"/>
+              </w:rPr>
+              <w:t>10</w:t>
+            </w:r>
+          </w:p>
+        </w:tc>
+        <w:tc>
+          <w:tcPr>
+            <w:tcW w:w="1386" w:type="dxa"/>
+            <w:tcMar/>
+            <w:vAlign w:val="top"/>
+          </w:tcPr>
+          <w:p>
+            <w:pPr>
+              <w:spacing w:after="200" w:line="276" w:lineRule="auto"/>
+              <w:rPr>
+                <w:rFonts w:ascii="Calibri" w:hAnsi="Calibri" w:eastAsia="Calibri" w:cs="Calibri"/>
+                <w:b w:val="0"/>
+                <w:bCs w:val="0"/>
+                <w:i w:val="0"/>
+                <w:iCs w:val="0"/>
+                <w:sz w:val="16"/>
+                <w:szCs w:val="16"/>
+              </w:rPr>
+            </w:pPr>
+            <w:r>
+              <w:rPr>
+                <w:rFonts w:ascii="Calibri" w:hAnsi="Calibri" w:eastAsia="Calibri" w:cs="Calibri"/>
+                <w:b w:val="0"/>
+                <w:bCs w:val="0"/>
+                <w:i w:val="0"/>
+                <w:iCs w:val="0"/>
+                <w:sz w:val="16"/>
+                <w:szCs w:val="16"/>
+                <w:lang w:val="pl-PL"/>
+              </w:rPr>
+              <w:t>Próba modyfikacji wiadomości nie będąc autoryzowanym</w:t>
+            </w:r>
+          </w:p>
+        </w:tc>
+        <w:tc>
+          <w:tcPr>
+            <w:tcW w:w="1798" w:type="dxa"/>
+            <w:tcMar/>
+            <w:vAlign w:val="top"/>
+          </w:tcPr>
+          <w:p>
+            <w:pPr>
+              <w:spacing w:after="200" w:line="276" w:lineRule="auto"/>
+              <w:jc w:val="center"/>
+              <w:rPr>
+                <w:rFonts w:ascii="Calibri" w:hAnsi="Calibri" w:eastAsia="Calibri" w:cs="Calibri"/>
+                <w:b w:val="0"/>
+                <w:bCs w:val="0"/>
+                <w:i w:val="0"/>
+                <w:iCs w:val="0"/>
+                <w:sz w:val="36"/>
+                <w:szCs w:val="36"/>
+              </w:rPr>
+            </w:pPr>
+            <w:r>
+              <w:rPr>
+                <w:rFonts w:ascii="Calibri" w:hAnsi="Calibri" w:eastAsia="Calibri" w:cs="Calibri"/>
+                <w:b w:val="0"/>
+                <w:bCs w:val="0"/>
+                <w:i w:val="0"/>
+                <w:iCs w:val="0"/>
+                <w:sz w:val="36"/>
+                <w:szCs w:val="36"/>
+                <w:lang w:val="pl-PL"/>
+              </w:rPr>
+              <w:t>-</w:t>
+            </w:r>
+          </w:p>
+        </w:tc>
+        <w:tc>
+          <w:tcPr>
+            <w:tcW w:w="2639" w:type="dxa"/>
+            <w:tcMar/>
+            <w:vAlign w:val="top"/>
+          </w:tcPr>
+          <w:p>
+            <w:pPr>
+              <w:pStyle w:val="Akapitzlist"/>
+              <w:numPr>
+                <w:ilvl w:val="0"/>
+                <w:numId w:val="13"/>
+              </w:numPr>
+              <w:spacing w:after="200" w:line="276" w:lineRule="auto"/>
+              <w:rPr>
+                <w:rFonts w:ascii="Calibri" w:hAnsi="Calibri" w:eastAsia="Calibri" w:cs="Calibri" w:asciiTheme="minorAscii" w:hAnsiTheme="minorAscii" w:eastAsiaTheme="minorAscii" w:cstheme="minorAscii"/>
+                <w:b w:val="0"/>
+                <w:bCs w:val="0"/>
+                <w:i w:val="0"/>
+                <w:iCs w:val="0"/>
+                <w:sz w:val="16"/>
+                <w:szCs w:val="16"/>
+              </w:rPr>
+            </w:pPr>
+            <w:r>
+              <w:rPr>
+                <w:rFonts w:ascii="Calibri" w:hAnsi="Calibri" w:eastAsia="Calibri" w:cs="Calibri"/>
+                <w:b w:val="0"/>
+                <w:bCs w:val="0"/>
+                <w:i w:val="0"/>
+                <w:iCs w:val="0"/>
+                <w:sz w:val="16"/>
+                <w:szCs w:val="16"/>
+                <w:lang w:val="pl-PL"/>
+              </w:rPr>
+              <w:t xml:space="preserve">Kliknąć przycisk „Dodatkowe opcje konwersacji” </w:t>
+            </w:r>
+          </w:p>
+          <w:p>
+            <w:pPr>
+              <w:pStyle w:val="Akapitzlist"/>
+              <w:numPr>
+                <w:ilvl w:val="0"/>
+                <w:numId w:val="13"/>
+              </w:numPr>
+              <w:spacing w:after="200" w:line="276" w:lineRule="auto"/>
+              <w:rPr>
+                <w:rFonts w:ascii="Calibri" w:hAnsi="Calibri" w:eastAsia="Calibri" w:cs="Calibri" w:asciiTheme="minorAscii" w:hAnsiTheme="minorAscii" w:eastAsiaTheme="minorAscii" w:cstheme="minorAscii"/>
+                <w:b w:val="0"/>
+                <w:bCs w:val="0"/>
+                <w:i w:val="0"/>
+                <w:iCs w:val="0"/>
+                <w:sz w:val="16"/>
+                <w:szCs w:val="16"/>
+              </w:rPr>
+            </w:pPr>
+            <w:r>
+              <w:rPr>
+                <w:rFonts w:ascii="Calibri" w:hAnsi="Calibri" w:eastAsia="Calibri" w:cs="Calibri"/>
+                <w:b w:val="0"/>
+                <w:bCs w:val="0"/>
+                <w:i w:val="0"/>
+                <w:iCs w:val="0"/>
+                <w:sz w:val="16"/>
+                <w:szCs w:val="16"/>
+                <w:lang w:val="pl-PL"/>
+              </w:rPr>
+              <w:t xml:space="preserve">Wybrać wiadomość </w:t>
+            </w:r>
+          </w:p>
+          <w:p>
+            <w:pPr>
+              <w:pStyle w:val="Akapitzlist"/>
+              <w:numPr>
+                <w:ilvl w:val="0"/>
+                <w:numId w:val="13"/>
+              </w:numPr>
+              <w:spacing w:after="200" w:line="276" w:lineRule="auto"/>
+              <w:rPr>
+                <w:rFonts w:ascii="Calibri" w:hAnsi="Calibri" w:eastAsia="Calibri" w:cs="Calibri" w:asciiTheme="minorAscii" w:hAnsiTheme="minorAscii" w:eastAsiaTheme="minorAscii" w:cstheme="minorAscii"/>
+                <w:b w:val="0"/>
+                <w:bCs w:val="0"/>
+                <w:i w:val="0"/>
+                <w:iCs w:val="0"/>
+                <w:sz w:val="16"/>
+                <w:szCs w:val="16"/>
+              </w:rPr>
+            </w:pPr>
+            <w:r>
+              <w:rPr>
+                <w:rFonts w:ascii="Calibri" w:hAnsi="Calibri" w:eastAsia="Calibri" w:cs="Calibri"/>
+                <w:b w:val="0"/>
+                <w:bCs w:val="0"/>
+                <w:i w:val="0"/>
+                <w:iCs w:val="0"/>
+                <w:sz w:val="16"/>
+                <w:szCs w:val="16"/>
+                <w:lang w:val="pl-PL"/>
+              </w:rPr>
+              <w:t>Kliknąć przycisk „Edytuj”</w:t>
+            </w:r>
+          </w:p>
+          <w:p>
+            <w:pPr>
+              <w:pStyle w:val="Akapitzlist"/>
+              <w:numPr>
+                <w:ilvl w:val="0"/>
+                <w:numId w:val="13"/>
+              </w:numPr>
+              <w:spacing w:after="200" w:line="276" w:lineRule="auto"/>
+              <w:rPr>
+                <w:rFonts w:ascii="Calibri" w:hAnsi="Calibri" w:eastAsia="Calibri" w:cs="Calibri" w:asciiTheme="minorAscii" w:hAnsiTheme="minorAscii" w:eastAsiaTheme="minorAscii" w:cstheme="minorAscii"/>
+                <w:b w:val="0"/>
+                <w:bCs w:val="0"/>
+                <w:i w:val="0"/>
+                <w:iCs w:val="0"/>
+                <w:sz w:val="16"/>
+                <w:szCs w:val="16"/>
+              </w:rPr>
+            </w:pPr>
+            <w:r>
+              <w:rPr>
+                <w:rFonts w:ascii="Calibri" w:hAnsi="Calibri" w:eastAsia="Calibri" w:cs="Calibri"/>
+                <w:b w:val="0"/>
+                <w:bCs w:val="0"/>
+                <w:i w:val="0"/>
+                <w:iCs w:val="0"/>
+                <w:sz w:val="16"/>
+                <w:szCs w:val="16"/>
+                <w:lang w:val="pl-PL"/>
+              </w:rPr>
+              <w:t xml:space="preserve">Uzupełnić dane potrzebne do modyfikacji wiadomości </w:t>
+            </w:r>
+          </w:p>
+          <w:p>
+            <w:pPr>
+              <w:pStyle w:val="Akapitzlist"/>
+              <w:numPr>
+                <w:ilvl w:val="0"/>
+                <w:numId w:val="13"/>
+              </w:numPr>
+              <w:spacing w:after="200" w:line="276" w:lineRule="auto"/>
+              <w:rPr>
+                <w:rFonts w:ascii="Calibri" w:hAnsi="Calibri" w:eastAsia="Calibri" w:cs="Calibri" w:asciiTheme="minorAscii" w:hAnsiTheme="minorAscii" w:eastAsiaTheme="minorAscii" w:cstheme="minorAscii"/>
+                <w:b w:val="0"/>
+                <w:bCs w:val="0"/>
+                <w:i w:val="0"/>
+                <w:iCs w:val="0"/>
+                <w:sz w:val="16"/>
+                <w:szCs w:val="16"/>
+              </w:rPr>
+            </w:pPr>
+            <w:r>
+              <w:rPr>
+                <w:rFonts w:ascii="Calibri" w:hAnsi="Calibri" w:eastAsia="Calibri" w:cs="Calibri"/>
+                <w:b w:val="0"/>
+                <w:bCs w:val="0"/>
+                <w:i w:val="0"/>
+                <w:iCs w:val="0"/>
+                <w:sz w:val="16"/>
+                <w:szCs w:val="16"/>
+                <w:lang w:val="pl-PL"/>
+              </w:rPr>
+              <w:t>Kliknąć przycisk „Wyślij”</w:t>
+            </w:r>
+          </w:p>
+        </w:tc>
+        <w:tc>
+          <w:tcPr>
+            <w:tcW w:w="3199" w:type="dxa"/>
+            <w:tcMar/>
+            <w:vAlign w:val="top"/>
+          </w:tcPr>
+          <w:p>
+            <w:pPr>
+              <w:spacing w:after="200" w:line="276" w:lineRule="auto"/>
+              <w:rPr>
+                <w:rFonts w:ascii="Calibri" w:hAnsi="Calibri" w:eastAsia="Calibri" w:cs="Calibri"/>
+                <w:b w:val="0"/>
+                <w:bCs w:val="0"/>
+                <w:i w:val="0"/>
+                <w:iCs w:val="0"/>
+                <w:sz w:val="16"/>
+                <w:szCs w:val="16"/>
+              </w:rPr>
+            </w:pPr>
+            <w:r>
+              <w:rPr>
+                <w:rFonts w:ascii="Calibri" w:hAnsi="Calibri" w:eastAsia="Calibri" w:cs="Calibri"/>
+                <w:b w:val="0"/>
+                <w:bCs w:val="0"/>
+                <w:i w:val="0"/>
+                <w:iCs w:val="0"/>
+                <w:sz w:val="16"/>
+                <w:szCs w:val="16"/>
+                <w:lang w:val="pl-PL"/>
+              </w:rPr>
+              <w:t xml:space="preserve">Wiadomość nie zostanie zmodyfikowana. </w:t>
+            </w:r>
+            <w:r>
+              <w:rPr>
+                <w:rFonts w:ascii="Calibri" w:hAnsi="Calibri" w:eastAsia="Calibri" w:cs="Calibri"/>
+                <w:b w:val="0"/>
+                <w:bCs w:val="0"/>
+                <w:i w:val="0"/>
+                <w:iCs w:val="0"/>
+                <w:sz w:val="16"/>
+                <w:szCs w:val="16"/>
+                <w:lang w:val="en-US"/>
+              </w:rPr>
+              <w:t>Wyświetli się odpowiedni komunikat.</w:t>
+            </w:r>
+          </w:p>
+        </w:tc>
+      </w:tr>
+      <w:tr>
+        <w:tc>
+          <w:tcPr>
+            <w:tcW w:w="383" w:type="dxa"/>
+            <w:tcMar/>
+            <w:vAlign w:val="top"/>
+          </w:tcPr>
+          <w:p>
+            <w:pPr>
+              <w:spacing w:after="200" w:line="276" w:lineRule="auto"/>
+              <w:rPr>
+                <w:rFonts w:ascii="Calibri" w:hAnsi="Calibri" w:eastAsia="Calibri" w:cs="Calibri"/>
+                <w:b w:val="0"/>
+                <w:bCs w:val="0"/>
+                <w:i w:val="0"/>
+                <w:iCs w:val="0"/>
+                <w:sz w:val="16"/>
+                <w:szCs w:val="16"/>
+              </w:rPr>
+            </w:pPr>
+            <w:r>
+              <w:rPr>
+                <w:rFonts w:ascii="Calibri" w:hAnsi="Calibri" w:eastAsia="Calibri" w:cs="Calibri"/>
+                <w:b w:val="0"/>
+                <w:bCs w:val="0"/>
+                <w:i w:val="0"/>
+                <w:iCs w:val="0"/>
+                <w:sz w:val="16"/>
+                <w:szCs w:val="16"/>
+                <w:lang w:val="en-US"/>
+              </w:rPr>
+              <w:t>11</w:t>
+            </w:r>
+          </w:p>
+        </w:tc>
+        <w:tc>
+          <w:tcPr>
+            <w:tcW w:w="1386" w:type="dxa"/>
+            <w:tcMar/>
+            <w:vAlign w:val="top"/>
+          </w:tcPr>
+          <w:p>
+            <w:pPr>
+              <w:spacing w:after="200" w:line="276" w:lineRule="auto"/>
+              <w:rPr>
+                <w:rFonts w:ascii="Calibri" w:hAnsi="Calibri" w:eastAsia="Calibri" w:cs="Calibri"/>
+                <w:b w:val="0"/>
+                <w:bCs w:val="0"/>
+                <w:i w:val="0"/>
+                <w:iCs w:val="0"/>
+                <w:sz w:val="16"/>
+                <w:szCs w:val="16"/>
+              </w:rPr>
+            </w:pPr>
+            <w:r>
+              <w:rPr>
+                <w:rFonts w:ascii="Calibri" w:hAnsi="Calibri" w:eastAsia="Calibri" w:cs="Calibri"/>
+                <w:b w:val="0"/>
+                <w:bCs w:val="0"/>
+                <w:i w:val="0"/>
+                <w:iCs w:val="0"/>
+                <w:sz w:val="16"/>
+                <w:szCs w:val="16"/>
+                <w:lang w:val="pl-PL"/>
+              </w:rPr>
+              <w:t>Próba dodania wiadomości nie będąc uprawnionym</w:t>
+            </w:r>
+          </w:p>
+        </w:tc>
+        <w:tc>
+          <w:tcPr>
+            <w:tcW w:w="1798" w:type="dxa"/>
+            <w:tcMar/>
+            <w:vAlign w:val="top"/>
+          </w:tcPr>
+          <w:p>
+            <w:pPr>
+              <w:pStyle w:val="Akapitzlist"/>
+              <w:numPr>
+                <w:ilvl w:val="0"/>
+                <w:numId w:val="14"/>
+              </w:numPr>
+              <w:spacing w:after="200" w:line="276" w:lineRule="auto"/>
+              <w:rPr>
+                <w:rFonts w:ascii="Calibri" w:hAnsi="Calibri" w:eastAsia="Calibri" w:cs="Calibri" w:asciiTheme="minorAscii" w:hAnsiTheme="minorAscii" w:eastAsiaTheme="minorAscii" w:cstheme="minorAscii"/>
+                <w:b w:val="0"/>
+                <w:bCs w:val="0"/>
+                <w:i w:val="0"/>
+                <w:iCs w:val="0"/>
+                <w:sz w:val="16"/>
+                <w:szCs w:val="16"/>
+              </w:rPr>
+            </w:pPr>
+            <w:r>
+              <w:rPr>
+                <w:rFonts w:ascii="Calibri" w:hAnsi="Calibri" w:eastAsia="Calibri" w:cs="Calibri"/>
+                <w:b w:val="0"/>
+                <w:bCs w:val="0"/>
+                <w:i w:val="0"/>
+                <w:iCs w:val="0"/>
+                <w:sz w:val="16"/>
+                <w:szCs w:val="16"/>
+                <w:lang w:val="pl-PL"/>
+              </w:rPr>
+              <w:t>Zautoryzowano użytkownika</w:t>
+            </w:r>
+          </w:p>
+          <w:p>
+            <w:pPr>
+              <w:pStyle w:val="Akapitzlist"/>
+              <w:numPr>
+                <w:ilvl w:val="0"/>
+                <w:numId w:val="14"/>
+              </w:numPr>
+              <w:spacing w:after="200" w:line="276" w:lineRule="auto"/>
+              <w:rPr>
+                <w:rFonts w:ascii="Calibri" w:hAnsi="Calibri" w:eastAsia="Calibri" w:cs="Calibri" w:asciiTheme="minorAscii" w:hAnsiTheme="minorAscii" w:eastAsiaTheme="minorAscii" w:cstheme="minorAscii"/>
+                <w:b w:val="0"/>
+                <w:bCs w:val="0"/>
+                <w:i w:val="0"/>
+                <w:iCs w:val="0"/>
+                <w:sz w:val="16"/>
+                <w:szCs w:val="16"/>
+              </w:rPr>
+            </w:pPr>
+            <w:r>
+              <w:rPr>
+                <w:rFonts w:ascii="Calibri" w:hAnsi="Calibri" w:eastAsia="Calibri" w:cs="Calibri"/>
+                <w:b w:val="0"/>
+                <w:bCs w:val="0"/>
+                <w:i w:val="0"/>
+                <w:iCs w:val="0"/>
+                <w:sz w:val="16"/>
+                <w:szCs w:val="16"/>
+                <w:lang w:val="pl-PL"/>
+              </w:rPr>
+              <w:t>Istnieje konwersacja do której możemy dodać wiadomość</w:t>
+            </w:r>
+          </w:p>
+          <w:p>
+            <w:pPr>
+              <w:spacing w:after="200" w:line="276" w:lineRule="auto"/>
+              <w:ind w:left="360"/>
+              <w:rPr>
+                <w:rFonts w:ascii="Calibri" w:hAnsi="Calibri" w:eastAsia="Calibri" w:cs="Calibri"/>
+                <w:b w:val="0"/>
+                <w:bCs w:val="0"/>
+                <w:i w:val="0"/>
+                <w:iCs w:val="0"/>
+                <w:sz w:val="16"/>
+                <w:szCs w:val="16"/>
+              </w:rPr>
+            </w:pPr>
+          </w:p>
+        </w:tc>
+        <w:tc>
+          <w:tcPr>
+            <w:tcW w:w="2639" w:type="dxa"/>
+            <w:tcMar/>
+            <w:vAlign w:val="top"/>
+          </w:tcPr>
+          <w:p>
+            <w:pPr>
+              <w:pStyle w:val="Akapitzlist"/>
+              <w:numPr>
+                <w:ilvl w:val="0"/>
+                <w:numId w:val="13"/>
+              </w:numPr>
+              <w:spacing w:after="200" w:line="276" w:lineRule="auto"/>
+              <w:rPr>
+                <w:rFonts w:ascii="Calibri" w:hAnsi="Calibri" w:eastAsia="Calibri" w:cs="Calibri" w:asciiTheme="minorAscii" w:hAnsiTheme="minorAscii" w:eastAsiaTheme="minorAscii" w:cstheme="minorAscii"/>
+                <w:b w:val="0"/>
+                <w:bCs w:val="0"/>
+                <w:i w:val="0"/>
+                <w:iCs w:val="0"/>
+                <w:sz w:val="16"/>
+                <w:szCs w:val="16"/>
+              </w:rPr>
+            </w:pPr>
+            <w:r>
+              <w:rPr>
+                <w:rFonts w:ascii="Calibri" w:hAnsi="Calibri" w:eastAsia="Calibri" w:cs="Calibri"/>
+                <w:b w:val="0"/>
+                <w:bCs w:val="0"/>
+                <w:i w:val="0"/>
+                <w:iCs w:val="0"/>
+                <w:sz w:val="16"/>
+                <w:szCs w:val="16"/>
+                <w:lang w:val="pl-PL"/>
+              </w:rPr>
+              <w:t>Uzupełnić dane potrzebne do stworzenia wiadomości</w:t>
+            </w:r>
+          </w:p>
+          <w:p>
+            <w:pPr>
+              <w:pStyle w:val="Akapitzlist"/>
+              <w:numPr>
+                <w:ilvl w:val="0"/>
+                <w:numId w:val="13"/>
+              </w:numPr>
+              <w:spacing w:after="200" w:line="276" w:lineRule="auto"/>
+              <w:rPr>
+                <w:rFonts w:ascii="Calibri" w:hAnsi="Calibri" w:eastAsia="Calibri" w:cs="Calibri" w:asciiTheme="minorAscii" w:hAnsiTheme="minorAscii" w:eastAsiaTheme="minorAscii" w:cstheme="minorAscii"/>
+                <w:b w:val="0"/>
+                <w:bCs w:val="0"/>
+                <w:i w:val="0"/>
+                <w:iCs w:val="0"/>
+                <w:sz w:val="16"/>
+                <w:szCs w:val="16"/>
+              </w:rPr>
+            </w:pPr>
+            <w:r>
+              <w:rPr>
+                <w:rFonts w:ascii="Calibri" w:hAnsi="Calibri" w:eastAsia="Calibri" w:cs="Calibri"/>
+                <w:b w:val="0"/>
+                <w:bCs w:val="0"/>
+                <w:i w:val="0"/>
+                <w:iCs w:val="0"/>
+                <w:sz w:val="16"/>
+                <w:szCs w:val="16"/>
+                <w:lang w:val="pl-PL"/>
+              </w:rPr>
+              <w:t>Kliknąć przycisk „Wyślij”</w:t>
+            </w:r>
+          </w:p>
+        </w:tc>
+        <w:tc>
+          <w:tcPr>
+            <w:tcW w:w="3199" w:type="dxa"/>
+            <w:tcMar/>
+            <w:vAlign w:val="top"/>
+          </w:tcPr>
+          <w:p>
+            <w:pPr>
+              <w:spacing w:after="200" w:line="276" w:lineRule="auto"/>
+              <w:rPr>
+                <w:rFonts w:ascii="Calibri" w:hAnsi="Calibri" w:eastAsia="Calibri" w:cs="Calibri"/>
+                <w:b w:val="0"/>
+                <w:bCs w:val="0"/>
+                <w:i w:val="0"/>
+                <w:iCs w:val="0"/>
+                <w:sz w:val="16"/>
+                <w:szCs w:val="16"/>
+              </w:rPr>
+            </w:pPr>
+            <w:r>
+              <w:rPr>
+                <w:rFonts w:ascii="Calibri" w:hAnsi="Calibri" w:eastAsia="Calibri" w:cs="Calibri"/>
+                <w:b w:val="0"/>
+                <w:bCs w:val="0"/>
+                <w:i w:val="0"/>
+                <w:iCs w:val="0"/>
+                <w:sz w:val="16"/>
+                <w:szCs w:val="16"/>
+                <w:lang w:val="pl-PL"/>
+              </w:rPr>
+              <w:t xml:space="preserve">Wiadomość nie zostanie wysłana do konwersacji. </w:t>
+            </w:r>
+            <w:r>
+              <w:rPr>
+                <w:rFonts w:ascii="Calibri" w:hAnsi="Calibri" w:eastAsia="Calibri" w:cs="Calibri"/>
+                <w:b w:val="0"/>
+                <w:bCs w:val="0"/>
+                <w:i w:val="0"/>
+                <w:iCs w:val="0"/>
+                <w:sz w:val="16"/>
+                <w:szCs w:val="16"/>
+                <w:lang w:val="en-US"/>
+              </w:rPr>
+              <w:t>Wyświetli się odpowiedni komunikat.</w:t>
+            </w:r>
+          </w:p>
+        </w:tc>
+      </w:tr>
+      <w:tr>
+        <w:tc>
+          <w:tcPr>
+            <w:tcW w:w="383" w:type="dxa"/>
+            <w:tcMar/>
+            <w:vAlign w:val="top"/>
+          </w:tcPr>
+          <w:p>
+            <w:pPr>
+              <w:spacing w:after="200" w:line="276" w:lineRule="auto"/>
+              <w:rPr>
+                <w:rFonts w:ascii="Calibri" w:hAnsi="Calibri" w:eastAsia="Calibri" w:cs="Calibri"/>
+                <w:b w:val="0"/>
+                <w:bCs w:val="0"/>
+                <w:i w:val="0"/>
+                <w:iCs w:val="0"/>
+                <w:sz w:val="16"/>
+                <w:szCs w:val="16"/>
+              </w:rPr>
+            </w:pPr>
+            <w:r>
+              <w:rPr>
+                <w:rFonts w:ascii="Calibri" w:hAnsi="Calibri" w:eastAsia="Calibri" w:cs="Calibri"/>
+                <w:b w:val="0"/>
+                <w:bCs w:val="0"/>
+                <w:i w:val="0"/>
+                <w:iCs w:val="0"/>
+                <w:sz w:val="16"/>
+                <w:szCs w:val="16"/>
+                <w:lang w:val="en-US"/>
+              </w:rPr>
+              <w:t>12</w:t>
+            </w:r>
+          </w:p>
+        </w:tc>
+        <w:tc>
+          <w:tcPr>
+            <w:tcW w:w="1386" w:type="dxa"/>
+            <w:tcMar/>
+            <w:vAlign w:val="top"/>
+          </w:tcPr>
+          <w:p>
+            <w:pPr>
+              <w:spacing w:after="200" w:line="276" w:lineRule="auto"/>
+              <w:rPr>
+                <w:rFonts w:ascii="Calibri" w:hAnsi="Calibri" w:eastAsia="Calibri" w:cs="Calibri"/>
+                <w:b w:val="0"/>
+                <w:bCs w:val="0"/>
+                <w:i w:val="0"/>
+                <w:iCs w:val="0"/>
+                <w:sz w:val="16"/>
+                <w:szCs w:val="16"/>
+              </w:rPr>
+            </w:pPr>
+            <w:r>
+              <w:rPr>
+                <w:rFonts w:ascii="Calibri" w:hAnsi="Calibri" w:eastAsia="Calibri" w:cs="Calibri"/>
+                <w:b w:val="0"/>
+                <w:bCs w:val="0"/>
+                <w:i w:val="0"/>
+                <w:iCs w:val="0"/>
+                <w:sz w:val="16"/>
+                <w:szCs w:val="16"/>
+                <w:lang w:val="pl-PL"/>
+              </w:rPr>
+              <w:t>Próba usunięcia wiadomości nie będąc uprawnionym</w:t>
+            </w:r>
+          </w:p>
+        </w:tc>
+        <w:tc>
+          <w:tcPr>
+            <w:tcW w:w="1798" w:type="dxa"/>
+            <w:tcMar/>
+            <w:vAlign w:val="top"/>
+          </w:tcPr>
+          <w:p>
+            <w:pPr>
+              <w:pStyle w:val="Akapitzlist"/>
+              <w:numPr>
+                <w:ilvl w:val="0"/>
+                <w:numId w:val="14"/>
+              </w:numPr>
+              <w:spacing w:after="200" w:line="276" w:lineRule="auto"/>
+              <w:rPr>
+                <w:rFonts w:ascii="Calibri" w:hAnsi="Calibri" w:eastAsia="Calibri" w:cs="Calibri" w:asciiTheme="minorAscii" w:hAnsiTheme="minorAscii" w:eastAsiaTheme="minorAscii" w:cstheme="minorAscii"/>
+                <w:b w:val="0"/>
+                <w:bCs w:val="0"/>
+                <w:i w:val="0"/>
+                <w:iCs w:val="0"/>
+                <w:sz w:val="16"/>
+                <w:szCs w:val="16"/>
+              </w:rPr>
+            </w:pPr>
+            <w:r>
+              <w:rPr>
+                <w:rFonts w:ascii="Calibri" w:hAnsi="Calibri" w:eastAsia="Calibri" w:cs="Calibri"/>
+                <w:b w:val="0"/>
+                <w:bCs w:val="0"/>
+                <w:i w:val="0"/>
+                <w:iCs w:val="0"/>
+                <w:sz w:val="16"/>
+                <w:szCs w:val="16"/>
+                <w:lang w:val="pl-PL"/>
+              </w:rPr>
+              <w:t>Zautoryzowano użytkownika</w:t>
+            </w:r>
+          </w:p>
+          <w:p>
+            <w:pPr>
+              <w:pStyle w:val="Akapitzlist"/>
+              <w:numPr>
+                <w:ilvl w:val="0"/>
+                <w:numId w:val="14"/>
+              </w:numPr>
+              <w:spacing w:after="200" w:line="276" w:lineRule="auto"/>
+              <w:rPr>
+                <w:rFonts w:ascii="Calibri" w:hAnsi="Calibri" w:eastAsia="Calibri" w:cs="Calibri" w:asciiTheme="minorAscii" w:hAnsiTheme="minorAscii" w:eastAsiaTheme="minorAscii" w:cstheme="minorAscii"/>
+                <w:b w:val="0"/>
+                <w:bCs w:val="0"/>
+                <w:i w:val="0"/>
+                <w:iCs w:val="0"/>
+                <w:sz w:val="16"/>
+                <w:szCs w:val="16"/>
+              </w:rPr>
+            </w:pPr>
+            <w:r>
+              <w:rPr>
+                <w:rFonts w:ascii="Calibri" w:hAnsi="Calibri" w:eastAsia="Calibri" w:cs="Calibri"/>
+                <w:b w:val="0"/>
+                <w:bCs w:val="0"/>
+                <w:i w:val="0"/>
+                <w:iCs w:val="0"/>
+                <w:sz w:val="16"/>
+                <w:szCs w:val="16"/>
+                <w:lang w:val="pl-PL"/>
+              </w:rPr>
+              <w:t>Istnieje wiadomość którą możemy usunąć</w:t>
+            </w:r>
+          </w:p>
+          <w:p>
+            <w:pPr>
+              <w:spacing w:after="200" w:line="276" w:lineRule="auto"/>
+              <w:ind w:left="360"/>
+              <w:rPr>
+                <w:rFonts w:ascii="Calibri" w:hAnsi="Calibri" w:eastAsia="Calibri" w:cs="Calibri"/>
+                <w:b w:val="0"/>
+                <w:bCs w:val="0"/>
+                <w:i w:val="0"/>
+                <w:iCs w:val="0"/>
+                <w:sz w:val="16"/>
+                <w:szCs w:val="16"/>
+              </w:rPr>
+            </w:pPr>
+          </w:p>
+        </w:tc>
+        <w:tc>
+          <w:tcPr>
+            <w:tcW w:w="2639" w:type="dxa"/>
+            <w:tcMar/>
+            <w:vAlign w:val="top"/>
+          </w:tcPr>
+          <w:p>
+            <w:pPr>
+              <w:pStyle w:val="Akapitzlist"/>
+              <w:numPr>
+                <w:ilvl w:val="0"/>
+                <w:numId w:val="13"/>
+              </w:numPr>
+              <w:spacing w:after="200" w:line="276" w:lineRule="auto"/>
+              <w:rPr>
+                <w:rFonts w:ascii="Calibri" w:hAnsi="Calibri" w:eastAsia="Calibri" w:cs="Calibri" w:asciiTheme="minorAscii" w:hAnsiTheme="minorAscii" w:eastAsiaTheme="minorAscii" w:cstheme="minorAscii"/>
+                <w:b w:val="0"/>
+                <w:bCs w:val="0"/>
+                <w:i w:val="0"/>
+                <w:iCs w:val="0"/>
+                <w:sz w:val="16"/>
+                <w:szCs w:val="16"/>
+              </w:rPr>
+            </w:pPr>
+            <w:r>
+              <w:rPr>
+                <w:rFonts w:ascii="Calibri" w:hAnsi="Calibri" w:eastAsia="Calibri" w:cs="Calibri"/>
+                <w:b w:val="0"/>
+                <w:bCs w:val="0"/>
+                <w:i w:val="0"/>
+                <w:iCs w:val="0"/>
+                <w:sz w:val="16"/>
+                <w:szCs w:val="16"/>
+                <w:lang w:val="pl-PL"/>
+              </w:rPr>
+              <w:t xml:space="preserve">Kliknąć przycisk „Dodatkowe opcje konwersacji” </w:t>
+            </w:r>
+          </w:p>
+          <w:p>
+            <w:pPr>
+              <w:pStyle w:val="Akapitzlist"/>
+              <w:numPr>
+                <w:ilvl w:val="0"/>
+                <w:numId w:val="13"/>
+              </w:numPr>
+              <w:spacing w:after="200" w:line="276" w:lineRule="auto"/>
+              <w:rPr>
+                <w:rFonts w:ascii="Calibri" w:hAnsi="Calibri" w:eastAsia="Calibri" w:cs="Calibri" w:asciiTheme="minorAscii" w:hAnsiTheme="minorAscii" w:eastAsiaTheme="minorAscii" w:cstheme="minorAscii"/>
+                <w:b w:val="0"/>
+                <w:bCs w:val="0"/>
+                <w:i w:val="0"/>
+                <w:iCs w:val="0"/>
+                <w:sz w:val="16"/>
+                <w:szCs w:val="16"/>
+              </w:rPr>
+            </w:pPr>
+            <w:r>
+              <w:rPr>
+                <w:rFonts w:ascii="Calibri" w:hAnsi="Calibri" w:eastAsia="Calibri" w:cs="Calibri"/>
+                <w:b w:val="0"/>
+                <w:bCs w:val="0"/>
+                <w:i w:val="0"/>
+                <w:iCs w:val="0"/>
+                <w:sz w:val="16"/>
+                <w:szCs w:val="16"/>
+                <w:lang w:val="pl-PL"/>
+              </w:rPr>
+              <w:t xml:space="preserve">Wybrać wiadomość </w:t>
+            </w:r>
+          </w:p>
+          <w:p>
+            <w:pPr>
+              <w:pStyle w:val="Akapitzlist"/>
+              <w:numPr>
+                <w:ilvl w:val="0"/>
+                <w:numId w:val="13"/>
+              </w:numPr>
+              <w:spacing w:after="200" w:line="276" w:lineRule="auto"/>
+              <w:rPr>
+                <w:rFonts w:ascii="Calibri" w:hAnsi="Calibri" w:eastAsia="Calibri" w:cs="Calibri" w:asciiTheme="minorAscii" w:hAnsiTheme="minorAscii" w:eastAsiaTheme="minorAscii" w:cstheme="minorAscii"/>
+                <w:b w:val="0"/>
+                <w:bCs w:val="0"/>
+                <w:i w:val="0"/>
+                <w:iCs w:val="0"/>
+                <w:sz w:val="16"/>
+                <w:szCs w:val="16"/>
+              </w:rPr>
+            </w:pPr>
+            <w:r>
+              <w:rPr>
+                <w:rFonts w:ascii="Calibri" w:hAnsi="Calibri" w:eastAsia="Calibri" w:cs="Calibri"/>
+                <w:b w:val="0"/>
+                <w:bCs w:val="0"/>
+                <w:i w:val="0"/>
+                <w:iCs w:val="0"/>
+                <w:sz w:val="16"/>
+                <w:szCs w:val="16"/>
+                <w:lang w:val="pl-PL"/>
+              </w:rPr>
+              <w:t>Kliknąć przycisk „Usuń”</w:t>
+            </w:r>
+          </w:p>
+        </w:tc>
+        <w:tc>
+          <w:tcPr>
+            <w:tcW w:w="3199" w:type="dxa"/>
+            <w:tcMar/>
+            <w:vAlign w:val="top"/>
+          </w:tcPr>
+          <w:p>
+            <w:pPr>
+              <w:spacing w:after="200" w:line="276" w:lineRule="auto"/>
+              <w:rPr>
+                <w:rFonts w:ascii="Calibri" w:hAnsi="Calibri" w:eastAsia="Calibri" w:cs="Calibri"/>
+                <w:b w:val="0"/>
+                <w:bCs w:val="0"/>
+                <w:i w:val="0"/>
+                <w:iCs w:val="0"/>
+                <w:sz w:val="16"/>
+                <w:szCs w:val="16"/>
+              </w:rPr>
+            </w:pPr>
+            <w:r>
+              <w:rPr>
+                <w:rFonts w:ascii="Calibri" w:hAnsi="Calibri" w:eastAsia="Calibri" w:cs="Calibri"/>
+                <w:b w:val="0"/>
+                <w:bCs w:val="0"/>
+                <w:i w:val="0"/>
+                <w:iCs w:val="0"/>
+                <w:sz w:val="16"/>
+                <w:szCs w:val="16"/>
+                <w:lang w:val="pl-PL"/>
+              </w:rPr>
+              <w:t xml:space="preserve">Wiadomość nie zostanie usunięta z konwersacji. </w:t>
+            </w:r>
+            <w:r>
+              <w:rPr>
+                <w:rFonts w:ascii="Calibri" w:hAnsi="Calibri" w:eastAsia="Calibri" w:cs="Calibri"/>
+                <w:b w:val="0"/>
+                <w:bCs w:val="0"/>
+                <w:i w:val="0"/>
+                <w:iCs w:val="0"/>
+                <w:sz w:val="16"/>
+                <w:szCs w:val="16"/>
+                <w:lang w:val="en-US"/>
+              </w:rPr>
+              <w:t>Wyświetli się odpowiedni komunikat.</w:t>
+            </w:r>
+          </w:p>
+        </w:tc>
+      </w:tr>
+      <w:tr>
+        <w:tc>
+          <w:tcPr>
+            <w:tcW w:w="383" w:type="dxa"/>
+            <w:tcMar/>
+            <w:vAlign w:val="top"/>
+          </w:tcPr>
+          <w:p>
+            <w:pPr>
+              <w:spacing w:after="200" w:line="276" w:lineRule="auto"/>
+              <w:rPr>
+                <w:rFonts w:ascii="Calibri" w:hAnsi="Calibri" w:eastAsia="Calibri" w:cs="Calibri"/>
+                <w:b w:val="0"/>
+                <w:bCs w:val="0"/>
+                <w:i w:val="0"/>
+                <w:iCs w:val="0"/>
+                <w:sz w:val="16"/>
+                <w:szCs w:val="16"/>
+              </w:rPr>
+            </w:pPr>
+            <w:r>
+              <w:rPr>
+                <w:rFonts w:ascii="Calibri" w:hAnsi="Calibri" w:eastAsia="Calibri" w:cs="Calibri"/>
+                <w:b w:val="0"/>
+                <w:bCs w:val="0"/>
+                <w:i w:val="0"/>
+                <w:iCs w:val="0"/>
+                <w:sz w:val="16"/>
+                <w:szCs w:val="16"/>
+                <w:lang w:val="en-US"/>
+              </w:rPr>
+              <w:t>13</w:t>
+            </w:r>
+          </w:p>
+        </w:tc>
+        <w:tc>
+          <w:tcPr>
+            <w:tcW w:w="1386" w:type="dxa"/>
+            <w:tcMar/>
+            <w:vAlign w:val="top"/>
+          </w:tcPr>
+          <w:p>
+            <w:pPr>
+              <w:spacing w:after="200" w:line="276" w:lineRule="auto"/>
+              <w:rPr>
+                <w:rFonts w:ascii="Calibri" w:hAnsi="Calibri" w:eastAsia="Calibri" w:cs="Calibri"/>
+                <w:b w:val="0"/>
+                <w:bCs w:val="0"/>
+                <w:i w:val="0"/>
+                <w:iCs w:val="0"/>
+                <w:sz w:val="16"/>
+                <w:szCs w:val="16"/>
+              </w:rPr>
+            </w:pPr>
+            <w:r>
+              <w:rPr>
+                <w:rFonts w:ascii="Calibri" w:hAnsi="Calibri" w:eastAsia="Calibri" w:cs="Calibri"/>
+                <w:b w:val="0"/>
+                <w:bCs w:val="0"/>
+                <w:i w:val="0"/>
+                <w:iCs w:val="0"/>
+                <w:sz w:val="16"/>
+                <w:szCs w:val="16"/>
+                <w:lang w:val="pl-PL"/>
+              </w:rPr>
+              <w:t>Próba modyfikacji wiadomości nie będąc uprawnionym</w:t>
+            </w:r>
+          </w:p>
+        </w:tc>
+        <w:tc>
+          <w:tcPr>
+            <w:tcW w:w="1798" w:type="dxa"/>
+            <w:tcMar/>
+            <w:vAlign w:val="top"/>
+          </w:tcPr>
+          <w:p>
+            <w:pPr>
+              <w:pStyle w:val="Akapitzlist"/>
+              <w:numPr>
+                <w:ilvl w:val="0"/>
+                <w:numId w:val="14"/>
+              </w:numPr>
+              <w:spacing w:after="200" w:line="276" w:lineRule="auto"/>
+              <w:rPr>
+                <w:rFonts w:ascii="Calibri" w:hAnsi="Calibri" w:eastAsia="Calibri" w:cs="Calibri" w:asciiTheme="minorAscii" w:hAnsiTheme="minorAscii" w:eastAsiaTheme="minorAscii" w:cstheme="minorAscii"/>
+                <w:b w:val="0"/>
+                <w:bCs w:val="0"/>
+                <w:i w:val="0"/>
+                <w:iCs w:val="0"/>
+                <w:sz w:val="16"/>
+                <w:szCs w:val="16"/>
+              </w:rPr>
+            </w:pPr>
+            <w:r>
+              <w:rPr>
+                <w:rFonts w:ascii="Calibri" w:hAnsi="Calibri" w:eastAsia="Calibri" w:cs="Calibri"/>
+                <w:b w:val="0"/>
+                <w:bCs w:val="0"/>
+                <w:i w:val="0"/>
+                <w:iCs w:val="0"/>
+                <w:sz w:val="16"/>
+                <w:szCs w:val="16"/>
+                <w:lang w:val="pl-PL"/>
+              </w:rPr>
+              <w:t>Zautoryzowano użytkownika</w:t>
+            </w:r>
+          </w:p>
+          <w:p>
+            <w:pPr>
+              <w:pStyle w:val="Akapitzlist"/>
+              <w:numPr>
+                <w:ilvl w:val="0"/>
+                <w:numId w:val="14"/>
+              </w:numPr>
+              <w:spacing w:after="200" w:line="276" w:lineRule="auto"/>
+              <w:rPr>
+                <w:rFonts w:ascii="Calibri" w:hAnsi="Calibri" w:eastAsia="Calibri" w:cs="Calibri" w:asciiTheme="minorAscii" w:hAnsiTheme="minorAscii" w:eastAsiaTheme="minorAscii" w:cstheme="minorAscii"/>
+                <w:b w:val="0"/>
+                <w:bCs w:val="0"/>
+                <w:i w:val="0"/>
+                <w:iCs w:val="0"/>
+                <w:sz w:val="16"/>
+                <w:szCs w:val="16"/>
+              </w:rPr>
+            </w:pPr>
+            <w:r>
+              <w:rPr>
+                <w:rFonts w:ascii="Calibri" w:hAnsi="Calibri" w:eastAsia="Calibri" w:cs="Calibri"/>
+                <w:b w:val="0"/>
+                <w:bCs w:val="0"/>
+                <w:i w:val="0"/>
+                <w:iCs w:val="0"/>
+                <w:sz w:val="16"/>
+                <w:szCs w:val="16"/>
+                <w:lang w:val="pl-PL"/>
+              </w:rPr>
+              <w:t>Istnieje wiadomość którą możemy zmodyfikować</w:t>
+            </w:r>
+          </w:p>
+          <w:p>
+            <w:pPr>
+              <w:spacing w:after="200" w:line="276" w:lineRule="auto"/>
+              <w:ind w:left="360"/>
+              <w:rPr>
+                <w:rFonts w:ascii="Calibri" w:hAnsi="Calibri" w:eastAsia="Calibri" w:cs="Calibri"/>
+                <w:b w:val="0"/>
+                <w:bCs w:val="0"/>
+                <w:i w:val="0"/>
+                <w:iCs w:val="0"/>
+                <w:sz w:val="16"/>
+                <w:szCs w:val="16"/>
+              </w:rPr>
+            </w:pPr>
+          </w:p>
+        </w:tc>
+        <w:tc>
+          <w:tcPr>
+            <w:tcW w:w="2639" w:type="dxa"/>
+            <w:tcMar/>
+            <w:vAlign w:val="top"/>
+          </w:tcPr>
+          <w:p>
+            <w:pPr>
+              <w:pStyle w:val="Akapitzlist"/>
+              <w:numPr>
+                <w:ilvl w:val="0"/>
+                <w:numId w:val="13"/>
+              </w:numPr>
+              <w:spacing w:after="200" w:line="276" w:lineRule="auto"/>
+              <w:rPr>
+                <w:rFonts w:ascii="Calibri" w:hAnsi="Calibri" w:eastAsia="Calibri" w:cs="Calibri" w:asciiTheme="minorAscii" w:hAnsiTheme="minorAscii" w:eastAsiaTheme="minorAscii" w:cstheme="minorAscii"/>
+                <w:b w:val="0"/>
+                <w:bCs w:val="0"/>
+                <w:i w:val="0"/>
+                <w:iCs w:val="0"/>
+                <w:sz w:val="16"/>
+                <w:szCs w:val="16"/>
+              </w:rPr>
+            </w:pPr>
+            <w:r>
+              <w:rPr>
+                <w:rFonts w:ascii="Calibri" w:hAnsi="Calibri" w:eastAsia="Calibri" w:cs="Calibri"/>
+                <w:b w:val="0"/>
+                <w:bCs w:val="0"/>
+                <w:i w:val="0"/>
+                <w:iCs w:val="0"/>
+                <w:sz w:val="16"/>
+                <w:szCs w:val="16"/>
+                <w:lang w:val="pl-PL"/>
+              </w:rPr>
+              <w:t xml:space="preserve">Kliknąć przycisk „Dodatkowe opcje konwersacji” </w:t>
+            </w:r>
+          </w:p>
+          <w:p>
+            <w:pPr>
+              <w:pStyle w:val="Akapitzlist"/>
+              <w:numPr>
+                <w:ilvl w:val="0"/>
+                <w:numId w:val="13"/>
+              </w:numPr>
+              <w:spacing w:after="200" w:line="276" w:lineRule="auto"/>
+              <w:rPr>
+                <w:rFonts w:ascii="Calibri" w:hAnsi="Calibri" w:eastAsia="Calibri" w:cs="Calibri" w:asciiTheme="minorAscii" w:hAnsiTheme="minorAscii" w:eastAsiaTheme="minorAscii" w:cstheme="minorAscii"/>
+                <w:b w:val="0"/>
+                <w:bCs w:val="0"/>
+                <w:i w:val="0"/>
+                <w:iCs w:val="0"/>
+                <w:sz w:val="16"/>
+                <w:szCs w:val="16"/>
+              </w:rPr>
+            </w:pPr>
+            <w:r>
+              <w:rPr>
+                <w:rFonts w:ascii="Calibri" w:hAnsi="Calibri" w:eastAsia="Calibri" w:cs="Calibri"/>
+                <w:b w:val="0"/>
+                <w:bCs w:val="0"/>
+                <w:i w:val="0"/>
+                <w:iCs w:val="0"/>
+                <w:sz w:val="16"/>
+                <w:szCs w:val="16"/>
+                <w:lang w:val="pl-PL"/>
+              </w:rPr>
+              <w:t xml:space="preserve">Wybrać wiadomość </w:t>
+            </w:r>
+          </w:p>
+          <w:p>
+            <w:pPr>
+              <w:pStyle w:val="Akapitzlist"/>
+              <w:numPr>
+                <w:ilvl w:val="0"/>
+                <w:numId w:val="13"/>
+              </w:numPr>
+              <w:spacing w:after="200" w:line="276" w:lineRule="auto"/>
+              <w:rPr>
+                <w:rFonts w:ascii="Calibri" w:hAnsi="Calibri" w:eastAsia="Calibri" w:cs="Calibri" w:asciiTheme="minorAscii" w:hAnsiTheme="minorAscii" w:eastAsiaTheme="minorAscii" w:cstheme="minorAscii"/>
+                <w:b w:val="0"/>
+                <w:bCs w:val="0"/>
+                <w:i w:val="0"/>
+                <w:iCs w:val="0"/>
+                <w:sz w:val="16"/>
+                <w:szCs w:val="16"/>
+              </w:rPr>
+            </w:pPr>
+            <w:r>
+              <w:rPr>
+                <w:rFonts w:ascii="Calibri" w:hAnsi="Calibri" w:eastAsia="Calibri" w:cs="Calibri"/>
+                <w:b w:val="0"/>
+                <w:bCs w:val="0"/>
+                <w:i w:val="0"/>
+                <w:iCs w:val="0"/>
+                <w:sz w:val="16"/>
+                <w:szCs w:val="16"/>
+                <w:lang w:val="pl-PL"/>
+              </w:rPr>
+              <w:t>Kliknąć przycisk „Edytuj”</w:t>
+            </w:r>
+          </w:p>
+          <w:p>
+            <w:pPr>
+              <w:pStyle w:val="Akapitzlist"/>
+              <w:numPr>
+                <w:ilvl w:val="0"/>
+                <w:numId w:val="13"/>
+              </w:numPr>
+              <w:spacing w:after="200" w:line="276" w:lineRule="auto"/>
+              <w:rPr>
+                <w:rFonts w:ascii="Calibri" w:hAnsi="Calibri" w:eastAsia="Calibri" w:cs="Calibri" w:asciiTheme="minorAscii" w:hAnsiTheme="minorAscii" w:eastAsiaTheme="minorAscii" w:cstheme="minorAscii"/>
+                <w:b w:val="0"/>
+                <w:bCs w:val="0"/>
+                <w:i w:val="0"/>
+                <w:iCs w:val="0"/>
+                <w:sz w:val="16"/>
+                <w:szCs w:val="16"/>
+              </w:rPr>
+            </w:pPr>
+            <w:r>
+              <w:rPr>
+                <w:rFonts w:ascii="Calibri" w:hAnsi="Calibri" w:eastAsia="Calibri" w:cs="Calibri"/>
+                <w:b w:val="0"/>
+                <w:bCs w:val="0"/>
+                <w:i w:val="0"/>
+                <w:iCs w:val="0"/>
+                <w:sz w:val="16"/>
+                <w:szCs w:val="16"/>
+                <w:lang w:val="pl-PL"/>
+              </w:rPr>
+              <w:t xml:space="preserve">Uzupełnić dane potrzebne do modyfikacji wiadomości </w:t>
+            </w:r>
+          </w:p>
+          <w:p>
+            <w:pPr>
+              <w:pStyle w:val="Akapitzlist"/>
+              <w:numPr>
+                <w:ilvl w:val="0"/>
+                <w:numId w:val="13"/>
+              </w:numPr>
+              <w:spacing w:after="200" w:line="276" w:lineRule="auto"/>
+              <w:rPr>
+                <w:rFonts w:ascii="Calibri" w:hAnsi="Calibri" w:eastAsia="Calibri" w:cs="Calibri" w:asciiTheme="minorAscii" w:hAnsiTheme="minorAscii" w:eastAsiaTheme="minorAscii" w:cstheme="minorAscii"/>
+                <w:b w:val="0"/>
+                <w:bCs w:val="0"/>
+                <w:i w:val="0"/>
+                <w:iCs w:val="0"/>
+                <w:sz w:val="16"/>
+                <w:szCs w:val="16"/>
+              </w:rPr>
+            </w:pPr>
+            <w:r>
+              <w:rPr>
+                <w:rFonts w:ascii="Calibri" w:hAnsi="Calibri" w:eastAsia="Calibri" w:cs="Calibri"/>
+                <w:b w:val="0"/>
+                <w:bCs w:val="0"/>
+                <w:i w:val="0"/>
+                <w:iCs w:val="0"/>
+                <w:sz w:val="16"/>
+                <w:szCs w:val="16"/>
+                <w:lang w:val="pl-PL"/>
+              </w:rPr>
+              <w:t>Kliknąć przycisk „Wyślij”</w:t>
+            </w:r>
+          </w:p>
+        </w:tc>
+        <w:tc>
+          <w:tcPr>
+            <w:tcW w:w="3199" w:type="dxa"/>
+            <w:tcMar/>
+            <w:vAlign w:val="top"/>
+          </w:tcPr>
+          <w:p>
+            <w:pPr>
+              <w:spacing w:after="200" w:line="276" w:lineRule="auto"/>
+              <w:rPr>
+                <w:rFonts w:ascii="Calibri" w:hAnsi="Calibri" w:eastAsia="Calibri" w:cs="Calibri"/>
+                <w:b w:val="0"/>
+                <w:bCs w:val="0"/>
+                <w:i w:val="0"/>
+                <w:iCs w:val="0"/>
+                <w:sz w:val="16"/>
+                <w:szCs w:val="16"/>
+              </w:rPr>
+            </w:pPr>
+            <w:r>
+              <w:rPr>
+                <w:rFonts w:ascii="Calibri" w:hAnsi="Calibri" w:eastAsia="Calibri" w:cs="Calibri"/>
+                <w:b w:val="0"/>
+                <w:bCs w:val="0"/>
+                <w:i w:val="0"/>
+                <w:iCs w:val="0"/>
+                <w:sz w:val="16"/>
+                <w:szCs w:val="16"/>
+                <w:lang w:val="pl-PL"/>
+              </w:rPr>
+              <w:t>Wiadomość nie zostanie zmodyfikowana. Wyświetli się odpowiedni komunikat.</w:t>
+            </w:r>
+          </w:p>
+        </w:tc>
+      </w:tr>
+      <w:tr>
+        <w:tc>
+          <w:tcPr>
+            <w:tcW w:w="383" w:type="dxa"/>
+            <w:tcMar/>
+            <w:vAlign w:val="top"/>
+          </w:tcPr>
+          <w:p>
+            <w:pPr>
+              <w:spacing w:after="200" w:line="276" w:lineRule="auto"/>
+              <w:rPr>
+                <w:rFonts w:ascii="Calibri" w:hAnsi="Calibri" w:eastAsia="Calibri" w:cs="Calibri"/>
+                <w:b w:val="0"/>
+                <w:bCs w:val="0"/>
+                <w:i w:val="0"/>
+                <w:iCs w:val="0"/>
+                <w:sz w:val="16"/>
+                <w:szCs w:val="16"/>
+              </w:rPr>
+            </w:pPr>
+            <w:r>
+              <w:rPr>
+                <w:rFonts w:ascii="Calibri" w:hAnsi="Calibri" w:eastAsia="Calibri" w:cs="Calibri"/>
+                <w:b w:val="0"/>
+                <w:bCs w:val="0"/>
+                <w:i w:val="0"/>
+                <w:iCs w:val="0"/>
+                <w:sz w:val="16"/>
+                <w:szCs w:val="16"/>
+                <w:lang w:val="en-US"/>
+              </w:rPr>
+              <w:t>14</w:t>
+            </w:r>
+          </w:p>
+        </w:tc>
+        <w:tc>
+          <w:tcPr>
+            <w:tcW w:w="1386" w:type="dxa"/>
+            <w:tcMar/>
+            <w:vAlign w:val="top"/>
+          </w:tcPr>
+          <w:p>
+            <w:pPr>
+              <w:spacing w:after="200" w:line="276" w:lineRule="auto"/>
+              <w:rPr>
+                <w:rFonts w:ascii="Calibri" w:hAnsi="Calibri" w:eastAsia="Calibri" w:cs="Calibri"/>
+                <w:b w:val="0"/>
+                <w:bCs w:val="0"/>
+                <w:i w:val="0"/>
+                <w:iCs w:val="0"/>
+                <w:sz w:val="16"/>
+                <w:szCs w:val="16"/>
+              </w:rPr>
+            </w:pPr>
+            <w:r>
+              <w:rPr>
+                <w:rFonts w:ascii="Calibri" w:hAnsi="Calibri" w:eastAsia="Calibri" w:cs="Calibri"/>
+                <w:b w:val="0"/>
+                <w:bCs w:val="0"/>
+                <w:i w:val="0"/>
+                <w:iCs w:val="0"/>
+                <w:sz w:val="16"/>
+                <w:szCs w:val="16"/>
+                <w:lang w:val="pl-PL"/>
+              </w:rPr>
+              <w:t>Próba usunięcia konwersacji nie będąc autoryzowanym</w:t>
+            </w:r>
+          </w:p>
+        </w:tc>
+        <w:tc>
+          <w:tcPr>
+            <w:tcW w:w="1798" w:type="dxa"/>
+            <w:tcMar/>
+            <w:vAlign w:val="top"/>
+          </w:tcPr>
+          <w:p>
+            <w:pPr>
+              <w:spacing w:after="200" w:line="276" w:lineRule="auto"/>
+              <w:jc w:val="center"/>
+              <w:rPr>
+                <w:rFonts w:ascii="Calibri" w:hAnsi="Calibri" w:eastAsia="Calibri" w:cs="Calibri"/>
+                <w:b w:val="0"/>
+                <w:bCs w:val="0"/>
+                <w:i w:val="0"/>
+                <w:iCs w:val="0"/>
+                <w:sz w:val="36"/>
+                <w:szCs w:val="36"/>
+              </w:rPr>
+            </w:pPr>
+            <w:r>
+              <w:rPr>
+                <w:rFonts w:ascii="Calibri" w:hAnsi="Calibri" w:eastAsia="Calibri" w:cs="Calibri"/>
+                <w:b w:val="0"/>
+                <w:bCs w:val="0"/>
+                <w:i w:val="0"/>
+                <w:iCs w:val="0"/>
+                <w:sz w:val="36"/>
+                <w:szCs w:val="36"/>
+                <w:lang w:val="pl-PL"/>
+              </w:rPr>
+              <w:t>-</w:t>
+            </w:r>
+          </w:p>
+        </w:tc>
+        <w:tc>
+          <w:tcPr>
+            <w:tcW w:w="2639" w:type="dxa"/>
+            <w:tcMar/>
+            <w:vAlign w:val="top"/>
+          </w:tcPr>
+          <w:p>
+            <w:pPr>
+              <w:pStyle w:val="Akapitzlist"/>
+              <w:numPr>
+                <w:ilvl w:val="0"/>
+                <w:numId w:val="13"/>
+              </w:numPr>
+              <w:spacing w:after="200" w:line="276" w:lineRule="auto"/>
+              <w:rPr>
+                <w:rFonts w:ascii="Calibri" w:hAnsi="Calibri" w:eastAsia="Calibri" w:cs="Calibri" w:asciiTheme="minorAscii" w:hAnsiTheme="minorAscii" w:eastAsiaTheme="minorAscii" w:cstheme="minorAscii"/>
+                <w:b w:val="0"/>
+                <w:bCs w:val="0"/>
+                <w:i w:val="0"/>
+                <w:iCs w:val="0"/>
+                <w:sz w:val="16"/>
+                <w:szCs w:val="16"/>
+              </w:rPr>
+            </w:pPr>
+            <w:r>
+              <w:rPr>
+                <w:rFonts w:ascii="Calibri" w:hAnsi="Calibri" w:eastAsia="Calibri" w:cs="Calibri"/>
+                <w:b w:val="0"/>
+                <w:bCs w:val="0"/>
+                <w:i w:val="0"/>
+                <w:iCs w:val="0"/>
+                <w:sz w:val="16"/>
+                <w:szCs w:val="16"/>
+                <w:lang w:val="pl-PL"/>
+              </w:rPr>
+              <w:t xml:space="preserve">Kliknąć przycisk „Dodatkowe opcje konwersacji” </w:t>
+            </w:r>
+          </w:p>
+          <w:p>
+            <w:pPr>
+              <w:pStyle w:val="Akapitzlist"/>
+              <w:numPr>
+                <w:ilvl w:val="0"/>
+                <w:numId w:val="13"/>
+              </w:numPr>
+              <w:spacing w:after="200" w:line="276" w:lineRule="auto"/>
+              <w:rPr>
+                <w:rFonts w:ascii="Calibri" w:hAnsi="Calibri" w:eastAsia="Calibri" w:cs="Calibri" w:asciiTheme="minorAscii" w:hAnsiTheme="minorAscii" w:eastAsiaTheme="minorAscii" w:cstheme="minorAscii"/>
+                <w:b w:val="0"/>
+                <w:bCs w:val="0"/>
+                <w:i w:val="0"/>
+                <w:iCs w:val="0"/>
+                <w:sz w:val="16"/>
+                <w:szCs w:val="16"/>
+              </w:rPr>
+            </w:pPr>
+            <w:r>
+              <w:rPr>
+                <w:rFonts w:ascii="Calibri" w:hAnsi="Calibri" w:eastAsia="Calibri" w:cs="Calibri"/>
+                <w:b w:val="0"/>
+                <w:bCs w:val="0"/>
+                <w:i w:val="0"/>
+                <w:iCs w:val="0"/>
+                <w:sz w:val="16"/>
+                <w:szCs w:val="16"/>
+                <w:lang w:val="pl-PL"/>
+              </w:rPr>
+              <w:t>Wybrać konwersacje</w:t>
+            </w:r>
+          </w:p>
+          <w:p>
+            <w:pPr>
+              <w:pStyle w:val="Akapitzlist"/>
+              <w:numPr>
+                <w:ilvl w:val="0"/>
+                <w:numId w:val="13"/>
+              </w:numPr>
+              <w:spacing w:after="200" w:line="276" w:lineRule="auto"/>
+              <w:rPr>
+                <w:rFonts w:ascii="Calibri" w:hAnsi="Calibri" w:eastAsia="Calibri" w:cs="Calibri" w:asciiTheme="minorAscii" w:hAnsiTheme="minorAscii" w:eastAsiaTheme="minorAscii" w:cstheme="minorAscii"/>
+                <w:b w:val="0"/>
+                <w:bCs w:val="0"/>
+                <w:i w:val="0"/>
+                <w:iCs w:val="0"/>
+                <w:sz w:val="16"/>
+                <w:szCs w:val="16"/>
+              </w:rPr>
+            </w:pPr>
+            <w:r>
+              <w:rPr>
+                <w:rFonts w:ascii="Calibri" w:hAnsi="Calibri" w:eastAsia="Calibri" w:cs="Calibri"/>
+                <w:b w:val="0"/>
+                <w:bCs w:val="0"/>
+                <w:i w:val="0"/>
+                <w:iCs w:val="0"/>
+                <w:sz w:val="16"/>
+                <w:szCs w:val="16"/>
+                <w:lang w:val="pl-PL"/>
+              </w:rPr>
+              <w:t>Kliknąć przycisk „Usuń”</w:t>
+            </w:r>
+          </w:p>
+        </w:tc>
+        <w:tc>
+          <w:tcPr>
+            <w:tcW w:w="3199" w:type="dxa"/>
+            <w:tcMar/>
+            <w:vAlign w:val="top"/>
+          </w:tcPr>
+          <w:p>
+            <w:pPr>
+              <w:spacing w:after="200" w:line="276" w:lineRule="auto"/>
+              <w:rPr>
+                <w:rFonts w:ascii="Calibri" w:hAnsi="Calibri" w:eastAsia="Calibri" w:cs="Calibri"/>
+                <w:b w:val="0"/>
+                <w:bCs w:val="0"/>
+                <w:i w:val="0"/>
+                <w:iCs w:val="0"/>
+                <w:sz w:val="16"/>
+                <w:szCs w:val="16"/>
+              </w:rPr>
+            </w:pPr>
+            <w:r>
+              <w:rPr>
+                <w:rFonts w:ascii="Calibri" w:hAnsi="Calibri" w:eastAsia="Calibri" w:cs="Calibri"/>
+                <w:b w:val="0"/>
+                <w:bCs w:val="0"/>
+                <w:i w:val="0"/>
+                <w:iCs w:val="0"/>
+                <w:sz w:val="16"/>
+                <w:szCs w:val="16"/>
+                <w:lang w:val="pl-PL"/>
+              </w:rPr>
+              <w:t>Konwersacja nie zostanie usunięta. Wyświetli się odpowiedni komunikat.</w:t>
+            </w:r>
+          </w:p>
+        </w:tc>
+      </w:tr>
+    </w:tbl>
+    <w:p>
+      <w:pPr>
+        <w:spacing w:after="200" w:line="276" w:lineRule="auto"/>
+        <w:rPr>
+          <w:rFonts w:ascii="Calibri" w:hAnsi="Calibri" w:eastAsia="Calibri" w:cs="Calibri"/>
+          <w:b w:val="0"/>
+          <w:bCs w:val="0"/>
+          <w:i w:val="0"/>
+          <w:iCs w:val="0"/>
+          <w:caps w:val="0"/>
+          <w:smallCaps w:val="0"/>
+          <w:noProof w:val="0"/>
+          <w:color w:val="000000" w:themeColor="text1" w:themeTint="FF" w:themeShade="FF"/>
+          <w:sz w:val="22"/>
+          <w:szCs w:val="22"/>
+          <w:lang w:val="en-US"/>
+        </w:rPr>
+      </w:pPr>
+    </w:p>
+    <w:p>
+      <w:pPr>
+        <w:pStyle w:val="Normalny"/>
+      </w:pPr>
+    </w:p>
     <w:sectPr>
       <w:pgSz w:w="12240" w:h="15840" w:orient="portrait"/>
       <w:pgMar w:top="1417" w:right="1417" w:bottom="1417" w:left="1417" w:header="708" w:footer="708" w:gutter="0"/>
@@ -5048,6 +9602,339 @@
 
 <file path=word/numbering.xml><?xml version="1.0" encoding="utf-8"?>
 <w:numbering xmlns:wpc="http://schemas.microsoft.com/office/word/2010/wordprocessingCanvas" xmlns:mc="http://schemas.openxmlformats.org/markup-compatibility/2006" xmlns:o="urn:schemas-microsoft-com:office:office" xmlns:r="http://schemas.openxmlformats.org/officeDocument/2006/relationships" xmlns:m="http://schemas.openxmlformats.org/officeDocument/2006/math" xmlns:v="urn:schemas-microsoft-com:vml" xmlns:wp14="http://schemas.microsoft.com/office/word/2010/wordprocessingDrawing" xmlns:wp="http://schemas.openxmlformats.org/drawingml/2006/wordprocessingDrawing" xmlns:w10="urn:schemas-microsoft-com:office:word" xmlns:w="http://schemas.openxmlformats.org/wordprocessingml/2006/main" xmlns:w14="http://schemas.microsoft.com/office/word/2010/wordml" xmlns:wpg="http://schemas.microsoft.com/office/word/2010/wordprocessingGroup" xmlns:wpi="http://schemas.microsoft.com/office/word/2010/wordprocessingInk" xmlns:wne="http://schemas.microsoft.com/office/word/2006/wordml" xmlns:wps="http://schemas.microsoft.com/office/word/2010/wordprocessingShape" mc:Ignorable="w14 wp14">
+  <w:abstractNum xmlns:w="http://schemas.openxmlformats.org/wordprocessingml/2006/main" w:abstractNumId="14">
+    <w:multiLevelType xmlns:w="http://schemas.openxmlformats.org/wordprocessingml/2006/main" w:val="hybridMultilevel"/>
+    <w:lvl xmlns:w="http://schemas.openxmlformats.org/wordprocessingml/2006/main" w:ilvl="0">
+      <w:start w:val="1"/>
+      <w:numFmt w:val="bullet"/>
+      <w:lvlText w:val=""/>
+      <w:lvlJc w:val="left"/>
+      <w:pPr>
+        <w:ind w:left="720" w:hanging="360"/>
+      </w:pPr>
+      <w:rPr>
+        <w:rFonts w:hint="default" w:ascii="Symbol" w:hAnsi="Symbol"/>
+      </w:rPr>
+    </w:lvl>
+    <w:lvl xmlns:w="http://schemas.openxmlformats.org/wordprocessingml/2006/main" w:ilvl="1">
+      <w:start w:val="1"/>
+      <w:numFmt w:val="bullet"/>
+      <w:lvlText w:val="o"/>
+      <w:lvlJc w:val="left"/>
+      <w:pPr>
+        <w:ind w:left="1440" w:hanging="360"/>
+      </w:pPr>
+      <w:rPr>
+        <w:rFonts w:hint="default" w:ascii="Courier New" w:hAnsi="Courier New"/>
+      </w:rPr>
+    </w:lvl>
+    <w:lvl xmlns:w="http://schemas.openxmlformats.org/wordprocessingml/2006/main" w:ilvl="2">
+      <w:start w:val="1"/>
+      <w:numFmt w:val="bullet"/>
+      <w:lvlText w:val=""/>
+      <w:lvlJc w:val="left"/>
+      <w:pPr>
+        <w:ind w:left="2160" w:hanging="360"/>
+      </w:pPr>
+      <w:rPr>
+        <w:rFonts w:hint="default" w:ascii="Wingdings" w:hAnsi="Wingdings"/>
+      </w:rPr>
+    </w:lvl>
+    <w:lvl xmlns:w="http://schemas.openxmlformats.org/wordprocessingml/2006/main" w:ilvl="3">
+      <w:start w:val="1"/>
+      <w:numFmt w:val="bullet"/>
+      <w:lvlText w:val=""/>
+      <w:lvlJc w:val="left"/>
+      <w:pPr>
+        <w:ind w:left="2880" w:hanging="360"/>
+      </w:pPr>
+      <w:rPr>
+        <w:rFonts w:hint="default" w:ascii="Symbol" w:hAnsi="Symbol"/>
+      </w:rPr>
+    </w:lvl>
+    <w:lvl xmlns:w="http://schemas.openxmlformats.org/wordprocessingml/2006/main" w:ilvl="4">
+      <w:start w:val="1"/>
+      <w:numFmt w:val="bullet"/>
+      <w:lvlText w:val="o"/>
+      <w:lvlJc w:val="left"/>
+      <w:pPr>
+        <w:ind w:left="3600" w:hanging="360"/>
+      </w:pPr>
+      <w:rPr>
+        <w:rFonts w:hint="default" w:ascii="Courier New" w:hAnsi="Courier New"/>
+      </w:rPr>
+    </w:lvl>
+    <w:lvl xmlns:w="http://schemas.openxmlformats.org/wordprocessingml/2006/main" w:ilvl="5">
+      <w:start w:val="1"/>
+      <w:numFmt w:val="bullet"/>
+      <w:lvlText w:val=""/>
+      <w:lvlJc w:val="left"/>
+      <w:pPr>
+        <w:ind w:left="4320" w:hanging="360"/>
+      </w:pPr>
+      <w:rPr>
+        <w:rFonts w:hint="default" w:ascii="Wingdings" w:hAnsi="Wingdings"/>
+      </w:rPr>
+    </w:lvl>
+    <w:lvl xmlns:w="http://schemas.openxmlformats.org/wordprocessingml/2006/main" w:ilvl="6">
+      <w:start w:val="1"/>
+      <w:numFmt w:val="bullet"/>
+      <w:lvlText w:val=""/>
+      <w:lvlJc w:val="left"/>
+      <w:pPr>
+        <w:ind w:left="5040" w:hanging="360"/>
+      </w:pPr>
+      <w:rPr>
+        <w:rFonts w:hint="default" w:ascii="Symbol" w:hAnsi="Symbol"/>
+      </w:rPr>
+    </w:lvl>
+    <w:lvl xmlns:w="http://schemas.openxmlformats.org/wordprocessingml/2006/main" w:ilvl="7">
+      <w:start w:val="1"/>
+      <w:numFmt w:val="bullet"/>
+      <w:lvlText w:val="o"/>
+      <w:lvlJc w:val="left"/>
+      <w:pPr>
+        <w:ind w:left="5760" w:hanging="360"/>
+      </w:pPr>
+      <w:rPr>
+        <w:rFonts w:hint="default" w:ascii="Courier New" w:hAnsi="Courier New"/>
+      </w:rPr>
+    </w:lvl>
+    <w:lvl xmlns:w="http://schemas.openxmlformats.org/wordprocessingml/2006/main" w:ilvl="8">
+      <w:start w:val="1"/>
+      <w:numFmt w:val="bullet"/>
+      <w:lvlText w:val=""/>
+      <w:lvlJc w:val="left"/>
+      <w:pPr>
+        <w:ind w:left="6480" w:hanging="360"/>
+      </w:pPr>
+      <w:rPr>
+        <w:rFonts w:hint="default" w:ascii="Wingdings" w:hAnsi="Wingdings"/>
+      </w:rPr>
+    </w:lvl>
+  </w:abstractNum>
+  <w:abstractNum xmlns:w="http://schemas.openxmlformats.org/wordprocessingml/2006/main" w:abstractNumId="13">
+    <w:multiLevelType xmlns:w="http://schemas.openxmlformats.org/wordprocessingml/2006/main" w:val="hybridMultilevel"/>
+    <w:lvl xmlns:w="http://schemas.openxmlformats.org/wordprocessingml/2006/main" w:ilvl="0">
+      <w:start w:val="1"/>
+      <w:numFmt w:val="bullet"/>
+      <w:lvlText w:val=""/>
+      <w:lvlJc w:val="left"/>
+      <w:pPr>
+        <w:ind w:left="720" w:hanging="360"/>
+      </w:pPr>
+      <w:rPr>
+        <w:rFonts w:hint="default" w:ascii="Symbol" w:hAnsi="Symbol"/>
+      </w:rPr>
+    </w:lvl>
+    <w:lvl xmlns:w="http://schemas.openxmlformats.org/wordprocessingml/2006/main" w:ilvl="1">
+      <w:start w:val="1"/>
+      <w:numFmt w:val="bullet"/>
+      <w:lvlText w:val="o"/>
+      <w:lvlJc w:val="left"/>
+      <w:pPr>
+        <w:ind w:left="1440" w:hanging="360"/>
+      </w:pPr>
+      <w:rPr>
+        <w:rFonts w:hint="default" w:ascii="Courier New" w:hAnsi="Courier New"/>
+      </w:rPr>
+    </w:lvl>
+    <w:lvl xmlns:w="http://schemas.openxmlformats.org/wordprocessingml/2006/main" w:ilvl="2">
+      <w:start w:val="1"/>
+      <w:numFmt w:val="bullet"/>
+      <w:lvlText w:val=""/>
+      <w:lvlJc w:val="left"/>
+      <w:pPr>
+        <w:ind w:left="2160" w:hanging="360"/>
+      </w:pPr>
+      <w:rPr>
+        <w:rFonts w:hint="default" w:ascii="Wingdings" w:hAnsi="Wingdings"/>
+      </w:rPr>
+    </w:lvl>
+    <w:lvl xmlns:w="http://schemas.openxmlformats.org/wordprocessingml/2006/main" w:ilvl="3">
+      <w:start w:val="1"/>
+      <w:numFmt w:val="bullet"/>
+      <w:lvlText w:val=""/>
+      <w:lvlJc w:val="left"/>
+      <w:pPr>
+        <w:ind w:left="2880" w:hanging="360"/>
+      </w:pPr>
+      <w:rPr>
+        <w:rFonts w:hint="default" w:ascii="Symbol" w:hAnsi="Symbol"/>
+      </w:rPr>
+    </w:lvl>
+    <w:lvl xmlns:w="http://schemas.openxmlformats.org/wordprocessingml/2006/main" w:ilvl="4">
+      <w:start w:val="1"/>
+      <w:numFmt w:val="bullet"/>
+      <w:lvlText w:val="o"/>
+      <w:lvlJc w:val="left"/>
+      <w:pPr>
+        <w:ind w:left="3600" w:hanging="360"/>
+      </w:pPr>
+      <w:rPr>
+        <w:rFonts w:hint="default" w:ascii="Courier New" w:hAnsi="Courier New"/>
+      </w:rPr>
+    </w:lvl>
+    <w:lvl xmlns:w="http://schemas.openxmlformats.org/wordprocessingml/2006/main" w:ilvl="5">
+      <w:start w:val="1"/>
+      <w:numFmt w:val="bullet"/>
+      <w:lvlText w:val=""/>
+      <w:lvlJc w:val="left"/>
+      <w:pPr>
+        <w:ind w:left="4320" w:hanging="360"/>
+      </w:pPr>
+      <w:rPr>
+        <w:rFonts w:hint="default" w:ascii="Wingdings" w:hAnsi="Wingdings"/>
+      </w:rPr>
+    </w:lvl>
+    <w:lvl xmlns:w="http://schemas.openxmlformats.org/wordprocessingml/2006/main" w:ilvl="6">
+      <w:start w:val="1"/>
+      <w:numFmt w:val="bullet"/>
+      <w:lvlText w:val=""/>
+      <w:lvlJc w:val="left"/>
+      <w:pPr>
+        <w:ind w:left="5040" w:hanging="360"/>
+      </w:pPr>
+      <w:rPr>
+        <w:rFonts w:hint="default" w:ascii="Symbol" w:hAnsi="Symbol"/>
+      </w:rPr>
+    </w:lvl>
+    <w:lvl xmlns:w="http://schemas.openxmlformats.org/wordprocessingml/2006/main" w:ilvl="7">
+      <w:start w:val="1"/>
+      <w:numFmt w:val="bullet"/>
+      <w:lvlText w:val="o"/>
+      <w:lvlJc w:val="left"/>
+      <w:pPr>
+        <w:ind w:left="5760" w:hanging="360"/>
+      </w:pPr>
+      <w:rPr>
+        <w:rFonts w:hint="default" w:ascii="Courier New" w:hAnsi="Courier New"/>
+      </w:rPr>
+    </w:lvl>
+    <w:lvl xmlns:w="http://schemas.openxmlformats.org/wordprocessingml/2006/main" w:ilvl="8">
+      <w:start w:val="1"/>
+      <w:numFmt w:val="bullet"/>
+      <w:lvlText w:val=""/>
+      <w:lvlJc w:val="left"/>
+      <w:pPr>
+        <w:ind w:left="6480" w:hanging="360"/>
+      </w:pPr>
+      <w:rPr>
+        <w:rFonts w:hint="default" w:ascii="Wingdings" w:hAnsi="Wingdings"/>
+      </w:rPr>
+    </w:lvl>
+  </w:abstractNum>
+  <w:abstractNum xmlns:w="http://schemas.openxmlformats.org/wordprocessingml/2006/main" w:abstractNumId="12">
+    <w:multiLevelType xmlns:w="http://schemas.openxmlformats.org/wordprocessingml/2006/main" w:val="hybridMultilevel"/>
+    <w:lvl xmlns:w="http://schemas.openxmlformats.org/wordprocessingml/2006/main" w:ilvl="0">
+      <w:start w:val="1"/>
+      <w:numFmt w:val="bullet"/>
+      <w:lvlText w:val=""/>
+      <w:lvlJc w:val="left"/>
+      <w:pPr>
+        <w:ind w:left="720" w:hanging="360"/>
+      </w:pPr>
+      <w:rPr>
+        <w:rFonts w:hint="default" w:ascii="Symbol" w:hAnsi="Symbol"/>
+      </w:rPr>
+    </w:lvl>
+    <w:lvl xmlns:w="http://schemas.openxmlformats.org/wordprocessingml/2006/main" w:ilvl="1">
+      <w:start w:val="1"/>
+      <w:numFmt w:val="bullet"/>
+      <w:lvlText w:val="o"/>
+      <w:lvlJc w:val="left"/>
+      <w:pPr>
+        <w:ind w:left="1440" w:hanging="360"/>
+      </w:pPr>
+      <w:rPr>
+        <w:rFonts w:hint="default" w:ascii="Courier New" w:hAnsi="Courier New"/>
+      </w:rPr>
+    </w:lvl>
+    <w:lvl xmlns:w="http://schemas.openxmlformats.org/wordprocessingml/2006/main" w:ilvl="2">
+      <w:start w:val="1"/>
+      <w:numFmt w:val="bullet"/>
+      <w:lvlText w:val=""/>
+      <w:lvlJc w:val="left"/>
+      <w:pPr>
+        <w:ind w:left="2160" w:hanging="360"/>
+      </w:pPr>
+      <w:rPr>
+        <w:rFonts w:hint="default" w:ascii="Wingdings" w:hAnsi="Wingdings"/>
+      </w:rPr>
+    </w:lvl>
+    <w:lvl xmlns:w="http://schemas.openxmlformats.org/wordprocessingml/2006/main" w:ilvl="3">
+      <w:start w:val="1"/>
+      <w:numFmt w:val="bullet"/>
+      <w:lvlText w:val=""/>
+      <w:lvlJc w:val="left"/>
+      <w:pPr>
+        <w:ind w:left="2880" w:hanging="360"/>
+      </w:pPr>
+      <w:rPr>
+        <w:rFonts w:hint="default" w:ascii="Symbol" w:hAnsi="Symbol"/>
+      </w:rPr>
+    </w:lvl>
+    <w:lvl xmlns:w="http://schemas.openxmlformats.org/wordprocessingml/2006/main" w:ilvl="4">
+      <w:start w:val="1"/>
+      <w:numFmt w:val="bullet"/>
+      <w:lvlText w:val="o"/>
+      <w:lvlJc w:val="left"/>
+      <w:pPr>
+        <w:ind w:left="3600" w:hanging="360"/>
+      </w:pPr>
+      <w:rPr>
+        <w:rFonts w:hint="default" w:ascii="Courier New" w:hAnsi="Courier New"/>
+      </w:rPr>
+    </w:lvl>
+    <w:lvl xmlns:w="http://schemas.openxmlformats.org/wordprocessingml/2006/main" w:ilvl="5">
+      <w:start w:val="1"/>
+      <w:numFmt w:val="bullet"/>
+      <w:lvlText w:val=""/>
+      <w:lvlJc w:val="left"/>
+      <w:pPr>
+        <w:ind w:left="4320" w:hanging="360"/>
+      </w:pPr>
+      <w:rPr>
+        <w:rFonts w:hint="default" w:ascii="Wingdings" w:hAnsi="Wingdings"/>
+      </w:rPr>
+    </w:lvl>
+    <w:lvl xmlns:w="http://schemas.openxmlformats.org/wordprocessingml/2006/main" w:ilvl="6">
+      <w:start w:val="1"/>
+      <w:numFmt w:val="bullet"/>
+      <w:lvlText w:val=""/>
+      <w:lvlJc w:val="left"/>
+      <w:pPr>
+        <w:ind w:left="5040" w:hanging="360"/>
+      </w:pPr>
+      <w:rPr>
+        <w:rFonts w:hint="default" w:ascii="Symbol" w:hAnsi="Symbol"/>
+      </w:rPr>
+    </w:lvl>
+    <w:lvl xmlns:w="http://schemas.openxmlformats.org/wordprocessingml/2006/main" w:ilvl="7">
+      <w:start w:val="1"/>
+      <w:numFmt w:val="bullet"/>
+      <w:lvlText w:val="o"/>
+      <w:lvlJc w:val="left"/>
+      <w:pPr>
+        <w:ind w:left="5760" w:hanging="360"/>
+      </w:pPr>
+      <w:rPr>
+        <w:rFonts w:hint="default" w:ascii="Courier New" w:hAnsi="Courier New"/>
+      </w:rPr>
+    </w:lvl>
+    <w:lvl xmlns:w="http://schemas.openxmlformats.org/wordprocessingml/2006/main" w:ilvl="8">
+      <w:start w:val="1"/>
+      <w:numFmt w:val="bullet"/>
+      <w:lvlText w:val=""/>
+      <w:lvlJc w:val="left"/>
+      <w:pPr>
+        <w:ind w:left="6480" w:hanging="360"/>
+      </w:pPr>
+      <w:rPr>
+        <w:rFonts w:hint="default" w:ascii="Wingdings" w:hAnsi="Wingdings"/>
+      </w:rPr>
+    </w:lvl>
+  </w:abstractNum>
   <w:abstractNum xmlns:w="http://schemas.openxmlformats.org/wordprocessingml/2006/main" w:abstractNumId="11">
     <w:multiLevelType xmlns:w="http://schemas.openxmlformats.org/wordprocessingml/2006/main" w:val="hybridMultilevel"/>
     <w:lvl xmlns:w="http://schemas.openxmlformats.org/wordprocessingml/2006/main" w:ilvl="0">
@@ -6330,6 +11217,15 @@
       </w:rPr>
     </w:lvl>
   </w:abstractNum>
+  <w:num w:numId="15">
+    <w:abstractNumId w:val="14"/>
+  </w:num>
+  <w:num w:numId="14">
+    <w:abstractNumId w:val="13"/>
+  </w:num>
+  <w:num w:numId="13">
+    <w:abstractNumId w:val="12"/>
+  </w:num>
   <w:num w:numId="12">
     <w:abstractNumId w:val="11"/>
   </w:num>

</xml_diff>

<commit_message>
updated frontend testing scenarios
</commit_message>
<xml_diff>
--- a/doc/ScenariuszeTestoweFrontend.docx
+++ b/doc/ScenariuszeTestoweFrontend.docx
@@ -6492,7 +6492,33 @@
                 <w:szCs w:val="16"/>
                 <w:lang w:val="pl-PL"/>
               </w:rPr>
-              <w:t>Istnieje wiadomość którą możemy zmodyfikować</w:t>
+              <w:t xml:space="preserve">Istnieje </w:t>
+            </w:r>
+            <w:r>
+              <w:rPr>
+                <w:rFonts w:ascii="Calibri" w:hAnsi="Calibri" w:eastAsia="Calibri" w:cs="Calibri"/>
+                <w:b w:val="0"/>
+                <w:bCs w:val="0"/>
+                <w:i w:val="0"/>
+                <w:iCs w:val="0"/>
+                <w:sz w:val="16"/>
+                <w:szCs w:val="16"/>
+                <w:lang w:val="pl-PL"/>
+              </w:rPr>
+              <w:t>wiadomość,</w:t>
+            </w:r>
+            <w:r>
+              <w:rPr>
+                <w:rFonts w:ascii="Calibri" w:hAnsi="Calibri" w:eastAsia="Calibri" w:cs="Calibri"/>
+                <w:b w:val="0"/>
+                <w:bCs w:val="0"/>
+                <w:i w:val="0"/>
+                <w:iCs w:val="0"/>
+                <w:sz w:val="16"/>
+                <w:szCs w:val="16"/>
+                <w:lang w:val="pl-PL"/>
+              </w:rPr>
+              <w:t xml:space="preserve"> którą możemy zmodyfikować</w:t>
             </w:r>
           </w:p>
         </w:tc>
@@ -6834,7 +6860,33 @@
                 <w:szCs w:val="16"/>
                 <w:lang w:val="pl-PL"/>
               </w:rPr>
-              <w:t>Istnieje wiadomość którą możemy zmodyfikować</w:t>
+              <w:t xml:space="preserve">Istnieje </w:t>
+            </w:r>
+            <w:r>
+              <w:rPr>
+                <w:rFonts w:ascii="Calibri" w:hAnsi="Calibri" w:eastAsia="Calibri" w:cs="Calibri"/>
+                <w:b w:val="0"/>
+                <w:bCs w:val="0"/>
+                <w:i w:val="0"/>
+                <w:iCs w:val="0"/>
+                <w:sz w:val="16"/>
+                <w:szCs w:val="16"/>
+                <w:lang w:val="pl-PL"/>
+              </w:rPr>
+              <w:t>wiadomość,</w:t>
+            </w:r>
+            <w:r>
+              <w:rPr>
+                <w:rFonts w:ascii="Calibri" w:hAnsi="Calibri" w:eastAsia="Calibri" w:cs="Calibri"/>
+                <w:b w:val="0"/>
+                <w:bCs w:val="0"/>
+                <w:i w:val="0"/>
+                <w:iCs w:val="0"/>
+                <w:sz w:val="16"/>
+                <w:szCs w:val="16"/>
+                <w:lang w:val="pl-PL"/>
+              </w:rPr>
+              <w:t xml:space="preserve"> którą możemy zmodyfikować</w:t>
             </w:r>
           </w:p>
         </w:tc>
@@ -7373,7 +7425,33 @@
                 <w:szCs w:val="16"/>
                 <w:lang w:val="pl-PL"/>
               </w:rPr>
-              <w:t>Istnieje wiadomość którą możemy zmodyfikować</w:t>
+              <w:t xml:space="preserve">Istnieje </w:t>
+            </w:r>
+            <w:r>
+              <w:rPr>
+                <w:rFonts w:ascii="Calibri" w:hAnsi="Calibri" w:eastAsia="Calibri" w:cs="Calibri"/>
+                <w:b w:val="0"/>
+                <w:bCs w:val="0"/>
+                <w:i w:val="0"/>
+                <w:iCs w:val="0"/>
+                <w:sz w:val="16"/>
+                <w:szCs w:val="16"/>
+                <w:lang w:val="pl-PL"/>
+              </w:rPr>
+              <w:t>wiadomość,</w:t>
+            </w:r>
+            <w:r>
+              <w:rPr>
+                <w:rFonts w:ascii="Calibri" w:hAnsi="Calibri" w:eastAsia="Calibri" w:cs="Calibri"/>
+                <w:b w:val="0"/>
+                <w:bCs w:val="0"/>
+                <w:i w:val="0"/>
+                <w:iCs w:val="0"/>
+                <w:sz w:val="16"/>
+                <w:szCs w:val="16"/>
+                <w:lang w:val="pl-PL"/>
+              </w:rPr>
+              <w:t xml:space="preserve"> którą możemy zmodyfikować</w:t>
             </w:r>
           </w:p>
         </w:tc>
@@ -8522,7 +8600,33 @@
                 <w:szCs w:val="16"/>
                 <w:lang w:val="pl-PL"/>
               </w:rPr>
-              <w:t>Istnieje konwersacja do której możemy dodać wiadomość</w:t>
+              <w:t xml:space="preserve">Istnieje </w:t>
+            </w:r>
+            <w:r>
+              <w:rPr>
+                <w:rFonts w:ascii="Calibri" w:hAnsi="Calibri" w:eastAsia="Calibri" w:cs="Calibri"/>
+                <w:b w:val="0"/>
+                <w:bCs w:val="0"/>
+                <w:i w:val="0"/>
+                <w:iCs w:val="0"/>
+                <w:sz w:val="16"/>
+                <w:szCs w:val="16"/>
+                <w:lang w:val="pl-PL"/>
+              </w:rPr>
+              <w:t>konwersacja,</w:t>
+            </w:r>
+            <w:r>
+              <w:rPr>
+                <w:rFonts w:ascii="Calibri" w:hAnsi="Calibri" w:eastAsia="Calibri" w:cs="Calibri"/>
+                <w:b w:val="0"/>
+                <w:bCs w:val="0"/>
+                <w:i w:val="0"/>
+                <w:iCs w:val="0"/>
+                <w:sz w:val="16"/>
+                <w:szCs w:val="16"/>
+                <w:lang w:val="pl-PL"/>
+              </w:rPr>
+              <w:t xml:space="preserve"> do której możemy dodać wiadomość</w:t>
             </w:r>
           </w:p>
           <w:p>
@@ -8796,7 +8900,33 @@
                 <w:szCs w:val="16"/>
                 <w:lang w:val="pl-PL"/>
               </w:rPr>
-              <w:t>Istnieje wiadomość którą możemy usunąć</w:t>
+              <w:t xml:space="preserve">Istnieje </w:t>
+            </w:r>
+            <w:r>
+              <w:rPr>
+                <w:rFonts w:ascii="Calibri" w:hAnsi="Calibri" w:eastAsia="Calibri" w:cs="Calibri"/>
+                <w:b w:val="0"/>
+                <w:bCs w:val="0"/>
+                <w:i w:val="0"/>
+                <w:iCs w:val="0"/>
+                <w:sz w:val="16"/>
+                <w:szCs w:val="16"/>
+                <w:lang w:val="pl-PL"/>
+              </w:rPr>
+              <w:t>wiadomość,</w:t>
+            </w:r>
+            <w:r>
+              <w:rPr>
+                <w:rFonts w:ascii="Calibri" w:hAnsi="Calibri" w:eastAsia="Calibri" w:cs="Calibri"/>
+                <w:b w:val="0"/>
+                <w:bCs w:val="0"/>
+                <w:i w:val="0"/>
+                <w:iCs w:val="0"/>
+                <w:sz w:val="16"/>
+                <w:szCs w:val="16"/>
+                <w:lang w:val="pl-PL"/>
+              </w:rPr>
+              <w:t xml:space="preserve"> którą możemy usunąć</w:t>
             </w:r>
           </w:p>
           <w:p>
@@ -9102,7 +9232,33 @@
                 <w:szCs w:val="16"/>
                 <w:lang w:val="pl-PL"/>
               </w:rPr>
-              <w:t>Istnieje wiadomość którą możemy zmodyfikować</w:t>
+              <w:t xml:space="preserve">Istnieje </w:t>
+            </w:r>
+            <w:r>
+              <w:rPr>
+                <w:rFonts w:ascii="Calibri" w:hAnsi="Calibri" w:eastAsia="Calibri" w:cs="Calibri"/>
+                <w:b w:val="0"/>
+                <w:bCs w:val="0"/>
+                <w:i w:val="0"/>
+                <w:iCs w:val="0"/>
+                <w:sz w:val="16"/>
+                <w:szCs w:val="16"/>
+                <w:lang w:val="pl-PL"/>
+              </w:rPr>
+              <w:t>wiadomość,</w:t>
+            </w:r>
+            <w:r>
+              <w:rPr>
+                <w:rFonts w:ascii="Calibri" w:hAnsi="Calibri" w:eastAsia="Calibri" w:cs="Calibri"/>
+                <w:b w:val="0"/>
+                <w:bCs w:val="0"/>
+                <w:i w:val="0"/>
+                <w:iCs w:val="0"/>
+                <w:sz w:val="16"/>
+                <w:szCs w:val="16"/>
+                <w:lang w:val="pl-PL"/>
+              </w:rPr>
+              <w:t xml:space="preserve"> którą możemy zmodyfikować</w:t>
             </w:r>
           </w:p>
           <w:p>
@@ -9590,6 +9746,3021 @@
         <w:pStyle w:val="Normalny"/>
       </w:pPr>
     </w:p>
+    <w:p>
+      <w:pPr>
+        <w:pStyle w:val="Nagwek1"/>
+      </w:pPr>
+      <w:proofErr w:type="spellStart"/>
+      <w:r>
+        <w:rPr/>
+        <w:t>Scenariusz</w:t>
+      </w:r>
+      <w:proofErr w:type="spellEnd"/>
+      <w:r>
+        <w:rPr/>
+        <w:t xml:space="preserve"> </w:t>
+      </w:r>
+      <w:proofErr w:type="spellStart"/>
+      <w:r>
+        <w:rPr/>
+        <w:t>testowy</w:t>
+      </w:r>
+      <w:proofErr w:type="spellEnd"/>
+      <w:r>
+        <w:rPr/>
+        <w:t xml:space="preserve"> – </w:t>
+      </w:r>
+      <w:r>
+        <w:rPr/>
+        <w:t>blokowanie użytkownika</w:t>
+      </w:r>
+    </w:p>
+    <w:p>
+      <w:pPr>
+        <w:rPr>
+          <w:lang w:val="pl-PL"/>
+        </w:rPr>
+      </w:pPr>
+    </w:p>
+    <w:tbl>
+      <w:tblPr>
+        <w:tblStyle w:val="Tabela-Siatka"/>
+        <w:tblW w:w="0" w:type="auto"/>
+        <w:tblLook w:val="04A0" w:firstRow="1" w:lastRow="0" w:firstColumn="1" w:lastColumn="0" w:noHBand="0" w:noVBand="1"/>
+      </w:tblPr>
+      <w:tblGrid>
+        <w:gridCol w:w="534"/>
+        <w:gridCol w:w="1701"/>
+        <w:gridCol w:w="2508"/>
+        <w:gridCol w:w="1177"/>
+        <w:gridCol w:w="2112"/>
+        <w:gridCol w:w="1590"/>
+      </w:tblGrid>
+      <w:tr>
+        <w:tc>
+          <w:tcPr>
+            <w:tcW w:w="534" w:type="dxa"/>
+            <w:tcMar/>
+          </w:tcPr>
+          <w:p>
+            <w:pPr>
+              <w:jc w:val="center"/>
+              <w:rPr>
+                <w:sz w:val="16"/>
+                <w:szCs w:val="16"/>
+              </w:rPr>
+            </w:pPr>
+            <w:r>
+              <w:rPr>
+                <w:sz w:val="16"/>
+                <w:szCs w:val="16"/>
+              </w:rPr>
+              <w:t>Id</w:t>
+            </w:r>
+          </w:p>
+        </w:tc>
+        <w:tc>
+          <w:tcPr>
+            <w:tcW w:w="1701" w:type="dxa"/>
+            <w:tcMar/>
+          </w:tcPr>
+          <w:p>
+            <w:pPr>
+              <w:jc w:val="center"/>
+              <w:rPr>
+                <w:sz w:val="16"/>
+                <w:szCs w:val="16"/>
+              </w:rPr>
+            </w:pPr>
+            <w:r>
+              <w:rPr>
+                <w:sz w:val="16"/>
+                <w:szCs w:val="16"/>
+              </w:rPr>
+              <w:t>Nazwa</w:t>
+            </w:r>
+          </w:p>
+        </w:tc>
+        <w:tc>
+          <w:tcPr>
+            <w:tcW w:w="2508" w:type="dxa"/>
+            <w:tcMar/>
+          </w:tcPr>
+          <w:p>
+            <w:pPr>
+              <w:jc w:val="center"/>
+              <w:rPr>
+                <w:sz w:val="16"/>
+                <w:szCs w:val="16"/>
+              </w:rPr>
+            </w:pPr>
+            <w:r>
+              <w:rPr>
+                <w:sz w:val="16"/>
+                <w:szCs w:val="16"/>
+              </w:rPr>
+              <w:t>Opis</w:t>
+            </w:r>
+          </w:p>
+        </w:tc>
+        <w:tc>
+          <w:tcPr>
+            <w:tcW w:w="1177" w:type="dxa"/>
+            <w:tcMar/>
+          </w:tcPr>
+          <w:p>
+            <w:pPr>
+              <w:jc w:val="center"/>
+              <w:rPr>
+                <w:sz w:val="16"/>
+                <w:szCs w:val="16"/>
+              </w:rPr>
+            </w:pPr>
+            <w:r>
+              <w:rPr>
+                <w:sz w:val="16"/>
+                <w:szCs w:val="16"/>
+              </w:rPr>
+              <w:t>Typ</w:t>
+            </w:r>
+          </w:p>
+        </w:tc>
+        <w:tc>
+          <w:tcPr>
+            <w:tcW w:w="2112" w:type="dxa"/>
+            <w:tcMar/>
+          </w:tcPr>
+          <w:p>
+            <w:pPr>
+              <w:jc w:val="center"/>
+              <w:rPr>
+                <w:sz w:val="16"/>
+                <w:szCs w:val="16"/>
+              </w:rPr>
+            </w:pPr>
+            <w:r>
+              <w:rPr>
+                <w:sz w:val="16"/>
+                <w:szCs w:val="16"/>
+              </w:rPr>
+              <w:t>Czynności przygotowawcze</w:t>
+            </w:r>
+          </w:p>
+        </w:tc>
+        <w:tc>
+          <w:tcPr>
+            <w:tcW w:w="1590" w:type="dxa"/>
+            <w:tcMar/>
+          </w:tcPr>
+          <w:p>
+            <w:pPr>
+              <w:jc w:val="center"/>
+              <w:rPr>
+                <w:sz w:val="16"/>
+                <w:szCs w:val="16"/>
+              </w:rPr>
+            </w:pPr>
+            <w:r>
+              <w:rPr>
+                <w:sz w:val="16"/>
+                <w:szCs w:val="16"/>
+              </w:rPr>
+              <w:t>Czynności końcowe</w:t>
+            </w:r>
+          </w:p>
+        </w:tc>
+      </w:tr>
+      <w:tr>
+        <w:tc>
+          <w:tcPr>
+            <w:tcW w:w="534" w:type="dxa"/>
+            <w:tcMar/>
+          </w:tcPr>
+          <w:p>
+            <w:pPr>
+              <w:rPr>
+                <w:sz w:val="16"/>
+                <w:szCs w:val="16"/>
+              </w:rPr>
+            </w:pPr>
+            <w:r>
+              <w:rPr>
+                <w:sz w:val="16"/>
+                <w:szCs w:val="16"/>
+              </w:rPr>
+              <w:t>1</w:t>
+            </w:r>
+          </w:p>
+        </w:tc>
+        <w:tc>
+          <w:tcPr>
+            <w:tcW w:w="1701" w:type="dxa"/>
+            <w:tcMar/>
+          </w:tcPr>
+          <w:p>
+            <w:pPr>
+              <w:pStyle w:val="Normalny"/>
+              <w:bidi w:val="0"/>
+              <w:spacing w:before="0" w:beforeAutospacing="off" w:after="200" w:afterAutospacing="off" w:line="276" w:lineRule="auto"/>
+              <w:ind w:left="0" w:right="0"/>
+              <w:jc w:val="left"/>
+              <w:rPr>
+                <w:sz w:val="16"/>
+                <w:szCs w:val="16"/>
+                <w:lang w:val="pl-PL"/>
+              </w:rPr>
+            </w:pPr>
+            <w:r>
+              <w:rPr>
+                <w:sz w:val="16"/>
+                <w:szCs w:val="16"/>
+                <w:lang w:val="pl-PL"/>
+              </w:rPr>
+              <w:t>Blokowanie użytkownika</w:t>
+            </w:r>
+          </w:p>
+        </w:tc>
+        <w:tc>
+          <w:tcPr>
+            <w:tcW w:w="2508" w:type="dxa"/>
+            <w:tcMar/>
+          </w:tcPr>
+          <w:p>
+            <w:pPr>
+              <w:rPr>
+                <w:sz w:val="16"/>
+                <w:szCs w:val="16"/>
+                <w:lang w:val="pl-PL"/>
+              </w:rPr>
+            </w:pPr>
+            <w:r>
+              <w:rPr>
+                <w:sz w:val="16"/>
+                <w:szCs w:val="16"/>
+                <w:lang w:val="pl-PL"/>
+              </w:rPr>
+              <w:t>Sprawdzenie poprawności działania GUI podcza</w:t>
+            </w:r>
+            <w:r>
+              <w:rPr>
+                <w:sz w:val="16"/>
+                <w:szCs w:val="16"/>
+                <w:lang w:val="pl-PL"/>
+              </w:rPr>
+              <w:t>s blokowania użytkownika</w:t>
+            </w:r>
+          </w:p>
+        </w:tc>
+        <w:tc>
+          <w:tcPr>
+            <w:tcW w:w="1177" w:type="dxa"/>
+            <w:tcMar/>
+          </w:tcPr>
+          <w:p>
+            <w:pPr>
+              <w:rPr>
+                <w:sz w:val="16"/>
+                <w:szCs w:val="16"/>
+                <w:lang w:val="pl-PL"/>
+              </w:rPr>
+            </w:pPr>
+            <w:r>
+              <w:rPr>
+                <w:sz w:val="16"/>
+                <w:szCs w:val="16"/>
+                <w:lang w:val="pl-PL"/>
+              </w:rPr>
+              <w:t xml:space="preserve">Testy </w:t>
+            </w:r>
+            <w:r>
+              <w:rPr>
+                <w:sz w:val="16"/>
+                <w:szCs w:val="16"/>
+                <w:lang w:val="pl-PL"/>
+              </w:rPr>
+              <w:t>funkcjonalne</w:t>
+            </w:r>
+          </w:p>
+        </w:tc>
+        <w:tc>
+          <w:tcPr>
+            <w:tcW w:w="2112" w:type="dxa"/>
+            <w:tcMar/>
+          </w:tcPr>
+          <w:p>
+            <w:pPr>
+              <w:pStyle w:val="Akapitzlist"/>
+              <w:numPr>
+                <w:ilvl w:val="0"/>
+                <w:numId w:val="5"/>
+              </w:numPr>
+              <w:bidi w:val="0"/>
+              <w:spacing w:before="0" w:beforeAutospacing="off" w:after="0" w:afterAutospacing="off" w:line="276" w:lineRule="auto"/>
+              <w:ind w:left="360" w:right="0" w:hanging="360"/>
+              <w:jc w:val="left"/>
+              <w:rPr>
+                <w:rFonts w:ascii="Calibri" w:hAnsi="Calibri" w:eastAsia="Calibri" w:cs="Calibri" w:asciiTheme="minorAscii" w:hAnsiTheme="minorAscii" w:eastAsiaTheme="minorAscii" w:cstheme="minorAscii"/>
+                <w:sz w:val="16"/>
+                <w:szCs w:val="16"/>
+                <w:lang w:val="pl-PL"/>
+              </w:rPr>
+            </w:pPr>
+            <w:r>
+              <w:rPr>
+                <w:sz w:val="16"/>
+                <w:szCs w:val="16"/>
+                <w:lang w:val="pl-PL"/>
+              </w:rPr>
+              <w:t>Połączenie się ze stroną</w:t>
+            </w:r>
+          </w:p>
+          <w:p>
+            <w:pPr>
+              <w:pStyle w:val="Akapitzlist"/>
+              <w:numPr>
+                <w:ilvl w:val="0"/>
+                <w:numId w:val="5"/>
+              </w:numPr>
+              <w:rPr>
+                <w:sz w:val="16"/>
+                <w:szCs w:val="16"/>
+                <w:lang w:val="pl-PL"/>
+              </w:rPr>
+            </w:pPr>
+            <w:r>
+              <w:rPr>
+                <w:sz w:val="16"/>
+                <w:szCs w:val="16"/>
+                <w:lang w:val="pl-PL"/>
+              </w:rPr>
+              <w:t>Zalogowanie się na stronie</w:t>
+            </w:r>
+          </w:p>
+        </w:tc>
+        <w:tc>
+          <w:tcPr>
+            <w:tcW w:w="1590" w:type="dxa"/>
+            <w:tcMar/>
+          </w:tcPr>
+          <w:p>
+            <w:pPr>
+              <w:pStyle w:val="Akapitzlist"/>
+              <w:ind w:left="0"/>
+              <w:jc w:val="center"/>
+              <w:rPr>
+                <w:sz w:val="16"/>
+                <w:szCs w:val="16"/>
+                <w:lang w:val="pl-PL"/>
+              </w:rPr>
+            </w:pPr>
+            <w:r>
+              <w:rPr>
+                <w:sz w:val="16"/>
+                <w:szCs w:val="16"/>
+                <w:lang w:val="pl-PL"/>
+              </w:rPr>
+              <w:t>-</w:t>
+            </w:r>
+          </w:p>
+        </w:tc>
+      </w:tr>
+    </w:tbl>
+    <w:p>
+      <w:pPr>
+        <w:rPr>
+          <w:lang w:val="pl-PL"/>
+        </w:rPr>
+      </w:pPr>
+    </w:p>
+    <w:p>
+      <w:pPr>
+        <w:pStyle w:val="Nagwek2"/>
+        <w:rPr>
+          <w:lang w:val="pl-PL"/>
+        </w:rPr>
+      </w:pPr>
+      <w:r>
+        <w:rPr>
+          <w:lang w:val="pl-PL"/>
+        </w:rPr>
+        <w:t xml:space="preserve">Przypadki testowe – </w:t>
+      </w:r>
+      <w:r>
+        <w:rPr>
+          <w:lang w:val="pl-PL"/>
+        </w:rPr>
+        <w:t>blokowanie użytkownika</w:t>
+      </w:r>
+    </w:p>
+    <w:p>
+      <w:pPr>
+        <w:rPr>
+          <w:lang w:val="pl-PL"/>
+        </w:rPr>
+      </w:pPr>
+    </w:p>
+    <w:tbl>
+      <w:tblPr>
+        <w:tblStyle w:val="Tabela-Siatka"/>
+        <w:tblW w:w="0" w:type="auto"/>
+        <w:tblLook w:val="04A0" w:firstRow="1" w:lastRow="0" w:firstColumn="1" w:lastColumn="0" w:noHBand="0" w:noVBand="1"/>
+      </w:tblPr>
+      <w:tblGrid>
+        <w:gridCol w:w="395"/>
+        <w:gridCol w:w="1414"/>
+        <w:gridCol w:w="1843"/>
+        <w:gridCol w:w="2693"/>
+        <w:gridCol w:w="3261"/>
+      </w:tblGrid>
+      <w:tr>
+        <w:tc>
+          <w:tcPr>
+            <w:tcW w:w="395" w:type="dxa"/>
+            <w:tcMar/>
+          </w:tcPr>
+          <w:p>
+            <w:pPr>
+              <w:jc w:val="center"/>
+              <w:rPr>
+                <w:sz w:val="18"/>
+                <w:szCs w:val="18"/>
+              </w:rPr>
+            </w:pPr>
+            <w:r>
+              <w:rPr>
+                <w:sz w:val="18"/>
+                <w:szCs w:val="18"/>
+              </w:rPr>
+              <w:t>Nr</w:t>
+            </w:r>
+          </w:p>
+        </w:tc>
+        <w:tc>
+          <w:tcPr>
+            <w:tcW w:w="1414" w:type="dxa"/>
+            <w:tcMar/>
+          </w:tcPr>
+          <w:p>
+            <w:pPr>
+              <w:jc w:val="center"/>
+              <w:rPr>
+                <w:sz w:val="18"/>
+                <w:szCs w:val="18"/>
+              </w:rPr>
+            </w:pPr>
+            <w:r>
+              <w:rPr>
+                <w:sz w:val="18"/>
+                <w:szCs w:val="18"/>
+              </w:rPr>
+              <w:t>Nazwa</w:t>
+            </w:r>
+          </w:p>
+        </w:tc>
+        <w:tc>
+          <w:tcPr>
+            <w:tcW w:w="1843" w:type="dxa"/>
+            <w:tcMar/>
+          </w:tcPr>
+          <w:p>
+            <w:pPr>
+              <w:jc w:val="center"/>
+              <w:rPr>
+                <w:sz w:val="18"/>
+                <w:szCs w:val="18"/>
+              </w:rPr>
+            </w:pPr>
+            <w:r>
+              <w:rPr>
+                <w:sz w:val="18"/>
+                <w:szCs w:val="18"/>
+              </w:rPr>
+              <w:t>Warunki wstępne</w:t>
+            </w:r>
+          </w:p>
+        </w:tc>
+        <w:tc>
+          <w:tcPr>
+            <w:tcW w:w="2693" w:type="dxa"/>
+            <w:tcMar/>
+          </w:tcPr>
+          <w:p>
+            <w:pPr>
+              <w:jc w:val="center"/>
+              <w:rPr>
+                <w:sz w:val="18"/>
+                <w:szCs w:val="18"/>
+              </w:rPr>
+            </w:pPr>
+            <w:r>
+              <w:rPr>
+                <w:sz w:val="18"/>
+                <w:szCs w:val="18"/>
+              </w:rPr>
+              <w:t>Kroki wykonania</w:t>
+            </w:r>
+          </w:p>
+        </w:tc>
+        <w:tc>
+          <w:tcPr>
+            <w:tcW w:w="3261" w:type="dxa"/>
+            <w:tcMar/>
+          </w:tcPr>
+          <w:p>
+            <w:pPr>
+              <w:jc w:val="center"/>
+              <w:rPr>
+                <w:sz w:val="18"/>
+                <w:szCs w:val="18"/>
+              </w:rPr>
+            </w:pPr>
+            <w:r>
+              <w:rPr>
+                <w:sz w:val="18"/>
+                <w:szCs w:val="18"/>
+              </w:rPr>
+              <w:t>Oczekiwany rezultat</w:t>
+            </w:r>
+          </w:p>
+        </w:tc>
+      </w:tr>
+      <w:tr>
+        <w:tc>
+          <w:tcPr>
+            <w:tcW w:w="395" w:type="dxa"/>
+            <w:tcMar/>
+          </w:tcPr>
+          <w:p>
+            <w:pPr>
+              <w:rPr>
+                <w:sz w:val="16"/>
+                <w:szCs w:val="16"/>
+              </w:rPr>
+            </w:pPr>
+            <w:r>
+              <w:rPr>
+                <w:sz w:val="16"/>
+                <w:szCs w:val="16"/>
+              </w:rPr>
+              <w:t>1</w:t>
+            </w:r>
+          </w:p>
+        </w:tc>
+        <w:tc>
+          <w:tcPr>
+            <w:tcW w:w="1414" w:type="dxa"/>
+            <w:tcMar/>
+          </w:tcPr>
+          <w:p>
+            <w:pPr>
+              <w:rPr>
+                <w:sz w:val="16"/>
+                <w:szCs w:val="16"/>
+                <w:lang w:val="pl-PL"/>
+              </w:rPr>
+            </w:pPr>
+            <w:r>
+              <w:rPr>
+                <w:sz w:val="16"/>
+                <w:szCs w:val="16"/>
+                <w:lang w:val="pl-PL"/>
+              </w:rPr>
+              <w:t>Zablokowanie użytkownika będącego znajomym</w:t>
+            </w:r>
+          </w:p>
+        </w:tc>
+        <w:tc>
+          <w:tcPr>
+            <w:tcW w:w="1843" w:type="dxa"/>
+            <w:tcMar/>
+          </w:tcPr>
+          <w:p>
+            <w:pPr>
+              <w:pStyle w:val="Akapitzlist"/>
+              <w:numPr>
+                <w:ilvl w:val="0"/>
+                <w:numId w:val="9"/>
+              </w:numPr>
+              <w:rPr>
+                <w:sz w:val="16"/>
+                <w:szCs w:val="16"/>
+                <w:lang w:val="pl-PL"/>
+              </w:rPr>
+            </w:pPr>
+            <w:r>
+              <w:rPr>
+                <w:sz w:val="16"/>
+                <w:szCs w:val="16"/>
+                <w:lang w:val="pl-PL"/>
+              </w:rPr>
+              <w:t xml:space="preserve">Istnieje </w:t>
+            </w:r>
+            <w:r>
+              <w:rPr>
+                <w:sz w:val="16"/>
+                <w:szCs w:val="16"/>
+                <w:lang w:val="pl-PL"/>
+              </w:rPr>
+              <w:t>użytkownik będący znajomym</w:t>
+            </w:r>
+          </w:p>
+        </w:tc>
+        <w:tc>
+          <w:tcPr>
+            <w:tcW w:w="2693" w:type="dxa"/>
+            <w:tcMar/>
+          </w:tcPr>
+          <w:p>
+            <w:pPr>
+              <w:pStyle w:val="Akapitzlist"/>
+              <w:numPr>
+                <w:ilvl w:val="0"/>
+                <w:numId w:val="5"/>
+              </w:numPr>
+              <w:bidi w:val="0"/>
+              <w:spacing w:before="0" w:beforeAutospacing="off" w:after="0" w:afterAutospacing="off" w:line="276" w:lineRule="auto"/>
+              <w:ind w:left="360" w:right="0" w:hanging="360"/>
+              <w:jc w:val="left"/>
+              <w:rPr>
+                <w:rFonts w:ascii="Calibri" w:hAnsi="Calibri" w:eastAsia="Calibri" w:cs="Calibri" w:asciiTheme="minorAscii" w:hAnsiTheme="minorAscii" w:eastAsiaTheme="minorAscii" w:cstheme="minorAscii"/>
+                <w:sz w:val="16"/>
+                <w:szCs w:val="16"/>
+                <w:lang w:val="pl-PL"/>
+              </w:rPr>
+            </w:pPr>
+            <w:r>
+              <w:rPr>
+                <w:sz w:val="16"/>
+                <w:szCs w:val="16"/>
+                <w:lang w:val="pl-PL"/>
+              </w:rPr>
+              <w:t>Kliknięcie przycisku “</w:t>
+            </w:r>
+            <w:r>
+              <w:rPr>
+                <w:sz w:val="16"/>
+                <w:szCs w:val="16"/>
+                <w:lang w:val="pl-PL"/>
+              </w:rPr>
+              <w:t>Zablokuj użytkownika</w:t>
+            </w:r>
+            <w:r>
+              <w:rPr>
+                <w:sz w:val="16"/>
+                <w:szCs w:val="16"/>
+                <w:lang w:val="pl-PL"/>
+              </w:rPr>
+              <w:t>”</w:t>
+            </w:r>
+          </w:p>
+        </w:tc>
+        <w:tc>
+          <w:tcPr>
+            <w:tcW w:w="3261" w:type="dxa"/>
+            <w:tcMar/>
+          </w:tcPr>
+          <w:p>
+            <w:pPr>
+              <w:rPr>
+                <w:sz w:val="16"/>
+                <w:szCs w:val="16"/>
+                <w:lang w:val="pl-PL"/>
+              </w:rPr>
+            </w:pPr>
+            <w:r>
+              <w:rPr>
+                <w:sz w:val="16"/>
+                <w:szCs w:val="16"/>
+                <w:lang w:val="pl-PL"/>
+              </w:rPr>
+              <w:t>Wybrany użytkownik zostaje zablokowany</w:t>
+            </w:r>
+            <w:r>
+              <w:rPr>
+                <w:sz w:val="16"/>
+                <w:szCs w:val="16"/>
+                <w:lang w:val="pl-PL"/>
+              </w:rPr>
+              <w:t xml:space="preserve"> i usunięty z grona znajomych</w:t>
+            </w:r>
+            <w:r>
+              <w:rPr>
+                <w:sz w:val="16"/>
+                <w:szCs w:val="16"/>
+                <w:lang w:val="pl-PL"/>
+              </w:rPr>
+              <w:t>.</w:t>
+            </w:r>
+          </w:p>
+        </w:tc>
+      </w:tr>
+      <w:tr>
+        <w:tc>
+          <w:tcPr>
+            <w:tcW w:w="395" w:type="dxa"/>
+            <w:tcMar/>
+          </w:tcPr>
+          <w:p>
+            <w:pPr>
+              <w:rPr>
+                <w:sz w:val="16"/>
+                <w:szCs w:val="16"/>
+              </w:rPr>
+            </w:pPr>
+            <w:r>
+              <w:rPr>
+                <w:sz w:val="16"/>
+                <w:szCs w:val="16"/>
+              </w:rPr>
+              <w:t>2</w:t>
+            </w:r>
+          </w:p>
+        </w:tc>
+        <w:tc>
+          <w:tcPr>
+            <w:tcW w:w="1414" w:type="dxa"/>
+            <w:tcMar/>
+          </w:tcPr>
+          <w:p>
+            <w:pPr>
+              <w:pStyle w:val="Normalny"/>
+              <w:bidi w:val="0"/>
+              <w:spacing w:before="0" w:beforeAutospacing="off" w:after="200" w:afterAutospacing="off" w:line="276" w:lineRule="auto"/>
+              <w:ind w:left="0" w:right="0"/>
+              <w:jc w:val="left"/>
+              <w:rPr>
+                <w:sz w:val="16"/>
+                <w:szCs w:val="16"/>
+                <w:lang w:val="pl-PL"/>
+              </w:rPr>
+            </w:pPr>
+            <w:r>
+              <w:rPr>
+                <w:sz w:val="16"/>
+                <w:szCs w:val="16"/>
+                <w:lang w:val="pl-PL"/>
+              </w:rPr>
+              <w:t xml:space="preserve">Zablokowanie </w:t>
+            </w:r>
+            <w:r>
+              <w:rPr>
+                <w:sz w:val="16"/>
+                <w:szCs w:val="16"/>
+                <w:lang w:val="pl-PL"/>
+              </w:rPr>
+              <w:t>użytkownika</w:t>
+            </w:r>
+            <w:r>
+              <w:rPr>
+                <w:sz w:val="16"/>
+                <w:szCs w:val="16"/>
+                <w:lang w:val="pl-PL"/>
+              </w:rPr>
+              <w:t xml:space="preserve"> niebędącego znajomym</w:t>
+            </w:r>
+          </w:p>
+        </w:tc>
+        <w:tc>
+          <w:tcPr>
+            <w:tcW w:w="1843" w:type="dxa"/>
+            <w:tcMar/>
+          </w:tcPr>
+          <w:p>
+            <w:pPr>
+              <w:pStyle w:val="Akapitzlist"/>
+              <w:numPr>
+                <w:ilvl w:val="0"/>
+                <w:numId w:val="9"/>
+              </w:numPr>
+              <w:rPr>
+                <w:sz w:val="16"/>
+                <w:szCs w:val="16"/>
+                <w:lang w:val="pl-PL"/>
+              </w:rPr>
+            </w:pPr>
+            <w:r>
+              <w:rPr>
+                <w:sz w:val="16"/>
+                <w:szCs w:val="16"/>
+                <w:lang w:val="pl-PL"/>
+              </w:rPr>
+              <w:t xml:space="preserve">Istnieje </w:t>
+            </w:r>
+            <w:r>
+              <w:rPr>
+                <w:sz w:val="16"/>
+                <w:szCs w:val="16"/>
+                <w:lang w:val="pl-PL"/>
+              </w:rPr>
+              <w:t>użytkownik niebędący znajomym</w:t>
+            </w:r>
+          </w:p>
+        </w:tc>
+        <w:tc>
+          <w:tcPr>
+            <w:tcW w:w="2693" w:type="dxa"/>
+            <w:tcMar/>
+          </w:tcPr>
+          <w:p>
+            <w:pPr>
+              <w:pStyle w:val="Akapitzlist"/>
+              <w:numPr>
+                <w:ilvl w:val="0"/>
+                <w:numId w:val="5"/>
+              </w:numPr>
+              <w:bidi w:val="0"/>
+              <w:spacing w:before="0" w:beforeAutospacing="off" w:after="0" w:afterAutospacing="off" w:line="276" w:lineRule="auto"/>
+              <w:ind w:left="360" w:right="0" w:hanging="360"/>
+              <w:jc w:val="left"/>
+              <w:rPr>
+                <w:rFonts w:ascii="Calibri" w:hAnsi="Calibri" w:eastAsia="Calibri" w:cs="Calibri" w:asciiTheme="minorAscii" w:hAnsiTheme="minorAscii" w:eastAsiaTheme="minorAscii" w:cstheme="minorAscii"/>
+                <w:sz w:val="16"/>
+                <w:szCs w:val="16"/>
+                <w:lang w:val="pl-PL"/>
+              </w:rPr>
+            </w:pPr>
+            <w:r>
+              <w:rPr>
+                <w:sz w:val="16"/>
+                <w:szCs w:val="16"/>
+                <w:lang w:val="pl-PL"/>
+              </w:rPr>
+              <w:t>Kliknięcie przycisku “Zablokuj użytkownika”</w:t>
+            </w:r>
+          </w:p>
+        </w:tc>
+        <w:tc>
+          <w:tcPr>
+            <w:tcW w:w="3261" w:type="dxa"/>
+            <w:tcMar/>
+          </w:tcPr>
+          <w:p>
+            <w:pPr>
+              <w:rPr>
+                <w:sz w:val="16"/>
+                <w:szCs w:val="16"/>
+                <w:lang w:val="pl-PL"/>
+              </w:rPr>
+            </w:pPr>
+            <w:r>
+              <w:rPr>
+                <w:sz w:val="16"/>
+                <w:szCs w:val="16"/>
+                <w:lang w:val="pl-PL"/>
+              </w:rPr>
+              <w:t>Wybrany użytkownik zostaje zablokowany.</w:t>
+            </w:r>
+          </w:p>
+          <w:p>
+            <w:pPr>
+              <w:pStyle w:val="Normalny"/>
+              <w:bidi w:val="0"/>
+              <w:spacing w:before="0" w:beforeAutospacing="off" w:after="200" w:afterAutospacing="off" w:line="276" w:lineRule="auto"/>
+              <w:ind w:left="0" w:right="0"/>
+              <w:jc w:val="left"/>
+              <w:rPr>
+                <w:sz w:val="16"/>
+                <w:szCs w:val="16"/>
+                <w:lang w:val="pl-PL"/>
+              </w:rPr>
+            </w:pPr>
+          </w:p>
+        </w:tc>
+      </w:tr>
+    </w:tbl>
+    <w:p>
+      <w:pPr>
+        <w:pStyle w:val="Normalny"/>
+      </w:pPr>
+    </w:p>
+    <w:p>
+      <w:pPr>
+        <w:pStyle w:val="Nagwek1"/>
+      </w:pPr>
+      <w:proofErr w:type="spellStart"/>
+      <w:r>
+        <w:rPr/>
+        <w:t>Scenariusz</w:t>
+      </w:r>
+      <w:proofErr w:type="spellEnd"/>
+      <w:r>
+        <w:rPr/>
+        <w:t xml:space="preserve"> </w:t>
+      </w:r>
+      <w:proofErr w:type="spellStart"/>
+      <w:r>
+        <w:rPr/>
+        <w:t>testowy</w:t>
+      </w:r>
+      <w:proofErr w:type="spellEnd"/>
+      <w:r>
+        <w:rPr/>
+        <w:t xml:space="preserve"> – </w:t>
+      </w:r>
+      <w:proofErr w:type="spellStart"/>
+      <w:r>
+        <w:rPr/>
+        <w:t>zaproszenia</w:t>
+      </w:r>
+      <w:proofErr w:type="spellEnd"/>
+      <w:r>
+        <w:rPr/>
+        <w:t xml:space="preserve"> do znajomych</w:t>
+      </w:r>
+    </w:p>
+    <w:p>
+      <w:pPr>
+        <w:rPr>
+          <w:lang w:val="pl-PL"/>
+        </w:rPr>
+      </w:pPr>
+    </w:p>
+    <w:tbl>
+      <w:tblPr>
+        <w:tblStyle w:val="Tabela-Siatka"/>
+        <w:tblW w:w="0" w:type="auto"/>
+        <w:tblLook w:val="04A0" w:firstRow="1" w:lastRow="0" w:firstColumn="1" w:lastColumn="0" w:noHBand="0" w:noVBand="1"/>
+      </w:tblPr>
+      <w:tblGrid>
+        <w:gridCol w:w="534"/>
+        <w:gridCol w:w="1701"/>
+        <w:gridCol w:w="2508"/>
+        <w:gridCol w:w="1177"/>
+        <w:gridCol w:w="2112"/>
+        <w:gridCol w:w="1590"/>
+      </w:tblGrid>
+      <w:tr>
+        <w:tc>
+          <w:tcPr>
+            <w:tcW w:w="534" w:type="dxa"/>
+            <w:tcMar/>
+          </w:tcPr>
+          <w:p>
+            <w:pPr>
+              <w:jc w:val="center"/>
+              <w:rPr>
+                <w:sz w:val="16"/>
+                <w:szCs w:val="16"/>
+              </w:rPr>
+            </w:pPr>
+            <w:r>
+              <w:rPr>
+                <w:sz w:val="16"/>
+                <w:szCs w:val="16"/>
+              </w:rPr>
+              <w:t>Id</w:t>
+            </w:r>
+          </w:p>
+        </w:tc>
+        <w:tc>
+          <w:tcPr>
+            <w:tcW w:w="1701" w:type="dxa"/>
+            <w:tcMar/>
+          </w:tcPr>
+          <w:p>
+            <w:pPr>
+              <w:jc w:val="center"/>
+              <w:rPr>
+                <w:sz w:val="16"/>
+                <w:szCs w:val="16"/>
+              </w:rPr>
+            </w:pPr>
+            <w:r>
+              <w:rPr>
+                <w:sz w:val="16"/>
+                <w:szCs w:val="16"/>
+              </w:rPr>
+              <w:t>Nazwa</w:t>
+            </w:r>
+          </w:p>
+        </w:tc>
+        <w:tc>
+          <w:tcPr>
+            <w:tcW w:w="2508" w:type="dxa"/>
+            <w:tcMar/>
+          </w:tcPr>
+          <w:p>
+            <w:pPr>
+              <w:jc w:val="center"/>
+              <w:rPr>
+                <w:sz w:val="16"/>
+                <w:szCs w:val="16"/>
+              </w:rPr>
+            </w:pPr>
+            <w:r>
+              <w:rPr>
+                <w:sz w:val="16"/>
+                <w:szCs w:val="16"/>
+              </w:rPr>
+              <w:t>Opis</w:t>
+            </w:r>
+          </w:p>
+        </w:tc>
+        <w:tc>
+          <w:tcPr>
+            <w:tcW w:w="1177" w:type="dxa"/>
+            <w:tcMar/>
+          </w:tcPr>
+          <w:p>
+            <w:pPr>
+              <w:jc w:val="center"/>
+              <w:rPr>
+                <w:sz w:val="16"/>
+                <w:szCs w:val="16"/>
+              </w:rPr>
+            </w:pPr>
+            <w:r>
+              <w:rPr>
+                <w:sz w:val="16"/>
+                <w:szCs w:val="16"/>
+              </w:rPr>
+              <w:t>Typ</w:t>
+            </w:r>
+          </w:p>
+        </w:tc>
+        <w:tc>
+          <w:tcPr>
+            <w:tcW w:w="2112" w:type="dxa"/>
+            <w:tcMar/>
+          </w:tcPr>
+          <w:p>
+            <w:pPr>
+              <w:jc w:val="center"/>
+              <w:rPr>
+                <w:sz w:val="16"/>
+                <w:szCs w:val="16"/>
+              </w:rPr>
+            </w:pPr>
+            <w:r>
+              <w:rPr>
+                <w:sz w:val="16"/>
+                <w:szCs w:val="16"/>
+              </w:rPr>
+              <w:t>Czynności przygotowawcze</w:t>
+            </w:r>
+          </w:p>
+        </w:tc>
+        <w:tc>
+          <w:tcPr>
+            <w:tcW w:w="1590" w:type="dxa"/>
+            <w:tcMar/>
+          </w:tcPr>
+          <w:p>
+            <w:pPr>
+              <w:jc w:val="center"/>
+              <w:rPr>
+                <w:sz w:val="16"/>
+                <w:szCs w:val="16"/>
+              </w:rPr>
+            </w:pPr>
+            <w:r>
+              <w:rPr>
+                <w:sz w:val="16"/>
+                <w:szCs w:val="16"/>
+              </w:rPr>
+              <w:t>Czynności końcowe</w:t>
+            </w:r>
+          </w:p>
+        </w:tc>
+      </w:tr>
+      <w:tr>
+        <w:tc>
+          <w:tcPr>
+            <w:tcW w:w="534" w:type="dxa"/>
+            <w:tcMar/>
+          </w:tcPr>
+          <w:p>
+            <w:pPr>
+              <w:rPr>
+                <w:sz w:val="16"/>
+                <w:szCs w:val="16"/>
+              </w:rPr>
+            </w:pPr>
+            <w:r>
+              <w:rPr>
+                <w:sz w:val="16"/>
+                <w:szCs w:val="16"/>
+              </w:rPr>
+              <w:t>1</w:t>
+            </w:r>
+          </w:p>
+        </w:tc>
+        <w:tc>
+          <w:tcPr>
+            <w:tcW w:w="1701" w:type="dxa"/>
+            <w:tcMar/>
+          </w:tcPr>
+          <w:p>
+            <w:pPr>
+              <w:pStyle w:val="Normalny"/>
+              <w:bidi w:val="0"/>
+              <w:spacing w:before="0" w:beforeAutospacing="off" w:after="200" w:afterAutospacing="off" w:line="276" w:lineRule="auto"/>
+              <w:ind w:left="0" w:right="0"/>
+              <w:jc w:val="left"/>
+              <w:rPr>
+                <w:sz w:val="16"/>
+                <w:szCs w:val="16"/>
+                <w:lang w:val="pl-PL"/>
+              </w:rPr>
+            </w:pPr>
+            <w:r>
+              <w:rPr>
+                <w:sz w:val="16"/>
+                <w:szCs w:val="16"/>
+                <w:lang w:val="pl-PL"/>
+              </w:rPr>
+              <w:t>Zaproszenia do znajomych</w:t>
+            </w:r>
+          </w:p>
+        </w:tc>
+        <w:tc>
+          <w:tcPr>
+            <w:tcW w:w="2508" w:type="dxa"/>
+            <w:tcMar/>
+          </w:tcPr>
+          <w:p>
+            <w:pPr>
+              <w:rPr>
+                <w:sz w:val="16"/>
+                <w:szCs w:val="16"/>
+                <w:lang w:val="pl-PL"/>
+              </w:rPr>
+            </w:pPr>
+            <w:r>
+              <w:rPr>
+                <w:sz w:val="16"/>
+                <w:szCs w:val="16"/>
+                <w:lang w:val="pl-PL"/>
+              </w:rPr>
+              <w:t xml:space="preserve">Sprawdzenie poprawności działania GUI podczas operacji </w:t>
+            </w:r>
+            <w:r>
+              <w:rPr>
+                <w:sz w:val="16"/>
+                <w:szCs w:val="16"/>
+                <w:lang w:val="pl-PL"/>
+              </w:rPr>
+              <w:t>przy zaproszeniach do znajomych</w:t>
+            </w:r>
+          </w:p>
+        </w:tc>
+        <w:tc>
+          <w:tcPr>
+            <w:tcW w:w="1177" w:type="dxa"/>
+            <w:tcMar/>
+          </w:tcPr>
+          <w:p>
+            <w:pPr>
+              <w:rPr>
+                <w:sz w:val="16"/>
+                <w:szCs w:val="16"/>
+                <w:lang w:val="pl-PL"/>
+              </w:rPr>
+            </w:pPr>
+            <w:r>
+              <w:rPr>
+                <w:sz w:val="16"/>
+                <w:szCs w:val="16"/>
+                <w:lang w:val="pl-PL"/>
+              </w:rPr>
+              <w:t xml:space="preserve">Testy </w:t>
+            </w:r>
+            <w:r>
+              <w:rPr>
+                <w:sz w:val="16"/>
+                <w:szCs w:val="16"/>
+                <w:lang w:val="pl-PL"/>
+              </w:rPr>
+              <w:t>funkcjonalne</w:t>
+            </w:r>
+          </w:p>
+        </w:tc>
+        <w:tc>
+          <w:tcPr>
+            <w:tcW w:w="2112" w:type="dxa"/>
+            <w:tcMar/>
+          </w:tcPr>
+          <w:p>
+            <w:pPr>
+              <w:pStyle w:val="Akapitzlist"/>
+              <w:numPr>
+                <w:ilvl w:val="0"/>
+                <w:numId w:val="5"/>
+              </w:numPr>
+              <w:bidi w:val="0"/>
+              <w:spacing w:before="0" w:beforeAutospacing="off" w:after="0" w:afterAutospacing="off" w:line="276" w:lineRule="auto"/>
+              <w:ind w:left="360" w:right="0" w:hanging="360"/>
+              <w:jc w:val="left"/>
+              <w:rPr>
+                <w:rFonts w:ascii="Calibri" w:hAnsi="Calibri" w:eastAsia="Calibri" w:cs="Calibri" w:asciiTheme="minorAscii" w:hAnsiTheme="minorAscii" w:eastAsiaTheme="minorAscii" w:cstheme="minorAscii"/>
+                <w:sz w:val="16"/>
+                <w:szCs w:val="16"/>
+                <w:lang w:val="pl-PL"/>
+              </w:rPr>
+            </w:pPr>
+            <w:r>
+              <w:rPr>
+                <w:sz w:val="16"/>
+                <w:szCs w:val="16"/>
+                <w:lang w:val="pl-PL"/>
+              </w:rPr>
+              <w:t>Połączenie się ze stroną</w:t>
+            </w:r>
+          </w:p>
+          <w:p>
+            <w:pPr>
+              <w:pStyle w:val="Akapitzlist"/>
+              <w:numPr>
+                <w:ilvl w:val="0"/>
+                <w:numId w:val="5"/>
+              </w:numPr>
+              <w:rPr>
+                <w:sz w:val="16"/>
+                <w:szCs w:val="16"/>
+                <w:lang w:val="pl-PL"/>
+              </w:rPr>
+            </w:pPr>
+            <w:r>
+              <w:rPr>
+                <w:sz w:val="16"/>
+                <w:szCs w:val="16"/>
+                <w:lang w:val="pl-PL"/>
+              </w:rPr>
+              <w:t>Zalogowanie się na stronie</w:t>
+            </w:r>
+          </w:p>
+        </w:tc>
+        <w:tc>
+          <w:tcPr>
+            <w:tcW w:w="1590" w:type="dxa"/>
+            <w:tcMar/>
+          </w:tcPr>
+          <w:p>
+            <w:pPr>
+              <w:pStyle w:val="Akapitzlist"/>
+              <w:ind w:left="0"/>
+              <w:jc w:val="center"/>
+              <w:rPr>
+                <w:sz w:val="16"/>
+                <w:szCs w:val="16"/>
+                <w:lang w:val="pl-PL"/>
+              </w:rPr>
+            </w:pPr>
+            <w:r>
+              <w:rPr>
+                <w:sz w:val="16"/>
+                <w:szCs w:val="16"/>
+                <w:lang w:val="pl-PL"/>
+              </w:rPr>
+              <w:t>-</w:t>
+            </w:r>
+          </w:p>
+        </w:tc>
+      </w:tr>
+    </w:tbl>
+    <w:p>
+      <w:pPr>
+        <w:rPr>
+          <w:lang w:val="pl-PL"/>
+        </w:rPr>
+      </w:pPr>
+    </w:p>
+    <w:p>
+      <w:pPr>
+        <w:pStyle w:val="Nagwek2"/>
+        <w:rPr>
+          <w:lang w:val="pl-PL"/>
+        </w:rPr>
+      </w:pPr>
+      <w:r>
+        <w:rPr>
+          <w:lang w:val="pl-PL"/>
+        </w:rPr>
+        <w:t xml:space="preserve">Przypadki testowe – </w:t>
+      </w:r>
+      <w:r>
+        <w:rPr>
+          <w:lang w:val="pl-PL"/>
+        </w:rPr>
+        <w:t>zaproszenia do znajomych</w:t>
+      </w:r>
+    </w:p>
+    <w:p>
+      <w:pPr>
+        <w:rPr>
+          <w:lang w:val="pl-PL"/>
+        </w:rPr>
+      </w:pPr>
+    </w:p>
+    <w:tbl>
+      <w:tblPr>
+        <w:tblStyle w:val="Tabela-Siatka"/>
+        <w:tblW w:w="0" w:type="auto"/>
+        <w:tblLook w:val="04A0" w:firstRow="1" w:lastRow="0" w:firstColumn="1" w:lastColumn="0" w:noHBand="0" w:noVBand="1"/>
+      </w:tblPr>
+      <w:tblGrid>
+        <w:gridCol w:w="395"/>
+        <w:gridCol w:w="1414"/>
+        <w:gridCol w:w="1843"/>
+        <w:gridCol w:w="2693"/>
+        <w:gridCol w:w="3261"/>
+      </w:tblGrid>
+      <w:tr>
+        <w:tc>
+          <w:tcPr>
+            <w:tcW w:w="395" w:type="dxa"/>
+            <w:tcMar/>
+          </w:tcPr>
+          <w:p>
+            <w:pPr>
+              <w:jc w:val="center"/>
+              <w:rPr>
+                <w:sz w:val="18"/>
+                <w:szCs w:val="18"/>
+              </w:rPr>
+            </w:pPr>
+            <w:r>
+              <w:rPr>
+                <w:sz w:val="18"/>
+                <w:szCs w:val="18"/>
+              </w:rPr>
+              <w:t>Nr</w:t>
+            </w:r>
+          </w:p>
+        </w:tc>
+        <w:tc>
+          <w:tcPr>
+            <w:tcW w:w="1414" w:type="dxa"/>
+            <w:tcMar/>
+          </w:tcPr>
+          <w:p>
+            <w:pPr>
+              <w:jc w:val="center"/>
+              <w:rPr>
+                <w:sz w:val="18"/>
+                <w:szCs w:val="18"/>
+              </w:rPr>
+            </w:pPr>
+            <w:r>
+              <w:rPr>
+                <w:sz w:val="18"/>
+                <w:szCs w:val="18"/>
+              </w:rPr>
+              <w:t>Nazwa</w:t>
+            </w:r>
+          </w:p>
+        </w:tc>
+        <w:tc>
+          <w:tcPr>
+            <w:tcW w:w="1843" w:type="dxa"/>
+            <w:tcMar/>
+          </w:tcPr>
+          <w:p>
+            <w:pPr>
+              <w:jc w:val="center"/>
+              <w:rPr>
+                <w:sz w:val="18"/>
+                <w:szCs w:val="18"/>
+              </w:rPr>
+            </w:pPr>
+            <w:r>
+              <w:rPr>
+                <w:sz w:val="18"/>
+                <w:szCs w:val="18"/>
+              </w:rPr>
+              <w:t>Warunki wstępne</w:t>
+            </w:r>
+          </w:p>
+        </w:tc>
+        <w:tc>
+          <w:tcPr>
+            <w:tcW w:w="2693" w:type="dxa"/>
+            <w:tcMar/>
+          </w:tcPr>
+          <w:p>
+            <w:pPr>
+              <w:jc w:val="center"/>
+              <w:rPr>
+                <w:sz w:val="18"/>
+                <w:szCs w:val="18"/>
+              </w:rPr>
+            </w:pPr>
+            <w:r>
+              <w:rPr>
+                <w:sz w:val="18"/>
+                <w:szCs w:val="18"/>
+              </w:rPr>
+              <w:t>Kroki wykonania</w:t>
+            </w:r>
+          </w:p>
+        </w:tc>
+        <w:tc>
+          <w:tcPr>
+            <w:tcW w:w="3261" w:type="dxa"/>
+            <w:tcMar/>
+          </w:tcPr>
+          <w:p>
+            <w:pPr>
+              <w:jc w:val="center"/>
+              <w:rPr>
+                <w:sz w:val="18"/>
+                <w:szCs w:val="18"/>
+              </w:rPr>
+            </w:pPr>
+            <w:r>
+              <w:rPr>
+                <w:sz w:val="18"/>
+                <w:szCs w:val="18"/>
+              </w:rPr>
+              <w:t>Oczekiwany rezultat</w:t>
+            </w:r>
+          </w:p>
+        </w:tc>
+      </w:tr>
+      <w:tr>
+        <w:tc>
+          <w:tcPr>
+            <w:tcW w:w="395" w:type="dxa"/>
+            <w:tcMar/>
+          </w:tcPr>
+          <w:p>
+            <w:pPr>
+              <w:rPr>
+                <w:sz w:val="16"/>
+                <w:szCs w:val="16"/>
+              </w:rPr>
+            </w:pPr>
+            <w:r>
+              <w:rPr>
+                <w:sz w:val="16"/>
+                <w:szCs w:val="16"/>
+              </w:rPr>
+              <w:t>1</w:t>
+            </w:r>
+          </w:p>
+        </w:tc>
+        <w:tc>
+          <w:tcPr>
+            <w:tcW w:w="1414" w:type="dxa"/>
+            <w:tcMar/>
+          </w:tcPr>
+          <w:p>
+            <w:pPr>
+              <w:pStyle w:val="Normalny"/>
+              <w:bidi w:val="0"/>
+              <w:spacing w:before="0" w:beforeAutospacing="off" w:after="200" w:afterAutospacing="off" w:line="276" w:lineRule="auto"/>
+              <w:ind w:left="0" w:right="0"/>
+              <w:jc w:val="left"/>
+              <w:rPr>
+                <w:sz w:val="16"/>
+                <w:szCs w:val="16"/>
+                <w:lang w:val="pl-PL"/>
+              </w:rPr>
+            </w:pPr>
+            <w:r>
+              <w:rPr>
+                <w:sz w:val="16"/>
+                <w:szCs w:val="16"/>
+                <w:lang w:val="pl-PL"/>
+              </w:rPr>
+              <w:t>Zaproszenie użytkownika niebędącego znajomym</w:t>
+            </w:r>
+          </w:p>
+        </w:tc>
+        <w:tc>
+          <w:tcPr>
+            <w:tcW w:w="1843" w:type="dxa"/>
+            <w:tcMar/>
+          </w:tcPr>
+          <w:p>
+            <w:pPr>
+              <w:pStyle w:val="Akapitzlist"/>
+              <w:numPr>
+                <w:ilvl w:val="0"/>
+                <w:numId w:val="9"/>
+              </w:numPr>
+              <w:rPr>
+                <w:sz w:val="16"/>
+                <w:szCs w:val="16"/>
+                <w:lang w:val="pl-PL"/>
+              </w:rPr>
+            </w:pPr>
+            <w:r>
+              <w:rPr>
+                <w:sz w:val="16"/>
+                <w:szCs w:val="16"/>
+                <w:lang w:val="pl-PL"/>
+              </w:rPr>
+              <w:t xml:space="preserve">Istnieje </w:t>
+            </w:r>
+            <w:r>
+              <w:rPr>
+                <w:sz w:val="16"/>
+                <w:szCs w:val="16"/>
+                <w:lang w:val="pl-PL"/>
+              </w:rPr>
+              <w:t>użytkownik niebędący znajomym</w:t>
+            </w:r>
+          </w:p>
+        </w:tc>
+        <w:tc>
+          <w:tcPr>
+            <w:tcW w:w="2693" w:type="dxa"/>
+            <w:tcMar/>
+          </w:tcPr>
+          <w:p>
+            <w:pPr>
+              <w:pStyle w:val="Akapitzlist"/>
+              <w:numPr>
+                <w:ilvl w:val="0"/>
+                <w:numId w:val="5"/>
+              </w:numPr>
+              <w:bidi w:val="0"/>
+              <w:spacing w:before="0" w:beforeAutospacing="off" w:after="0" w:afterAutospacing="off" w:line="276" w:lineRule="auto"/>
+              <w:ind w:left="360" w:right="0" w:hanging="360"/>
+              <w:jc w:val="left"/>
+              <w:rPr>
+                <w:rFonts w:ascii="Calibri" w:hAnsi="Calibri" w:eastAsia="Calibri" w:cs="Calibri" w:asciiTheme="minorAscii" w:hAnsiTheme="minorAscii" w:eastAsiaTheme="minorAscii" w:cstheme="minorAscii"/>
+                <w:sz w:val="16"/>
+                <w:szCs w:val="16"/>
+                <w:lang w:val="pl-PL"/>
+              </w:rPr>
+            </w:pPr>
+            <w:r>
+              <w:rPr>
+                <w:sz w:val="16"/>
+                <w:szCs w:val="16"/>
+                <w:lang w:val="pl-PL"/>
+              </w:rPr>
+              <w:t>Kliknięcie przycisku “</w:t>
+            </w:r>
+            <w:r>
+              <w:rPr>
+                <w:sz w:val="16"/>
+                <w:szCs w:val="16"/>
+                <w:lang w:val="pl-PL"/>
+              </w:rPr>
+              <w:t>Dodaj znajomego</w:t>
+            </w:r>
+            <w:r>
+              <w:rPr>
+                <w:sz w:val="16"/>
+                <w:szCs w:val="16"/>
+                <w:lang w:val="pl-PL"/>
+              </w:rPr>
+              <w:t>”</w:t>
+            </w:r>
+          </w:p>
+        </w:tc>
+        <w:tc>
+          <w:tcPr>
+            <w:tcW w:w="3261" w:type="dxa"/>
+            <w:tcMar/>
+          </w:tcPr>
+          <w:p>
+            <w:pPr>
+              <w:pStyle w:val="Normalny"/>
+              <w:bidi w:val="0"/>
+              <w:spacing w:before="0" w:beforeAutospacing="off" w:after="200" w:afterAutospacing="off" w:line="276" w:lineRule="auto"/>
+              <w:ind w:left="0" w:right="0"/>
+              <w:jc w:val="left"/>
+              <w:rPr>
+                <w:sz w:val="16"/>
+                <w:szCs w:val="16"/>
+                <w:lang w:val="pl-PL"/>
+              </w:rPr>
+            </w:pPr>
+            <w:r>
+              <w:rPr>
+                <w:sz w:val="16"/>
+                <w:szCs w:val="16"/>
+                <w:lang w:val="pl-PL"/>
+              </w:rPr>
+              <w:t>Do wybranego użytkownika zostaje wysłane zaproszenie do znajomych.</w:t>
+            </w:r>
+          </w:p>
+        </w:tc>
+      </w:tr>
+      <w:tr>
+        <w:tc>
+          <w:tcPr>
+            <w:tcW w:w="395" w:type="dxa"/>
+            <w:tcMar/>
+          </w:tcPr>
+          <w:p>
+            <w:pPr>
+              <w:rPr>
+                <w:sz w:val="16"/>
+                <w:szCs w:val="16"/>
+              </w:rPr>
+            </w:pPr>
+            <w:r>
+              <w:rPr>
+                <w:sz w:val="16"/>
+                <w:szCs w:val="16"/>
+              </w:rPr>
+              <w:t>2</w:t>
+            </w:r>
+          </w:p>
+        </w:tc>
+        <w:tc>
+          <w:tcPr>
+            <w:tcW w:w="1414" w:type="dxa"/>
+            <w:tcMar/>
+          </w:tcPr>
+          <w:p>
+            <w:pPr>
+              <w:pStyle w:val="Normalny"/>
+              <w:bidi w:val="0"/>
+              <w:spacing w:before="0" w:beforeAutospacing="off" w:after="200" w:afterAutospacing="off" w:line="276" w:lineRule="auto"/>
+              <w:ind w:left="0" w:right="0"/>
+              <w:jc w:val="left"/>
+              <w:rPr>
+                <w:sz w:val="16"/>
+                <w:szCs w:val="16"/>
+                <w:lang w:val="pl-PL"/>
+              </w:rPr>
+            </w:pPr>
+            <w:r>
+              <w:rPr>
+                <w:sz w:val="16"/>
+                <w:szCs w:val="16"/>
+                <w:lang w:val="pl-PL"/>
+              </w:rPr>
+              <w:t>Zaproszenie użytkownika niebędącego znajomym, mającego zablokowane zaproszenia do znajomych</w:t>
+            </w:r>
+          </w:p>
+          <w:p>
+            <w:pPr>
+              <w:pStyle w:val="Normalny"/>
+              <w:rPr>
+                <w:sz w:val="16"/>
+                <w:szCs w:val="16"/>
+                <w:lang w:val="pl-PL"/>
+              </w:rPr>
+            </w:pPr>
+          </w:p>
+        </w:tc>
+        <w:tc>
+          <w:tcPr>
+            <w:tcW w:w="1843" w:type="dxa"/>
+            <w:tcMar/>
+          </w:tcPr>
+          <w:p>
+            <w:pPr>
+              <w:pStyle w:val="Akapitzlist"/>
+              <w:numPr>
+                <w:ilvl w:val="0"/>
+                <w:numId w:val="9"/>
+              </w:numPr>
+              <w:rPr>
+                <w:rFonts w:ascii="Calibri" w:hAnsi="Calibri" w:eastAsia="Calibri" w:cs="Calibri" w:asciiTheme="minorAscii" w:hAnsiTheme="minorAscii" w:eastAsiaTheme="minorAscii" w:cstheme="minorAscii"/>
+                <w:sz w:val="16"/>
+                <w:szCs w:val="16"/>
+                <w:lang w:val="pl-PL"/>
+              </w:rPr>
+            </w:pPr>
+            <w:r>
+              <w:rPr>
+                <w:sz w:val="16"/>
+                <w:szCs w:val="16"/>
+                <w:lang w:val="pl-PL"/>
+              </w:rPr>
+              <w:t>Istnieje użytkownik niebędący znajomym</w:t>
+            </w:r>
+          </w:p>
+          <w:p>
+            <w:pPr>
+              <w:pStyle w:val="Akapitzlist"/>
+              <w:numPr>
+                <w:ilvl w:val="0"/>
+                <w:numId w:val="9"/>
+              </w:numPr>
+              <w:rPr>
+                <w:sz w:val="16"/>
+                <w:szCs w:val="16"/>
+                <w:lang w:val="pl-PL"/>
+              </w:rPr>
+            </w:pPr>
+            <w:r>
+              <w:rPr>
+                <w:sz w:val="16"/>
+                <w:szCs w:val="16"/>
+                <w:lang w:val="pl-PL"/>
+              </w:rPr>
+              <w:t>Wybrany użytkownik posiada zablokowane zaproszenia do znajomych</w:t>
+            </w:r>
+          </w:p>
+        </w:tc>
+        <w:tc>
+          <w:tcPr>
+            <w:tcW w:w="2693" w:type="dxa"/>
+            <w:tcMar/>
+          </w:tcPr>
+          <w:p>
+            <w:pPr>
+              <w:pStyle w:val="Akapitzlist"/>
+              <w:numPr>
+                <w:ilvl w:val="0"/>
+                <w:numId w:val="5"/>
+              </w:numPr>
+              <w:bidi w:val="0"/>
+              <w:spacing w:before="0" w:beforeAutospacing="off" w:after="0" w:afterAutospacing="off" w:line="276" w:lineRule="auto"/>
+              <w:ind w:left="360" w:right="0" w:hanging="360"/>
+              <w:jc w:val="left"/>
+              <w:rPr>
+                <w:rFonts w:ascii="Calibri" w:hAnsi="Calibri" w:eastAsia="Calibri" w:cs="Calibri" w:asciiTheme="minorAscii" w:hAnsiTheme="minorAscii" w:eastAsiaTheme="minorAscii" w:cstheme="minorAscii"/>
+                <w:sz w:val="16"/>
+                <w:szCs w:val="16"/>
+                <w:lang w:val="pl-PL"/>
+              </w:rPr>
+            </w:pPr>
+            <w:r>
+              <w:rPr>
+                <w:sz w:val="16"/>
+                <w:szCs w:val="16"/>
+                <w:lang w:val="pl-PL"/>
+              </w:rPr>
+              <w:t>Kliknięcie przycisku “Dodaj znajomego”</w:t>
+            </w:r>
+          </w:p>
+          <w:p>
+            <w:pPr>
+              <w:pStyle w:val="Normalny"/>
+              <w:bidi w:val="0"/>
+              <w:spacing w:before="0" w:beforeAutospacing="off" w:after="0" w:afterAutospacing="off" w:line="276" w:lineRule="auto"/>
+              <w:ind w:left="0" w:right="0"/>
+              <w:jc w:val="left"/>
+              <w:rPr>
+                <w:sz w:val="16"/>
+                <w:szCs w:val="16"/>
+                <w:lang w:val="pl-PL"/>
+              </w:rPr>
+            </w:pPr>
+          </w:p>
+        </w:tc>
+        <w:tc>
+          <w:tcPr>
+            <w:tcW w:w="3261" w:type="dxa"/>
+            <w:tcMar/>
+          </w:tcPr>
+          <w:p>
+            <w:pPr>
+              <w:pStyle w:val="Normalny"/>
+              <w:bidi w:val="0"/>
+              <w:spacing w:before="0" w:beforeAutospacing="off" w:after="200" w:afterAutospacing="off" w:line="276" w:lineRule="auto"/>
+              <w:ind w:left="0" w:right="0"/>
+              <w:jc w:val="left"/>
+              <w:rPr>
+                <w:sz w:val="16"/>
+                <w:szCs w:val="16"/>
+                <w:lang w:val="pl-PL"/>
+              </w:rPr>
+            </w:pPr>
+            <w:r>
+              <w:rPr>
+                <w:sz w:val="16"/>
+                <w:szCs w:val="16"/>
+                <w:lang w:val="pl-PL"/>
+              </w:rPr>
+              <w:t>Zostaje wyświetlony komunikat o braku możliwości wysłania zaproszenia do znajomych. Zaproszenie nie zostaje wysłane.</w:t>
+            </w:r>
+          </w:p>
+        </w:tc>
+      </w:tr>
+      <w:tr>
+        <w:tc>
+          <w:tcPr>
+            <w:tcW w:w="395" w:type="dxa"/>
+            <w:tcMar/>
+          </w:tcPr>
+          <w:p>
+            <w:pPr>
+              <w:rPr>
+                <w:sz w:val="16"/>
+                <w:szCs w:val="16"/>
+              </w:rPr>
+            </w:pPr>
+            <w:r>
+              <w:rPr>
+                <w:sz w:val="16"/>
+                <w:szCs w:val="16"/>
+              </w:rPr>
+              <w:t>3</w:t>
+            </w:r>
+          </w:p>
+        </w:tc>
+        <w:tc>
+          <w:tcPr>
+            <w:tcW w:w="1414" w:type="dxa"/>
+            <w:tcMar/>
+          </w:tcPr>
+          <w:p>
+            <w:pPr>
+              <w:pStyle w:val="Normalny"/>
+              <w:bidi w:val="0"/>
+              <w:spacing w:before="0" w:beforeAutospacing="off" w:after="200" w:afterAutospacing="off" w:line="276" w:lineRule="auto"/>
+              <w:ind w:left="0" w:right="0"/>
+              <w:jc w:val="left"/>
+              <w:rPr>
+                <w:sz w:val="16"/>
+                <w:szCs w:val="16"/>
+                <w:lang w:val="pl-PL"/>
+              </w:rPr>
+            </w:pPr>
+            <w:r>
+              <w:rPr>
+                <w:sz w:val="16"/>
+                <w:szCs w:val="16"/>
+                <w:lang w:val="pl-PL"/>
+              </w:rPr>
+              <w:t>Cofnięcie zaproszenia do znajomych</w:t>
+            </w:r>
+          </w:p>
+        </w:tc>
+        <w:tc>
+          <w:tcPr>
+            <w:tcW w:w="1843" w:type="dxa"/>
+            <w:tcMar/>
+          </w:tcPr>
+          <w:p>
+            <w:pPr>
+              <w:pStyle w:val="Akapitzlist"/>
+              <w:numPr>
+                <w:ilvl w:val="0"/>
+                <w:numId w:val="9"/>
+              </w:numPr>
+              <w:rPr>
+                <w:rFonts w:ascii="Calibri" w:hAnsi="Calibri" w:eastAsia="Calibri" w:cs="Calibri" w:asciiTheme="minorAscii" w:hAnsiTheme="minorAscii" w:eastAsiaTheme="minorAscii" w:cstheme="minorAscii"/>
+                <w:sz w:val="16"/>
+                <w:szCs w:val="16"/>
+                <w:lang w:val="pl-PL"/>
+              </w:rPr>
+            </w:pPr>
+            <w:r>
+              <w:rPr>
+                <w:sz w:val="16"/>
+                <w:szCs w:val="16"/>
+                <w:lang w:val="pl-PL"/>
+              </w:rPr>
+              <w:t>Istnieje użytkownik będący znajomym</w:t>
+            </w:r>
+          </w:p>
+          <w:p>
+            <w:pPr>
+              <w:pStyle w:val="Akapitzlist"/>
+              <w:jc w:val="left"/>
+              <w:rPr>
+                <w:sz w:val="16"/>
+                <w:szCs w:val="16"/>
+                <w:lang w:val="pl-PL"/>
+              </w:rPr>
+            </w:pPr>
+          </w:p>
+        </w:tc>
+        <w:tc>
+          <w:tcPr>
+            <w:tcW w:w="2693" w:type="dxa"/>
+            <w:tcMar/>
+          </w:tcPr>
+          <w:p>
+            <w:pPr>
+              <w:pStyle w:val="Akapitzlist"/>
+              <w:numPr>
+                <w:ilvl w:val="0"/>
+                <w:numId w:val="5"/>
+              </w:numPr>
+              <w:rPr>
+                <w:sz w:val="16"/>
+                <w:szCs w:val="16"/>
+                <w:lang w:val="pl-PL"/>
+              </w:rPr>
+            </w:pPr>
+            <w:r>
+              <w:rPr>
+                <w:sz w:val="16"/>
+                <w:szCs w:val="16"/>
+                <w:lang w:val="pl-PL"/>
+              </w:rPr>
+              <w:t>Kliknięcie przycisku “</w:t>
+            </w:r>
+            <w:r>
+              <w:rPr>
+                <w:sz w:val="16"/>
+                <w:szCs w:val="16"/>
+                <w:lang w:val="pl-PL"/>
+              </w:rPr>
+              <w:t>Cofnij zaproszenie</w:t>
+            </w:r>
+            <w:r>
+              <w:rPr>
+                <w:sz w:val="16"/>
+                <w:szCs w:val="16"/>
+                <w:lang w:val="pl-PL"/>
+              </w:rPr>
+              <w:t>”</w:t>
+            </w:r>
+          </w:p>
+        </w:tc>
+        <w:tc>
+          <w:tcPr>
+            <w:tcW w:w="3261" w:type="dxa"/>
+            <w:tcMar/>
+          </w:tcPr>
+          <w:p>
+            <w:pPr>
+              <w:pStyle w:val="Normalny"/>
+              <w:bidi w:val="0"/>
+              <w:spacing w:before="0" w:beforeAutospacing="off" w:after="200" w:afterAutospacing="off" w:line="276" w:lineRule="auto"/>
+              <w:ind w:left="0" w:right="0"/>
+              <w:jc w:val="left"/>
+              <w:rPr>
+                <w:sz w:val="16"/>
+                <w:szCs w:val="16"/>
+                <w:lang w:val="pl-PL"/>
+              </w:rPr>
+            </w:pPr>
+            <w:r>
+              <w:rPr>
+                <w:sz w:val="16"/>
+                <w:szCs w:val="16"/>
+                <w:lang w:val="pl-PL"/>
+              </w:rPr>
+              <w:t>Zaproszenie do znajomych zostaje cofnięte.</w:t>
+            </w:r>
+          </w:p>
+        </w:tc>
+      </w:tr>
+    </w:tbl>
+    <w:p>
+      <w:pPr>
+        <w:pStyle w:val="Normalny"/>
+      </w:pPr>
+    </w:p>
+    <w:p>
+      <w:pPr>
+        <w:pStyle w:val="Nagwek1"/>
+      </w:pPr>
+      <w:proofErr w:type="spellStart"/>
+      <w:r>
+        <w:rPr/>
+        <w:t>Scenariusz</w:t>
+      </w:r>
+      <w:proofErr w:type="spellEnd"/>
+      <w:r>
+        <w:rPr/>
+        <w:t xml:space="preserve"> </w:t>
+      </w:r>
+      <w:proofErr w:type="spellStart"/>
+      <w:r>
+        <w:rPr/>
+        <w:t>testowy</w:t>
+      </w:r>
+      <w:proofErr w:type="spellEnd"/>
+      <w:r>
+        <w:rPr/>
+        <w:t xml:space="preserve"> – </w:t>
+      </w:r>
+      <w:proofErr w:type="spellStart"/>
+      <w:r>
+        <w:rPr/>
+        <w:t>żądania</w:t>
+      </w:r>
+      <w:proofErr w:type="spellEnd"/>
+      <w:r>
+        <w:rPr/>
+        <w:t xml:space="preserve"> dołączenia do grup</w:t>
+      </w:r>
+    </w:p>
+    <w:p>
+      <w:pPr>
+        <w:rPr>
+          <w:lang w:val="pl-PL"/>
+        </w:rPr>
+      </w:pPr>
+    </w:p>
+    <w:tbl>
+      <w:tblPr>
+        <w:tblStyle w:val="Tabela-Siatka"/>
+        <w:tblW w:w="0" w:type="auto"/>
+        <w:tblLook w:val="04A0" w:firstRow="1" w:lastRow="0" w:firstColumn="1" w:lastColumn="0" w:noHBand="0" w:noVBand="1"/>
+      </w:tblPr>
+      <w:tblGrid>
+        <w:gridCol w:w="534"/>
+        <w:gridCol w:w="1701"/>
+        <w:gridCol w:w="2508"/>
+        <w:gridCol w:w="1177"/>
+        <w:gridCol w:w="2112"/>
+        <w:gridCol w:w="1590"/>
+      </w:tblGrid>
+      <w:tr>
+        <w:tc>
+          <w:tcPr>
+            <w:tcW w:w="534" w:type="dxa"/>
+            <w:tcMar/>
+          </w:tcPr>
+          <w:p>
+            <w:pPr>
+              <w:jc w:val="center"/>
+              <w:rPr>
+                <w:sz w:val="16"/>
+                <w:szCs w:val="16"/>
+              </w:rPr>
+            </w:pPr>
+            <w:r>
+              <w:rPr>
+                <w:sz w:val="16"/>
+                <w:szCs w:val="16"/>
+              </w:rPr>
+              <w:t>Id</w:t>
+            </w:r>
+          </w:p>
+        </w:tc>
+        <w:tc>
+          <w:tcPr>
+            <w:tcW w:w="1701" w:type="dxa"/>
+            <w:tcMar/>
+          </w:tcPr>
+          <w:p>
+            <w:pPr>
+              <w:jc w:val="center"/>
+              <w:rPr>
+                <w:sz w:val="16"/>
+                <w:szCs w:val="16"/>
+              </w:rPr>
+            </w:pPr>
+            <w:r>
+              <w:rPr>
+                <w:sz w:val="16"/>
+                <w:szCs w:val="16"/>
+              </w:rPr>
+              <w:t>Nazwa</w:t>
+            </w:r>
+          </w:p>
+        </w:tc>
+        <w:tc>
+          <w:tcPr>
+            <w:tcW w:w="2508" w:type="dxa"/>
+            <w:tcMar/>
+          </w:tcPr>
+          <w:p>
+            <w:pPr>
+              <w:jc w:val="center"/>
+              <w:rPr>
+                <w:sz w:val="16"/>
+                <w:szCs w:val="16"/>
+              </w:rPr>
+            </w:pPr>
+            <w:r>
+              <w:rPr>
+                <w:sz w:val="16"/>
+                <w:szCs w:val="16"/>
+              </w:rPr>
+              <w:t>Opis</w:t>
+            </w:r>
+          </w:p>
+        </w:tc>
+        <w:tc>
+          <w:tcPr>
+            <w:tcW w:w="1177" w:type="dxa"/>
+            <w:tcMar/>
+          </w:tcPr>
+          <w:p>
+            <w:pPr>
+              <w:jc w:val="center"/>
+              <w:rPr>
+                <w:sz w:val="16"/>
+                <w:szCs w:val="16"/>
+              </w:rPr>
+            </w:pPr>
+            <w:r>
+              <w:rPr>
+                <w:sz w:val="16"/>
+                <w:szCs w:val="16"/>
+              </w:rPr>
+              <w:t>Typ</w:t>
+            </w:r>
+          </w:p>
+        </w:tc>
+        <w:tc>
+          <w:tcPr>
+            <w:tcW w:w="2112" w:type="dxa"/>
+            <w:tcMar/>
+          </w:tcPr>
+          <w:p>
+            <w:pPr>
+              <w:jc w:val="center"/>
+              <w:rPr>
+                <w:sz w:val="16"/>
+                <w:szCs w:val="16"/>
+              </w:rPr>
+            </w:pPr>
+            <w:r>
+              <w:rPr>
+                <w:sz w:val="16"/>
+                <w:szCs w:val="16"/>
+              </w:rPr>
+              <w:t>Czynności przygotowawcze</w:t>
+            </w:r>
+          </w:p>
+        </w:tc>
+        <w:tc>
+          <w:tcPr>
+            <w:tcW w:w="1590" w:type="dxa"/>
+            <w:tcMar/>
+          </w:tcPr>
+          <w:p>
+            <w:pPr>
+              <w:jc w:val="center"/>
+              <w:rPr>
+                <w:sz w:val="16"/>
+                <w:szCs w:val="16"/>
+              </w:rPr>
+            </w:pPr>
+            <w:r>
+              <w:rPr>
+                <w:sz w:val="16"/>
+                <w:szCs w:val="16"/>
+              </w:rPr>
+              <w:t>Czynności końcowe</w:t>
+            </w:r>
+          </w:p>
+        </w:tc>
+      </w:tr>
+      <w:tr>
+        <w:tc>
+          <w:tcPr>
+            <w:tcW w:w="534" w:type="dxa"/>
+            <w:tcMar/>
+          </w:tcPr>
+          <w:p>
+            <w:pPr>
+              <w:rPr>
+                <w:sz w:val="16"/>
+                <w:szCs w:val="16"/>
+              </w:rPr>
+            </w:pPr>
+            <w:r>
+              <w:rPr>
+                <w:sz w:val="16"/>
+                <w:szCs w:val="16"/>
+              </w:rPr>
+              <w:t>1</w:t>
+            </w:r>
+          </w:p>
+        </w:tc>
+        <w:tc>
+          <w:tcPr>
+            <w:tcW w:w="1701" w:type="dxa"/>
+            <w:tcMar/>
+          </w:tcPr>
+          <w:p>
+            <w:pPr>
+              <w:rPr>
+                <w:sz w:val="16"/>
+                <w:szCs w:val="16"/>
+                <w:lang w:val="pl-PL"/>
+              </w:rPr>
+            </w:pPr>
+            <w:r>
+              <w:rPr>
+                <w:sz w:val="16"/>
+                <w:szCs w:val="16"/>
+                <w:lang w:val="pl-PL"/>
+              </w:rPr>
+              <w:t>Żądania dołączenia do grup</w:t>
+            </w:r>
+          </w:p>
+        </w:tc>
+        <w:tc>
+          <w:tcPr>
+            <w:tcW w:w="2508" w:type="dxa"/>
+            <w:tcMar/>
+          </w:tcPr>
+          <w:p>
+            <w:pPr>
+              <w:rPr>
+                <w:sz w:val="16"/>
+                <w:szCs w:val="16"/>
+                <w:lang w:val="pl-PL"/>
+              </w:rPr>
+            </w:pPr>
+            <w:r>
+              <w:rPr>
+                <w:sz w:val="16"/>
+                <w:szCs w:val="16"/>
+                <w:lang w:val="pl-PL"/>
+              </w:rPr>
+              <w:t xml:space="preserve">Sprawdzenie poprawności działania GUI podczas </w:t>
+            </w:r>
+            <w:r>
+              <w:rPr>
+                <w:sz w:val="16"/>
+                <w:szCs w:val="16"/>
+                <w:lang w:val="pl-PL"/>
+              </w:rPr>
+              <w:t>żądań dołączenia do grup</w:t>
+            </w:r>
+          </w:p>
+        </w:tc>
+        <w:tc>
+          <w:tcPr>
+            <w:tcW w:w="1177" w:type="dxa"/>
+            <w:tcMar/>
+          </w:tcPr>
+          <w:p>
+            <w:pPr>
+              <w:rPr>
+                <w:sz w:val="16"/>
+                <w:szCs w:val="16"/>
+                <w:lang w:val="pl-PL"/>
+              </w:rPr>
+            </w:pPr>
+            <w:r>
+              <w:rPr>
+                <w:sz w:val="16"/>
+                <w:szCs w:val="16"/>
+                <w:lang w:val="pl-PL"/>
+              </w:rPr>
+              <w:t xml:space="preserve">Testy </w:t>
+            </w:r>
+            <w:r>
+              <w:rPr>
+                <w:sz w:val="16"/>
+                <w:szCs w:val="16"/>
+                <w:lang w:val="pl-PL"/>
+              </w:rPr>
+              <w:t>funkcjonalne</w:t>
+            </w:r>
+          </w:p>
+        </w:tc>
+        <w:tc>
+          <w:tcPr>
+            <w:tcW w:w="2112" w:type="dxa"/>
+            <w:tcMar/>
+          </w:tcPr>
+          <w:p>
+            <w:pPr>
+              <w:pStyle w:val="Akapitzlist"/>
+              <w:numPr>
+                <w:ilvl w:val="0"/>
+                <w:numId w:val="5"/>
+              </w:numPr>
+              <w:bidi w:val="0"/>
+              <w:spacing w:before="0" w:beforeAutospacing="off" w:after="0" w:afterAutospacing="off" w:line="276" w:lineRule="auto"/>
+              <w:ind w:left="360" w:right="0" w:hanging="360"/>
+              <w:jc w:val="left"/>
+              <w:rPr>
+                <w:rFonts w:ascii="Calibri" w:hAnsi="Calibri" w:eastAsia="Calibri" w:cs="Calibri" w:asciiTheme="minorAscii" w:hAnsiTheme="minorAscii" w:eastAsiaTheme="minorAscii" w:cstheme="minorAscii"/>
+                <w:sz w:val="16"/>
+                <w:szCs w:val="16"/>
+                <w:lang w:val="pl-PL"/>
+              </w:rPr>
+            </w:pPr>
+            <w:r>
+              <w:rPr>
+                <w:sz w:val="16"/>
+                <w:szCs w:val="16"/>
+                <w:lang w:val="pl-PL"/>
+              </w:rPr>
+              <w:t>Połączenie się ze stroną</w:t>
+            </w:r>
+          </w:p>
+          <w:p>
+            <w:pPr>
+              <w:pStyle w:val="Akapitzlist"/>
+              <w:numPr>
+                <w:ilvl w:val="0"/>
+                <w:numId w:val="5"/>
+              </w:numPr>
+              <w:rPr>
+                <w:sz w:val="16"/>
+                <w:szCs w:val="16"/>
+                <w:lang w:val="pl-PL"/>
+              </w:rPr>
+            </w:pPr>
+            <w:r>
+              <w:rPr>
+                <w:sz w:val="16"/>
+                <w:szCs w:val="16"/>
+                <w:lang w:val="pl-PL"/>
+              </w:rPr>
+              <w:t>Zalogowanie się na stronie</w:t>
+            </w:r>
+          </w:p>
+        </w:tc>
+        <w:tc>
+          <w:tcPr>
+            <w:tcW w:w="1590" w:type="dxa"/>
+            <w:tcMar/>
+          </w:tcPr>
+          <w:p>
+            <w:pPr>
+              <w:pStyle w:val="Akapitzlist"/>
+              <w:ind w:left="0"/>
+              <w:jc w:val="center"/>
+              <w:rPr>
+                <w:sz w:val="16"/>
+                <w:szCs w:val="16"/>
+                <w:lang w:val="pl-PL"/>
+              </w:rPr>
+            </w:pPr>
+            <w:r>
+              <w:rPr>
+                <w:sz w:val="16"/>
+                <w:szCs w:val="16"/>
+                <w:lang w:val="pl-PL"/>
+              </w:rPr>
+              <w:t>-</w:t>
+            </w:r>
+          </w:p>
+        </w:tc>
+      </w:tr>
+    </w:tbl>
+    <w:p>
+      <w:pPr>
+        <w:rPr>
+          <w:lang w:val="pl-PL"/>
+        </w:rPr>
+      </w:pPr>
+    </w:p>
+    <w:p>
+      <w:pPr>
+        <w:pStyle w:val="Nagwek2"/>
+        <w:rPr>
+          <w:lang w:val="pl-PL"/>
+        </w:rPr>
+      </w:pPr>
+      <w:r>
+        <w:rPr>
+          <w:lang w:val="pl-PL"/>
+        </w:rPr>
+        <w:t xml:space="preserve">Przypadki testowe – </w:t>
+      </w:r>
+      <w:r>
+        <w:rPr>
+          <w:lang w:val="pl-PL"/>
+        </w:rPr>
+        <w:t>żądania dołączenia do grup</w:t>
+      </w:r>
+    </w:p>
+    <w:p>
+      <w:pPr>
+        <w:rPr>
+          <w:lang w:val="pl-PL"/>
+        </w:rPr>
+      </w:pPr>
+    </w:p>
+    <w:tbl>
+      <w:tblPr>
+        <w:tblStyle w:val="Tabela-Siatka"/>
+        <w:tblW w:w="0" w:type="auto"/>
+        <w:tblLook w:val="04A0" w:firstRow="1" w:lastRow="0" w:firstColumn="1" w:lastColumn="0" w:noHBand="0" w:noVBand="1"/>
+      </w:tblPr>
+      <w:tblGrid>
+        <w:gridCol w:w="395"/>
+        <w:gridCol w:w="1414"/>
+        <w:gridCol w:w="1843"/>
+        <w:gridCol w:w="2693"/>
+        <w:gridCol w:w="3261"/>
+      </w:tblGrid>
+      <w:tr>
+        <w:tc>
+          <w:tcPr>
+            <w:tcW w:w="395" w:type="dxa"/>
+            <w:tcMar/>
+          </w:tcPr>
+          <w:p>
+            <w:pPr>
+              <w:jc w:val="center"/>
+              <w:rPr>
+                <w:sz w:val="18"/>
+                <w:szCs w:val="18"/>
+              </w:rPr>
+            </w:pPr>
+            <w:r>
+              <w:rPr>
+                <w:sz w:val="18"/>
+                <w:szCs w:val="18"/>
+              </w:rPr>
+              <w:t>Nr</w:t>
+            </w:r>
+          </w:p>
+        </w:tc>
+        <w:tc>
+          <w:tcPr>
+            <w:tcW w:w="1414" w:type="dxa"/>
+            <w:tcMar/>
+          </w:tcPr>
+          <w:p>
+            <w:pPr>
+              <w:jc w:val="center"/>
+              <w:rPr>
+                <w:sz w:val="18"/>
+                <w:szCs w:val="18"/>
+              </w:rPr>
+            </w:pPr>
+            <w:r>
+              <w:rPr>
+                <w:sz w:val="18"/>
+                <w:szCs w:val="18"/>
+              </w:rPr>
+              <w:t>Nazwa</w:t>
+            </w:r>
+          </w:p>
+        </w:tc>
+        <w:tc>
+          <w:tcPr>
+            <w:tcW w:w="1843" w:type="dxa"/>
+            <w:tcMar/>
+          </w:tcPr>
+          <w:p>
+            <w:pPr>
+              <w:jc w:val="center"/>
+              <w:rPr>
+                <w:sz w:val="18"/>
+                <w:szCs w:val="18"/>
+              </w:rPr>
+            </w:pPr>
+            <w:r>
+              <w:rPr>
+                <w:sz w:val="18"/>
+                <w:szCs w:val="18"/>
+              </w:rPr>
+              <w:t>Warunki wstępne</w:t>
+            </w:r>
+          </w:p>
+        </w:tc>
+        <w:tc>
+          <w:tcPr>
+            <w:tcW w:w="2693" w:type="dxa"/>
+            <w:tcMar/>
+          </w:tcPr>
+          <w:p>
+            <w:pPr>
+              <w:jc w:val="center"/>
+              <w:rPr>
+                <w:sz w:val="18"/>
+                <w:szCs w:val="18"/>
+              </w:rPr>
+            </w:pPr>
+            <w:r>
+              <w:rPr>
+                <w:sz w:val="18"/>
+                <w:szCs w:val="18"/>
+              </w:rPr>
+              <w:t>Kroki wykonania</w:t>
+            </w:r>
+          </w:p>
+        </w:tc>
+        <w:tc>
+          <w:tcPr>
+            <w:tcW w:w="3261" w:type="dxa"/>
+            <w:tcMar/>
+          </w:tcPr>
+          <w:p>
+            <w:pPr>
+              <w:jc w:val="center"/>
+              <w:rPr>
+                <w:sz w:val="18"/>
+                <w:szCs w:val="18"/>
+              </w:rPr>
+            </w:pPr>
+            <w:r>
+              <w:rPr>
+                <w:sz w:val="18"/>
+                <w:szCs w:val="18"/>
+              </w:rPr>
+              <w:t>Oczekiwany rezultat</w:t>
+            </w:r>
+          </w:p>
+        </w:tc>
+      </w:tr>
+      <w:tr>
+        <w:tc>
+          <w:tcPr>
+            <w:tcW w:w="395" w:type="dxa"/>
+            <w:tcMar/>
+          </w:tcPr>
+          <w:p>
+            <w:pPr>
+              <w:rPr>
+                <w:sz w:val="16"/>
+                <w:szCs w:val="16"/>
+              </w:rPr>
+            </w:pPr>
+            <w:r>
+              <w:rPr>
+                <w:sz w:val="16"/>
+                <w:szCs w:val="16"/>
+              </w:rPr>
+              <w:t>1</w:t>
+            </w:r>
+          </w:p>
+        </w:tc>
+        <w:tc>
+          <w:tcPr>
+            <w:tcW w:w="1414" w:type="dxa"/>
+            <w:tcMar/>
+          </w:tcPr>
+          <w:p>
+            <w:pPr>
+              <w:pStyle w:val="Normalny"/>
+              <w:bidi w:val="0"/>
+              <w:spacing w:before="0" w:beforeAutospacing="off" w:after="200" w:afterAutospacing="off" w:line="276" w:lineRule="auto"/>
+              <w:ind w:left="0" w:right="0"/>
+              <w:jc w:val="left"/>
+              <w:rPr>
+                <w:sz w:val="16"/>
+                <w:szCs w:val="16"/>
+                <w:lang w:val="pl-PL"/>
+              </w:rPr>
+            </w:pPr>
+            <w:r>
+              <w:rPr>
+                <w:sz w:val="16"/>
+                <w:szCs w:val="16"/>
+                <w:lang w:val="pl-PL"/>
+              </w:rPr>
+              <w:t>Próba dołączenia do grupy otwartej</w:t>
+            </w:r>
+          </w:p>
+        </w:tc>
+        <w:tc>
+          <w:tcPr>
+            <w:tcW w:w="1843" w:type="dxa"/>
+            <w:tcMar/>
+          </w:tcPr>
+          <w:p>
+            <w:pPr>
+              <w:pStyle w:val="Akapitzlist"/>
+              <w:numPr>
+                <w:ilvl w:val="0"/>
+                <w:numId w:val="9"/>
+              </w:numPr>
+              <w:rPr>
+                <w:sz w:val="16"/>
+                <w:szCs w:val="16"/>
+                <w:lang w:val="pl-PL"/>
+              </w:rPr>
+            </w:pPr>
+            <w:r>
+              <w:rPr>
+                <w:sz w:val="16"/>
+                <w:szCs w:val="16"/>
+                <w:lang w:val="pl-PL"/>
+              </w:rPr>
+              <w:t xml:space="preserve">Istnieje </w:t>
+            </w:r>
+            <w:r>
+              <w:rPr>
+                <w:sz w:val="16"/>
+                <w:szCs w:val="16"/>
+                <w:lang w:val="pl-PL"/>
+              </w:rPr>
+              <w:t>otwarta grupa</w:t>
+            </w:r>
+          </w:p>
+        </w:tc>
+        <w:tc>
+          <w:tcPr>
+            <w:tcW w:w="2693" w:type="dxa"/>
+            <w:tcMar/>
+          </w:tcPr>
+          <w:p>
+            <w:pPr>
+              <w:pStyle w:val="Akapitzlist"/>
+              <w:numPr>
+                <w:ilvl w:val="0"/>
+                <w:numId w:val="5"/>
+              </w:numPr>
+              <w:bidi w:val="0"/>
+              <w:spacing w:before="0" w:beforeAutospacing="off" w:after="0" w:afterAutospacing="off" w:line="276" w:lineRule="auto"/>
+              <w:ind w:left="360" w:right="0" w:hanging="360"/>
+              <w:jc w:val="left"/>
+              <w:rPr>
+                <w:rFonts w:ascii="Calibri" w:hAnsi="Calibri" w:eastAsia="Calibri" w:cs="Calibri" w:asciiTheme="minorAscii" w:hAnsiTheme="minorAscii" w:eastAsiaTheme="minorAscii" w:cstheme="minorAscii"/>
+                <w:sz w:val="16"/>
+                <w:szCs w:val="16"/>
+                <w:lang w:val="pl-PL"/>
+              </w:rPr>
+            </w:pPr>
+            <w:r>
+              <w:rPr>
+                <w:sz w:val="16"/>
+                <w:szCs w:val="16"/>
+                <w:lang w:val="pl-PL"/>
+              </w:rPr>
+              <w:t>Kliknięcie przycisku “</w:t>
+            </w:r>
+            <w:r>
+              <w:rPr>
+                <w:sz w:val="16"/>
+                <w:szCs w:val="16"/>
+                <w:lang w:val="pl-PL"/>
+              </w:rPr>
+              <w:t>Dołącz do grupy</w:t>
+            </w:r>
+            <w:r>
+              <w:rPr>
+                <w:sz w:val="16"/>
+                <w:szCs w:val="16"/>
+                <w:lang w:val="pl-PL"/>
+              </w:rPr>
+              <w:t>”</w:t>
+            </w:r>
+          </w:p>
+        </w:tc>
+        <w:tc>
+          <w:tcPr>
+            <w:tcW w:w="3261" w:type="dxa"/>
+            <w:tcMar/>
+          </w:tcPr>
+          <w:p>
+            <w:pPr>
+              <w:pStyle w:val="Normalny"/>
+              <w:bidi w:val="0"/>
+              <w:spacing w:before="0" w:beforeAutospacing="off" w:after="200" w:afterAutospacing="off" w:line="276" w:lineRule="auto"/>
+              <w:ind w:left="0" w:right="0"/>
+              <w:jc w:val="left"/>
+              <w:rPr>
+                <w:sz w:val="16"/>
+                <w:szCs w:val="16"/>
+                <w:lang w:val="pl-PL"/>
+              </w:rPr>
+            </w:pPr>
+            <w:r>
+              <w:rPr>
+                <w:sz w:val="16"/>
+                <w:szCs w:val="16"/>
+                <w:lang w:val="pl-PL"/>
+              </w:rPr>
+              <w:t>Użytkownik zostaje dodany do grupy i zostaje wyświetlona zawartość grupy.</w:t>
+            </w:r>
+          </w:p>
+        </w:tc>
+      </w:tr>
+      <w:tr>
+        <w:tc>
+          <w:tcPr>
+            <w:tcW w:w="395" w:type="dxa"/>
+            <w:tcMar/>
+          </w:tcPr>
+          <w:p>
+            <w:pPr>
+              <w:rPr>
+                <w:sz w:val="16"/>
+                <w:szCs w:val="16"/>
+              </w:rPr>
+            </w:pPr>
+            <w:r>
+              <w:rPr>
+                <w:sz w:val="16"/>
+                <w:szCs w:val="16"/>
+              </w:rPr>
+              <w:t>2</w:t>
+            </w:r>
+          </w:p>
+        </w:tc>
+        <w:tc>
+          <w:tcPr>
+            <w:tcW w:w="1414" w:type="dxa"/>
+            <w:tcMar/>
+          </w:tcPr>
+          <w:p>
+            <w:pPr>
+              <w:pStyle w:val="Normalny"/>
+              <w:bidi w:val="0"/>
+              <w:spacing w:before="0" w:beforeAutospacing="off" w:after="200" w:afterAutospacing="off" w:line="276" w:lineRule="auto"/>
+              <w:ind w:left="0" w:right="0"/>
+              <w:jc w:val="left"/>
+              <w:rPr>
+                <w:sz w:val="16"/>
+                <w:szCs w:val="16"/>
+                <w:lang w:val="pl-PL"/>
+              </w:rPr>
+            </w:pPr>
+            <w:r>
+              <w:rPr>
+                <w:sz w:val="16"/>
+                <w:szCs w:val="16"/>
+                <w:lang w:val="pl-PL"/>
+              </w:rPr>
+              <w:t>Próba dołączenia do grupy zamkniętej</w:t>
+            </w:r>
+          </w:p>
+        </w:tc>
+        <w:tc>
+          <w:tcPr>
+            <w:tcW w:w="1843" w:type="dxa"/>
+            <w:tcMar/>
+          </w:tcPr>
+          <w:p>
+            <w:pPr>
+              <w:pStyle w:val="Akapitzlist"/>
+              <w:numPr>
+                <w:ilvl w:val="0"/>
+                <w:numId w:val="9"/>
+              </w:numPr>
+              <w:rPr>
+                <w:sz w:val="16"/>
+                <w:szCs w:val="16"/>
+                <w:lang w:val="pl-PL"/>
+              </w:rPr>
+            </w:pPr>
+            <w:r>
+              <w:rPr>
+                <w:sz w:val="16"/>
+                <w:szCs w:val="16"/>
+                <w:lang w:val="pl-PL"/>
+              </w:rPr>
+              <w:t xml:space="preserve">Istnieje </w:t>
+            </w:r>
+            <w:r>
+              <w:rPr>
+                <w:sz w:val="16"/>
+                <w:szCs w:val="16"/>
+                <w:lang w:val="pl-PL"/>
+              </w:rPr>
+              <w:t>zamknięta grupa</w:t>
+            </w:r>
+          </w:p>
+        </w:tc>
+        <w:tc>
+          <w:tcPr>
+            <w:tcW w:w="2693" w:type="dxa"/>
+            <w:tcMar/>
+          </w:tcPr>
+          <w:p>
+            <w:pPr>
+              <w:pStyle w:val="Akapitzlist"/>
+              <w:numPr>
+                <w:ilvl w:val="0"/>
+                <w:numId w:val="5"/>
+              </w:numPr>
+              <w:bidi w:val="0"/>
+              <w:spacing w:before="0" w:beforeAutospacing="off" w:after="0" w:afterAutospacing="off" w:line="276" w:lineRule="auto"/>
+              <w:ind w:left="360" w:right="0" w:hanging="360"/>
+              <w:jc w:val="left"/>
+              <w:rPr>
+                <w:rFonts w:ascii="Calibri" w:hAnsi="Calibri" w:eastAsia="Calibri" w:cs="Calibri" w:asciiTheme="minorAscii" w:hAnsiTheme="minorAscii" w:eastAsiaTheme="minorAscii" w:cstheme="minorAscii"/>
+                <w:sz w:val="16"/>
+                <w:szCs w:val="16"/>
+                <w:lang w:val="pl-PL"/>
+              </w:rPr>
+            </w:pPr>
+            <w:r>
+              <w:rPr>
+                <w:sz w:val="16"/>
+                <w:szCs w:val="16"/>
+                <w:lang w:val="pl-PL"/>
+              </w:rPr>
+              <w:t>Kliknięcie przycisku “</w:t>
+            </w:r>
+            <w:r>
+              <w:rPr>
+                <w:sz w:val="16"/>
+                <w:szCs w:val="16"/>
+                <w:lang w:val="pl-PL"/>
+              </w:rPr>
+              <w:t>Dołącz do grupy”</w:t>
+            </w:r>
+          </w:p>
+        </w:tc>
+        <w:tc>
+          <w:tcPr>
+            <w:tcW w:w="3261" w:type="dxa"/>
+            <w:tcMar/>
+          </w:tcPr>
+          <w:p>
+            <w:pPr>
+              <w:pStyle w:val="Normalny"/>
+              <w:bidi w:val="0"/>
+              <w:spacing w:before="0" w:beforeAutospacing="off" w:after="200" w:afterAutospacing="off" w:line="276" w:lineRule="auto"/>
+              <w:ind w:left="0" w:right="0"/>
+              <w:jc w:val="left"/>
+              <w:rPr>
+                <w:sz w:val="16"/>
+                <w:szCs w:val="16"/>
+                <w:lang w:val="pl-PL"/>
+              </w:rPr>
+            </w:pPr>
+            <w:r>
+              <w:rPr>
+                <w:sz w:val="16"/>
+                <w:szCs w:val="16"/>
+                <w:lang w:val="pl-PL"/>
+              </w:rPr>
+              <w:t>Użytkownik wysyła żądanie dołączenia do grupy.</w:t>
+            </w:r>
+          </w:p>
+        </w:tc>
+      </w:tr>
+      <w:tr>
+        <w:tc>
+          <w:tcPr>
+            <w:tcW w:w="395" w:type="dxa"/>
+            <w:tcMar/>
+          </w:tcPr>
+          <w:p>
+            <w:pPr>
+              <w:rPr>
+                <w:sz w:val="16"/>
+                <w:szCs w:val="16"/>
+              </w:rPr>
+            </w:pPr>
+            <w:r>
+              <w:rPr>
+                <w:sz w:val="16"/>
+                <w:szCs w:val="16"/>
+              </w:rPr>
+              <w:t>3</w:t>
+            </w:r>
+          </w:p>
+        </w:tc>
+        <w:tc>
+          <w:tcPr>
+            <w:tcW w:w="1414" w:type="dxa"/>
+            <w:tcMar/>
+          </w:tcPr>
+          <w:p>
+            <w:pPr>
+              <w:pStyle w:val="Normalny"/>
+              <w:bidi w:val="0"/>
+              <w:spacing w:before="0" w:beforeAutospacing="off" w:after="200" w:afterAutospacing="off" w:line="276" w:lineRule="auto"/>
+              <w:ind w:left="0" w:right="0"/>
+              <w:jc w:val="left"/>
+              <w:rPr>
+                <w:sz w:val="16"/>
+                <w:szCs w:val="16"/>
+                <w:lang w:val="pl-PL"/>
+              </w:rPr>
+            </w:pPr>
+            <w:r>
+              <w:rPr>
+                <w:sz w:val="16"/>
+                <w:szCs w:val="16"/>
+                <w:lang w:val="pl-PL"/>
+              </w:rPr>
+              <w:t>Dołączenie do grupy poprzez zaproszenie</w:t>
+            </w:r>
+          </w:p>
+        </w:tc>
+        <w:tc>
+          <w:tcPr>
+            <w:tcW w:w="1843" w:type="dxa"/>
+            <w:tcMar/>
+          </w:tcPr>
+          <w:p>
+            <w:pPr>
+              <w:pStyle w:val="Akapitzlist"/>
+              <w:numPr>
+                <w:ilvl w:val="0"/>
+                <w:numId w:val="9"/>
+              </w:numPr>
+              <w:rPr>
+                <w:sz w:val="16"/>
+                <w:szCs w:val="16"/>
+                <w:lang w:val="pl-PL"/>
+              </w:rPr>
+            </w:pPr>
+            <w:r>
+              <w:rPr>
+                <w:sz w:val="16"/>
+                <w:szCs w:val="16"/>
+                <w:lang w:val="pl-PL"/>
+              </w:rPr>
+              <w:t>Istnieje grupa</w:t>
+            </w:r>
+          </w:p>
+          <w:p>
+            <w:pPr>
+              <w:pStyle w:val="Akapitzlist"/>
+              <w:numPr>
+                <w:ilvl w:val="0"/>
+                <w:numId w:val="9"/>
+              </w:numPr>
+              <w:rPr>
+                <w:sz w:val="16"/>
+                <w:szCs w:val="16"/>
+                <w:lang w:val="pl-PL"/>
+              </w:rPr>
+            </w:pPr>
+            <w:r>
+              <w:rPr>
+                <w:sz w:val="16"/>
+                <w:szCs w:val="16"/>
+                <w:lang w:val="pl-PL"/>
+              </w:rPr>
+              <w:t>Do użytkownika zostaje wysłane zaproszenie do grupy</w:t>
+            </w:r>
+          </w:p>
+          <w:p>
+            <w:pPr>
+              <w:pStyle w:val="Akapitzlist"/>
+              <w:rPr>
+                <w:sz w:val="16"/>
+                <w:szCs w:val="16"/>
+                <w:lang w:val="pl-PL"/>
+              </w:rPr>
+            </w:pPr>
+          </w:p>
+        </w:tc>
+        <w:tc>
+          <w:tcPr>
+            <w:tcW w:w="2693" w:type="dxa"/>
+            <w:tcMar/>
+          </w:tcPr>
+          <w:p>
+            <w:pPr>
+              <w:pStyle w:val="Akapitzlist"/>
+              <w:numPr>
+                <w:ilvl w:val="0"/>
+                <w:numId w:val="5"/>
+              </w:numPr>
+              <w:rPr>
+                <w:sz w:val="16"/>
+                <w:szCs w:val="16"/>
+                <w:lang w:val="pl-PL"/>
+              </w:rPr>
+            </w:pPr>
+            <w:r>
+              <w:rPr>
+                <w:sz w:val="16"/>
+                <w:szCs w:val="16"/>
+                <w:lang w:val="pl-PL"/>
+              </w:rPr>
+              <w:t>Kliknięcie przycisku “</w:t>
+            </w:r>
+            <w:r>
+              <w:rPr>
+                <w:sz w:val="16"/>
+                <w:szCs w:val="16"/>
+                <w:lang w:val="pl-PL"/>
+              </w:rPr>
+              <w:t>Przyjmij zaproszenie</w:t>
+            </w:r>
+            <w:r>
+              <w:rPr>
+                <w:sz w:val="16"/>
+                <w:szCs w:val="16"/>
+                <w:lang w:val="pl-PL"/>
+              </w:rPr>
+              <w:t>”</w:t>
+            </w:r>
+          </w:p>
+        </w:tc>
+        <w:tc>
+          <w:tcPr>
+            <w:tcW w:w="3261" w:type="dxa"/>
+            <w:tcMar/>
+          </w:tcPr>
+          <w:p>
+            <w:pPr>
+              <w:pStyle w:val="Normalny"/>
+              <w:bidi w:val="0"/>
+              <w:spacing w:before="0" w:beforeAutospacing="off" w:after="200" w:afterAutospacing="off" w:line="276" w:lineRule="auto"/>
+              <w:ind w:left="0" w:right="0"/>
+              <w:jc w:val="left"/>
+              <w:rPr>
+                <w:sz w:val="16"/>
+                <w:szCs w:val="16"/>
+                <w:lang w:val="pl-PL"/>
+              </w:rPr>
+            </w:pPr>
+            <w:r>
+              <w:rPr>
+                <w:sz w:val="16"/>
+                <w:szCs w:val="16"/>
+                <w:lang w:val="pl-PL"/>
+              </w:rPr>
+              <w:t xml:space="preserve">Użytkownik zostaje dodany </w:t>
+            </w:r>
+            <w:r>
+              <w:rPr>
+                <w:sz w:val="16"/>
+                <w:szCs w:val="16"/>
+                <w:lang w:val="pl-PL"/>
+              </w:rPr>
+              <w:t>do grupy</w:t>
+            </w:r>
+            <w:r>
+              <w:rPr>
+                <w:sz w:val="16"/>
+                <w:szCs w:val="16"/>
+                <w:lang w:val="pl-PL"/>
+              </w:rPr>
+              <w:t xml:space="preserve"> i zostaje wyświetlona zawartość grupy.</w:t>
+            </w:r>
+          </w:p>
+        </w:tc>
+      </w:tr>
+    </w:tbl>
+    <w:p>
+      <w:pPr>
+        <w:pStyle w:val="Normalny"/>
+      </w:pPr>
+    </w:p>
     <w:sectPr>
       <w:pgSz w:w="12240" w:h="15840" w:orient="portrait"/>
       <w:pgMar w:top="1417" w:right="1417" w:bottom="1417" w:left="1417" w:header="708" w:footer="708" w:gutter="0"/>
@@ -9602,6 +12773,228 @@
 
 <file path=word/numbering.xml><?xml version="1.0" encoding="utf-8"?>
 <w:numbering xmlns:wpc="http://schemas.microsoft.com/office/word/2010/wordprocessingCanvas" xmlns:mc="http://schemas.openxmlformats.org/markup-compatibility/2006" xmlns:o="urn:schemas-microsoft-com:office:office" xmlns:r="http://schemas.openxmlformats.org/officeDocument/2006/relationships" xmlns:m="http://schemas.openxmlformats.org/officeDocument/2006/math" xmlns:v="urn:schemas-microsoft-com:vml" xmlns:wp14="http://schemas.microsoft.com/office/word/2010/wordprocessingDrawing" xmlns:wp="http://schemas.openxmlformats.org/drawingml/2006/wordprocessingDrawing" xmlns:w10="urn:schemas-microsoft-com:office:word" xmlns:w="http://schemas.openxmlformats.org/wordprocessingml/2006/main" xmlns:w14="http://schemas.microsoft.com/office/word/2010/wordml" xmlns:wpg="http://schemas.microsoft.com/office/word/2010/wordprocessingGroup" xmlns:wpi="http://schemas.microsoft.com/office/word/2010/wordprocessingInk" xmlns:wne="http://schemas.microsoft.com/office/word/2006/wordml" xmlns:wps="http://schemas.microsoft.com/office/word/2010/wordprocessingShape" mc:Ignorable="w14 wp14">
+  <w:abstractNum xmlns:w="http://schemas.openxmlformats.org/wordprocessingml/2006/main" w:abstractNumId="16">
+    <w:multiLevelType xmlns:w="http://schemas.openxmlformats.org/wordprocessingml/2006/main" w:val="hybridMultilevel"/>
+    <w:lvl xmlns:w="http://schemas.openxmlformats.org/wordprocessingml/2006/main" w:ilvl="0">
+      <w:start w:val="1"/>
+      <w:numFmt w:val="bullet"/>
+      <w:lvlText w:val=""/>
+      <w:lvlJc w:val="left"/>
+      <w:pPr>
+        <w:ind w:left="720" w:hanging="360"/>
+      </w:pPr>
+      <w:rPr>
+        <w:rFonts w:hint="default" w:ascii="Symbol" w:hAnsi="Symbol"/>
+      </w:rPr>
+    </w:lvl>
+    <w:lvl xmlns:w="http://schemas.openxmlformats.org/wordprocessingml/2006/main" w:ilvl="1">
+      <w:start w:val="1"/>
+      <w:numFmt w:val="bullet"/>
+      <w:lvlText w:val="o"/>
+      <w:lvlJc w:val="left"/>
+      <w:pPr>
+        <w:ind w:left="1440" w:hanging="360"/>
+      </w:pPr>
+      <w:rPr>
+        <w:rFonts w:hint="default" w:ascii="Courier New" w:hAnsi="Courier New"/>
+      </w:rPr>
+    </w:lvl>
+    <w:lvl xmlns:w="http://schemas.openxmlformats.org/wordprocessingml/2006/main" w:ilvl="2">
+      <w:start w:val="1"/>
+      <w:numFmt w:val="bullet"/>
+      <w:lvlText w:val=""/>
+      <w:lvlJc w:val="left"/>
+      <w:pPr>
+        <w:ind w:left="2160" w:hanging="360"/>
+      </w:pPr>
+      <w:rPr>
+        <w:rFonts w:hint="default" w:ascii="Wingdings" w:hAnsi="Wingdings"/>
+      </w:rPr>
+    </w:lvl>
+    <w:lvl xmlns:w="http://schemas.openxmlformats.org/wordprocessingml/2006/main" w:ilvl="3">
+      <w:start w:val="1"/>
+      <w:numFmt w:val="bullet"/>
+      <w:lvlText w:val=""/>
+      <w:lvlJc w:val="left"/>
+      <w:pPr>
+        <w:ind w:left="2880" w:hanging="360"/>
+      </w:pPr>
+      <w:rPr>
+        <w:rFonts w:hint="default" w:ascii="Symbol" w:hAnsi="Symbol"/>
+      </w:rPr>
+    </w:lvl>
+    <w:lvl xmlns:w="http://schemas.openxmlformats.org/wordprocessingml/2006/main" w:ilvl="4">
+      <w:start w:val="1"/>
+      <w:numFmt w:val="bullet"/>
+      <w:lvlText w:val="o"/>
+      <w:lvlJc w:val="left"/>
+      <w:pPr>
+        <w:ind w:left="3600" w:hanging="360"/>
+      </w:pPr>
+      <w:rPr>
+        <w:rFonts w:hint="default" w:ascii="Courier New" w:hAnsi="Courier New"/>
+      </w:rPr>
+    </w:lvl>
+    <w:lvl xmlns:w="http://schemas.openxmlformats.org/wordprocessingml/2006/main" w:ilvl="5">
+      <w:start w:val="1"/>
+      <w:numFmt w:val="bullet"/>
+      <w:lvlText w:val=""/>
+      <w:lvlJc w:val="left"/>
+      <w:pPr>
+        <w:ind w:left="4320" w:hanging="360"/>
+      </w:pPr>
+      <w:rPr>
+        <w:rFonts w:hint="default" w:ascii="Wingdings" w:hAnsi="Wingdings"/>
+      </w:rPr>
+    </w:lvl>
+    <w:lvl xmlns:w="http://schemas.openxmlformats.org/wordprocessingml/2006/main" w:ilvl="6">
+      <w:start w:val="1"/>
+      <w:numFmt w:val="bullet"/>
+      <w:lvlText w:val=""/>
+      <w:lvlJc w:val="left"/>
+      <w:pPr>
+        <w:ind w:left="5040" w:hanging="360"/>
+      </w:pPr>
+      <w:rPr>
+        <w:rFonts w:hint="default" w:ascii="Symbol" w:hAnsi="Symbol"/>
+      </w:rPr>
+    </w:lvl>
+    <w:lvl xmlns:w="http://schemas.openxmlformats.org/wordprocessingml/2006/main" w:ilvl="7">
+      <w:start w:val="1"/>
+      <w:numFmt w:val="bullet"/>
+      <w:lvlText w:val="o"/>
+      <w:lvlJc w:val="left"/>
+      <w:pPr>
+        <w:ind w:left="5760" w:hanging="360"/>
+      </w:pPr>
+      <w:rPr>
+        <w:rFonts w:hint="default" w:ascii="Courier New" w:hAnsi="Courier New"/>
+      </w:rPr>
+    </w:lvl>
+    <w:lvl xmlns:w="http://schemas.openxmlformats.org/wordprocessingml/2006/main" w:ilvl="8">
+      <w:start w:val="1"/>
+      <w:numFmt w:val="bullet"/>
+      <w:lvlText w:val=""/>
+      <w:lvlJc w:val="left"/>
+      <w:pPr>
+        <w:ind w:left="6480" w:hanging="360"/>
+      </w:pPr>
+      <w:rPr>
+        <w:rFonts w:hint="default" w:ascii="Wingdings" w:hAnsi="Wingdings"/>
+      </w:rPr>
+    </w:lvl>
+  </w:abstractNum>
+  <w:abstractNum xmlns:w="http://schemas.openxmlformats.org/wordprocessingml/2006/main" w:abstractNumId="15">
+    <w:multiLevelType xmlns:w="http://schemas.openxmlformats.org/wordprocessingml/2006/main" w:val="hybridMultilevel"/>
+    <w:lvl xmlns:w="http://schemas.openxmlformats.org/wordprocessingml/2006/main" w:ilvl="0">
+      <w:start w:val="1"/>
+      <w:numFmt w:val="bullet"/>
+      <w:lvlText w:val=""/>
+      <w:lvlJc w:val="left"/>
+      <w:pPr>
+        <w:ind w:left="720" w:hanging="360"/>
+      </w:pPr>
+      <w:rPr>
+        <w:rFonts w:hint="default" w:ascii="Symbol" w:hAnsi="Symbol"/>
+      </w:rPr>
+    </w:lvl>
+    <w:lvl xmlns:w="http://schemas.openxmlformats.org/wordprocessingml/2006/main" w:ilvl="1">
+      <w:start w:val="1"/>
+      <w:numFmt w:val="bullet"/>
+      <w:lvlText w:val="o"/>
+      <w:lvlJc w:val="left"/>
+      <w:pPr>
+        <w:ind w:left="1440" w:hanging="360"/>
+      </w:pPr>
+      <w:rPr>
+        <w:rFonts w:hint="default" w:ascii="Courier New" w:hAnsi="Courier New"/>
+      </w:rPr>
+    </w:lvl>
+    <w:lvl xmlns:w="http://schemas.openxmlformats.org/wordprocessingml/2006/main" w:ilvl="2">
+      <w:start w:val="1"/>
+      <w:numFmt w:val="bullet"/>
+      <w:lvlText w:val=""/>
+      <w:lvlJc w:val="left"/>
+      <w:pPr>
+        <w:ind w:left="2160" w:hanging="360"/>
+      </w:pPr>
+      <w:rPr>
+        <w:rFonts w:hint="default" w:ascii="Wingdings" w:hAnsi="Wingdings"/>
+      </w:rPr>
+    </w:lvl>
+    <w:lvl xmlns:w="http://schemas.openxmlformats.org/wordprocessingml/2006/main" w:ilvl="3">
+      <w:start w:val="1"/>
+      <w:numFmt w:val="bullet"/>
+      <w:lvlText w:val=""/>
+      <w:lvlJc w:val="left"/>
+      <w:pPr>
+        <w:ind w:left="2880" w:hanging="360"/>
+      </w:pPr>
+      <w:rPr>
+        <w:rFonts w:hint="default" w:ascii="Symbol" w:hAnsi="Symbol"/>
+      </w:rPr>
+    </w:lvl>
+    <w:lvl xmlns:w="http://schemas.openxmlformats.org/wordprocessingml/2006/main" w:ilvl="4">
+      <w:start w:val="1"/>
+      <w:numFmt w:val="bullet"/>
+      <w:lvlText w:val="o"/>
+      <w:lvlJc w:val="left"/>
+      <w:pPr>
+        <w:ind w:left="3600" w:hanging="360"/>
+      </w:pPr>
+      <w:rPr>
+        <w:rFonts w:hint="default" w:ascii="Courier New" w:hAnsi="Courier New"/>
+      </w:rPr>
+    </w:lvl>
+    <w:lvl xmlns:w="http://schemas.openxmlformats.org/wordprocessingml/2006/main" w:ilvl="5">
+      <w:start w:val="1"/>
+      <w:numFmt w:val="bullet"/>
+      <w:lvlText w:val=""/>
+      <w:lvlJc w:val="left"/>
+      <w:pPr>
+        <w:ind w:left="4320" w:hanging="360"/>
+      </w:pPr>
+      <w:rPr>
+        <w:rFonts w:hint="default" w:ascii="Wingdings" w:hAnsi="Wingdings"/>
+      </w:rPr>
+    </w:lvl>
+    <w:lvl xmlns:w="http://schemas.openxmlformats.org/wordprocessingml/2006/main" w:ilvl="6">
+      <w:start w:val="1"/>
+      <w:numFmt w:val="bullet"/>
+      <w:lvlText w:val=""/>
+      <w:lvlJc w:val="left"/>
+      <w:pPr>
+        <w:ind w:left="5040" w:hanging="360"/>
+      </w:pPr>
+      <w:rPr>
+        <w:rFonts w:hint="default" w:ascii="Symbol" w:hAnsi="Symbol"/>
+      </w:rPr>
+    </w:lvl>
+    <w:lvl xmlns:w="http://schemas.openxmlformats.org/wordprocessingml/2006/main" w:ilvl="7">
+      <w:start w:val="1"/>
+      <w:numFmt w:val="bullet"/>
+      <w:lvlText w:val="o"/>
+      <w:lvlJc w:val="left"/>
+      <w:pPr>
+        <w:ind w:left="5760" w:hanging="360"/>
+      </w:pPr>
+      <w:rPr>
+        <w:rFonts w:hint="default" w:ascii="Courier New" w:hAnsi="Courier New"/>
+      </w:rPr>
+    </w:lvl>
+    <w:lvl xmlns:w="http://schemas.openxmlformats.org/wordprocessingml/2006/main" w:ilvl="8">
+      <w:start w:val="1"/>
+      <w:numFmt w:val="bullet"/>
+      <w:lvlText w:val=""/>
+      <w:lvlJc w:val="left"/>
+      <w:pPr>
+        <w:ind w:left="6480" w:hanging="360"/>
+      </w:pPr>
+      <w:rPr>
+        <w:rFonts w:hint="default" w:ascii="Wingdings" w:hAnsi="Wingdings"/>
+      </w:rPr>
+    </w:lvl>
+  </w:abstractNum>
   <w:abstractNum xmlns:w="http://schemas.openxmlformats.org/wordprocessingml/2006/main" w:abstractNumId="14">
     <w:multiLevelType xmlns:w="http://schemas.openxmlformats.org/wordprocessingml/2006/main" w:val="hybridMultilevel"/>
     <w:lvl xmlns:w="http://schemas.openxmlformats.org/wordprocessingml/2006/main" w:ilvl="0">
@@ -11217,6 +14610,12 @@
       </w:rPr>
     </w:lvl>
   </w:abstractNum>
+  <w:num w:numId="17">
+    <w:abstractNumId w:val="16"/>
+  </w:num>
+  <w:num w:numId="16">
+    <w:abstractNumId w:val="15"/>
+  </w:num>
   <w:num w:numId="15">
     <w:abstractNumId w:val="14"/>
   </w:num>

</xml_diff>